<commit_message>
aggiunto il file dei task di isa
</commit_message>
<xml_diff>
--- a/Task eseguiti/Task-Partecipante4.docx
+++ b/Task eseguiti/Task-Partecipante4.docx
@@ -1,6 +1,6 @@
 
 <file path=word/document.xml><?xml version="1.0" encoding="utf-8"?>
-<w:document xmlns:wpc="http://schemas.microsoft.com/office/word/2010/wordprocessingCanvas" xmlns:cx="http://schemas.microsoft.com/office/drawing/2014/chartex" xmlns:cx1="http://schemas.microsoft.com/office/drawing/2015/9/8/chartex" xmlns:cx2="http://schemas.microsoft.com/office/drawing/2015/10/21/chartex" xmlns:cx3="http://schemas.microsoft.com/office/drawing/2016/5/9/chartex" xmlns:cx4="http://schemas.microsoft.com/office/drawing/2016/5/10/chartex" xmlns:cx5="http://schemas.microsoft.com/office/drawing/2016/5/11/chartex" xmlns:cx6="http://schemas.microsoft.com/office/drawing/2016/5/12/chartex" xmlns:cx7="http://schemas.microsoft.com/office/drawing/2016/5/13/chartex" xmlns:cx8="http://schemas.microsoft.com/office/drawing/2016/5/14/chartex" xmlns:mc="http://schemas.openxmlformats.org/markup-compatibility/2006" xmlns:aink="http://schemas.microsoft.com/office/drawing/2016/ink" xmlns:am3d="http://schemas.microsoft.com/office/drawing/2017/model3d" xmlns:o="urn:schemas-microsoft-com:office:office" xmlns:oel="http://schemas.microsoft.com/office/2019/extlst" xmlns:r="http://schemas.openxmlformats.org/officeDocument/2006/relationships" xmlns:m="http://schemas.openxmlformats.org/officeDocument/2006/math" xmlns:v="urn:schemas-microsoft-com:vml" xmlns:wp14="http://schemas.microsoft.com/office/word/2010/wordprocessingDrawing" xmlns:wp="http://schemas.openxmlformats.org/drawingml/2006/wordprocessingDrawing" xmlns:w10="urn:schemas-microsoft-com:office:word" xmlns:w="http://schemas.openxmlformats.org/wordprocessingml/2006/main" xmlns:w14="http://schemas.microsoft.com/office/word/2010/wordml" xmlns:w15="http://schemas.microsoft.com/office/word/2012/wordml" xmlns:w16cex="http://schemas.microsoft.com/office/word/2018/wordml/cex" xmlns:w16cid="http://schemas.microsoft.com/office/word/2016/wordml/cid" xmlns:w16="http://schemas.microsoft.com/office/word/2018/wordml" xmlns:w16sdtdh="http://schemas.microsoft.com/office/word/2020/wordml/sdtdatahash" xmlns:w16se="http://schemas.microsoft.com/office/word/2015/wordml/symex" xmlns:wpg="http://schemas.microsoft.com/office/word/2010/wordprocessingGroup" xmlns:wpi="http://schemas.microsoft.com/office/word/2010/wordprocessingInk" xmlns:wne="http://schemas.microsoft.com/office/word/2006/wordml" xmlns:wps="http://schemas.microsoft.com/office/word/2010/wordprocessingShape" mc:Ignorable="w14 w15 w16se w16cid w16 w16cex w16sdtdh wp14">
+<w:document xmlns:wpc="http://schemas.microsoft.com/office/word/2010/wordprocessingCanvas" xmlns:cx="http://schemas.microsoft.com/office/drawing/2014/chartex" xmlns:cx1="http://schemas.microsoft.com/office/drawing/2015/9/8/chartex" xmlns:mc="http://schemas.openxmlformats.org/markup-compatibility/2006" xmlns:o="urn:schemas-microsoft-com:office:office" xmlns:r="http://schemas.openxmlformats.org/officeDocument/2006/relationships" xmlns:m="http://schemas.openxmlformats.org/officeDocument/2006/math" xmlns:v="urn:schemas-microsoft-com:vml" xmlns:wp14="http://schemas.microsoft.com/office/word/2010/wordprocessingDrawing" xmlns:wp="http://schemas.openxmlformats.org/drawingml/2006/wordprocessingDrawing" xmlns:w10="urn:schemas-microsoft-com:office:word" xmlns:w="http://schemas.openxmlformats.org/wordprocessingml/2006/main" xmlns:w14="http://schemas.microsoft.com/office/word/2010/wordml" xmlns:w15="http://schemas.microsoft.com/office/word/2012/wordml" xmlns:w16se="http://schemas.microsoft.com/office/word/2015/wordml/symex" xmlns:wpg="http://schemas.microsoft.com/office/word/2010/wordprocessingGroup" xmlns:wpi="http://schemas.microsoft.com/office/word/2010/wordprocessingInk" xmlns:wne="http://schemas.microsoft.com/office/word/2006/wordml" xmlns:wps="http://schemas.microsoft.com/office/word/2010/wordprocessingShape" mc:Ignorable="w14 w15 w16se wp14">
   <w:body>
     <w:p>
       <w:pPr>
@@ -22,7 +22,7 @@
           <w:szCs w:val="72"/>
         </w:rPr>
         <w:drawing>
-          <wp:inline distT="114300" distB="114300" distL="114300" distR="114300" wp14:anchorId="69F669D6" wp14:editId="2D472B42">
+          <wp:inline distT="114300" distB="114300" distL="114300" distR="114300">
             <wp:extent cx="899710" cy="1252538"/>
             <wp:effectExtent l="0" t="0" r="0" b="0"/>
             <wp:docPr id="3" name="image2.png"/>
@@ -35,7 +35,7 @@
                     <pic:cNvPicPr preferRelativeResize="0"/>
                   </pic:nvPicPr>
                   <pic:blipFill>
-                    <a:blip r:embed="rId7"/>
+                    <a:blip r:embed="rId7" cstate="print"/>
                     <a:srcRect t="-9216" r="-13333" b="-9759"/>
                     <a:stretch>
                       <a:fillRect/>
@@ -548,7 +548,6 @@
                 <w:sz w:val="34"/>
                 <w:szCs w:val="34"/>
               </w:rPr>
-              <w:lastRenderedPageBreak/>
               <w:t xml:space="preserve">TASK n. </w:t>
             </w:r>
             <w:r>
@@ -642,6 +641,7 @@
                 <w:rFonts w:ascii="Titillium Web" w:hAnsi="Titillium Web"/>
                 <w:color w:val="E36C0A" w:themeColor="accent6" w:themeShade="BF"/>
               </w:rPr>
+              <w:lastRenderedPageBreak/>
               <w:t>Stai pensando di iscriverti all’università di Firenze ad informatica, vuoi sapere più informazioni riguardant</w:t>
             </w:r>
             <w:r>
@@ -1311,6 +1311,378 @@
                       <w:szCs w:val="24"/>
                     </w:rPr>
                   </w:pPr>
+                  <w:r>
+                    <w:rPr>
+                      <w:rFonts w:ascii="Titillium Web" w:eastAsia="Titillium Web" w:hAnsi="Titillium Web" w:cs="Titillium Web"/>
+                      <w:color w:val="999999"/>
+                      <w:sz w:val="24"/>
+                      <w:szCs w:val="24"/>
+                    </w:rPr>
+                    <w:t xml:space="preserve">L’utente dopo aver ispezionato per </w:t>
+                  </w:r>
+                  <w:r>
+                    <w:rPr>
+                      <w:rFonts w:ascii="Titillium Web" w:eastAsia="Titillium Web" w:hAnsi="Titillium Web" w:cs="Titillium Web"/>
+                      <w:color w:val="999999"/>
+                      <w:sz w:val="24"/>
+                      <w:szCs w:val="24"/>
+                    </w:rPr>
+                    <w:t>la prima volta l’</w:t>
+                  </w:r>
+                  <w:r>
+                    <w:rPr>
+                      <w:rFonts w:ascii="Titillium Web" w:eastAsia="Titillium Web" w:hAnsi="Titillium Web" w:cs="Titillium Web"/>
+                      <w:color w:val="999999"/>
+                      <w:sz w:val="24"/>
+                      <w:szCs w:val="24"/>
+                    </w:rPr>
+                    <w:t>homepage del sito decide di cliccare su ‘</w:t>
+                  </w:r>
+                  <w:r>
+                    <w:rPr>
+                      <w:rFonts w:ascii="Titillium Web" w:eastAsia="Titillium Web" w:hAnsi="Titillium Web" w:cs="Titillium Web"/>
+                      <w:color w:val="999999"/>
+                      <w:sz w:val="24"/>
+                      <w:szCs w:val="24"/>
+                    </w:rPr>
+                    <w:t>Iscrizioni</w:t>
+                  </w:r>
+                  <w:r>
+                    <w:rPr>
+                      <w:rFonts w:ascii="Titillium Web" w:eastAsia="Titillium Web" w:hAnsi="Titillium Web" w:cs="Titillium Web"/>
+                      <w:color w:val="999999"/>
+                      <w:sz w:val="24"/>
+                      <w:szCs w:val="24"/>
+                    </w:rPr>
+                    <w:t>’</w:t>
+                  </w:r>
+                  <w:r>
+                    <w:rPr>
+                      <w:rFonts w:ascii="Titillium Web" w:eastAsia="Titillium Web" w:hAnsi="Titillium Web" w:cs="Titillium Web"/>
+                      <w:color w:val="999999"/>
+                      <w:sz w:val="24"/>
+                      <w:szCs w:val="24"/>
+                    </w:rPr>
+                    <w:t xml:space="preserve"> , </w:t>
+                  </w:r>
+                  <w:r>
+                    <w:rPr>
+                      <w:rFonts w:ascii="Titillium Web" w:eastAsia="Titillium Web" w:hAnsi="Titillium Web" w:cs="Titillium Web"/>
+                      <w:color w:val="999999"/>
+                      <w:sz w:val="24"/>
+                      <w:szCs w:val="24"/>
+                    </w:rPr>
+                    <w:t>poi ‘</w:t>
+                  </w:r>
+                  <w:r>
+                    <w:rPr>
+                      <w:rFonts w:ascii="Titillium Web" w:eastAsia="Titillium Web" w:hAnsi="Titillium Web" w:cs="Titillium Web"/>
+                      <w:color w:val="999999"/>
+                      <w:sz w:val="24"/>
+                      <w:szCs w:val="24"/>
+                    </w:rPr>
+                    <w:t>immatricolalzioni e iscrizioni,</w:t>
+                  </w:r>
+                  <w:r>
+                    <w:rPr>
+                      <w:rFonts w:ascii="Titillium Web" w:eastAsia="Titillium Web" w:hAnsi="Titillium Web" w:cs="Titillium Web"/>
+                      <w:color w:val="999999"/>
+                      <w:sz w:val="24"/>
+                      <w:szCs w:val="24"/>
+                    </w:rPr>
+                    <w:t>’ dopodiche si sofferma a leggere le varie voci per poi andare su</w:t>
+                  </w:r>
+                  <w:r>
+                    <w:rPr>
+                      <w:rFonts w:ascii="Titillium Web" w:eastAsia="Titillium Web" w:hAnsi="Titillium Web" w:cs="Titillium Web"/>
+                      <w:color w:val="999999"/>
+                      <w:sz w:val="24"/>
+                      <w:szCs w:val="24"/>
+                    </w:rPr>
+                    <w:t xml:space="preserve"> </w:t>
+                  </w:r>
+                  <w:r>
+                    <w:rPr>
+                      <w:rFonts w:ascii="Titillium Web" w:eastAsia="Titillium Web" w:hAnsi="Titillium Web" w:cs="Titillium Web"/>
+                      <w:color w:val="999999"/>
+                      <w:sz w:val="24"/>
+                      <w:szCs w:val="24"/>
+                    </w:rPr>
+                    <w:t>‘</w:t>
+                  </w:r>
+                  <w:r>
+                    <w:rPr>
+                      <w:rFonts w:ascii="Titillium Web" w:eastAsia="Titillium Web" w:hAnsi="Titillium Web" w:cs="Titillium Web"/>
+                      <w:color w:val="999999"/>
+                      <w:sz w:val="24"/>
+                      <w:szCs w:val="24"/>
+                    </w:rPr>
+                    <w:t>corsi di laurea triennali a ciclo unico</w:t>
+                  </w:r>
+                  <w:r>
+                    <w:rPr>
+                      <w:rFonts w:ascii="Titillium Web" w:eastAsia="Titillium Web" w:hAnsi="Titillium Web" w:cs="Titillium Web"/>
+                      <w:color w:val="999999"/>
+                      <w:sz w:val="24"/>
+                      <w:szCs w:val="24"/>
+                    </w:rPr>
+                    <w:t>’. Il risultato ottenuto non era quello sperato quindi ricerca la parola chiave ‘informatica’ nel sito ma ancora una volta rimane perplessa perchè non compare ciò che pensava. Tornando indietro nota la voce</w:t>
+                  </w:r>
+                  <w:r>
+                    <w:rPr>
+                      <w:rFonts w:ascii="Titillium Web" w:eastAsia="Titillium Web" w:hAnsi="Titillium Web" w:cs="Titillium Web"/>
+                      <w:color w:val="999999"/>
+                      <w:sz w:val="24"/>
+                      <w:szCs w:val="24"/>
+                    </w:rPr>
+                    <w:t xml:space="preserve"> </w:t>
+                  </w:r>
+                  <w:r>
+                    <w:rPr>
+                      <w:rFonts w:ascii="Titillium Web" w:eastAsia="Titillium Web" w:hAnsi="Titillium Web" w:cs="Titillium Web"/>
+                      <w:color w:val="999999"/>
+                      <w:sz w:val="24"/>
+                      <w:szCs w:val="24"/>
+                    </w:rPr>
+                    <w:t>‘</w:t>
+                  </w:r>
+                  <w:r>
+                    <w:rPr>
+                      <w:rFonts w:ascii="Titillium Web" w:eastAsia="Titillium Web" w:hAnsi="Titillium Web" w:cs="Titillium Web"/>
+                      <w:color w:val="999999"/>
+                      <w:sz w:val="24"/>
+                      <w:szCs w:val="24"/>
+                    </w:rPr>
+                    <w:t>didattica</w:t>
+                  </w:r>
+                  <w:r>
+                    <w:rPr>
+                      <w:rFonts w:ascii="Titillium Web" w:eastAsia="Titillium Web" w:hAnsi="Titillium Web" w:cs="Titillium Web"/>
+                      <w:color w:val="999999"/>
+                      <w:sz w:val="24"/>
+                      <w:szCs w:val="24"/>
+                    </w:rPr>
+                    <w:t>’ e cliccandoci sopra compare l’opzione</w:t>
+                  </w:r>
+                  <w:r>
+                    <w:rPr>
+                      <w:rFonts w:ascii="Titillium Web" w:eastAsia="Titillium Web" w:hAnsi="Titillium Web" w:cs="Titillium Web"/>
+                      <w:color w:val="999999"/>
+                      <w:sz w:val="24"/>
+                      <w:szCs w:val="24"/>
+                    </w:rPr>
+                    <w:t xml:space="preserve"> </w:t>
+                  </w:r>
+                  <w:r>
+                    <w:rPr>
+                      <w:rFonts w:ascii="Titillium Web" w:eastAsia="Titillium Web" w:hAnsi="Titillium Web" w:cs="Titillium Web"/>
+                      <w:color w:val="999999"/>
+                      <w:sz w:val="24"/>
+                      <w:szCs w:val="24"/>
+                    </w:rPr>
+                    <w:t>‘</w:t>
+                  </w:r>
+                  <w:r>
+                    <w:rPr>
+                      <w:rFonts w:ascii="Titillium Web" w:eastAsia="Titillium Web" w:hAnsi="Titillium Web" w:cs="Titillium Web"/>
+                      <w:color w:val="999999"/>
+                      <w:sz w:val="24"/>
+                      <w:szCs w:val="24"/>
+                    </w:rPr>
+                    <w:t>cor</w:t>
+                  </w:r>
+                  <w:r>
+                    <w:rPr>
+                      <w:rFonts w:ascii="Titillium Web" w:eastAsia="Titillium Web" w:hAnsi="Titillium Web" w:cs="Titillium Web"/>
+                      <w:color w:val="999999"/>
+                      <w:sz w:val="24"/>
+                      <w:szCs w:val="24"/>
+                    </w:rPr>
+                    <w:t>s</w:t>
+                  </w:r>
+                  <w:r>
+                    <w:rPr>
+                      <w:rFonts w:ascii="Titillium Web" w:eastAsia="Titillium Web" w:hAnsi="Titillium Web" w:cs="Titillium Web"/>
+                      <w:color w:val="999999"/>
+                      <w:sz w:val="24"/>
+                      <w:szCs w:val="24"/>
+                    </w:rPr>
+                    <w:t>i di laurea</w:t>
+                  </w:r>
+                  <w:r>
+                    <w:rPr>
+                      <w:rFonts w:ascii="Titillium Web" w:eastAsia="Titillium Web" w:hAnsi="Titillium Web" w:cs="Titillium Web"/>
+                      <w:color w:val="999999"/>
+                      <w:sz w:val="24"/>
+                      <w:szCs w:val="24"/>
+                    </w:rPr>
+                    <w:t>’</w:t>
+                  </w:r>
+                  <w:r>
+                    <w:rPr>
+                      <w:rFonts w:ascii="Titillium Web" w:eastAsia="Titillium Web" w:hAnsi="Titillium Web" w:cs="Titillium Web"/>
+                      <w:color w:val="999999"/>
+                      <w:sz w:val="24"/>
+                      <w:szCs w:val="24"/>
+                    </w:rPr>
+                    <w:t xml:space="preserve">, </w:t>
+                  </w:r>
+                  <w:r>
+                    <w:rPr>
+                      <w:rFonts w:ascii="Titillium Web" w:eastAsia="Titillium Web" w:hAnsi="Titillium Web" w:cs="Titillium Web"/>
+                      <w:color w:val="999999"/>
+                      <w:sz w:val="24"/>
+                      <w:szCs w:val="24"/>
+                    </w:rPr>
+                    <w:t>dopodichè ‘</w:t>
+                  </w:r>
+                  <w:r>
+                    <w:rPr>
+                      <w:rFonts w:ascii="Titillium Web" w:eastAsia="Titillium Web" w:hAnsi="Titillium Web" w:cs="Titillium Web"/>
+                      <w:color w:val="999999"/>
+                      <w:sz w:val="24"/>
+                      <w:szCs w:val="24"/>
+                    </w:rPr>
+                    <w:t>triennale e magistrale</w:t>
+                  </w:r>
+                  <w:r>
+                    <w:rPr>
+                      <w:rFonts w:ascii="Titillium Web" w:eastAsia="Titillium Web" w:hAnsi="Titillium Web" w:cs="Titillium Web"/>
+                      <w:color w:val="999999"/>
+                      <w:sz w:val="24"/>
+                      <w:szCs w:val="24"/>
+                    </w:rPr>
+                    <w:t>’</w:t>
+                  </w:r>
+                  <w:r>
+                    <w:rPr>
+                      <w:rFonts w:ascii="Titillium Web" w:eastAsia="Titillium Web" w:hAnsi="Titillium Web" w:cs="Titillium Web"/>
+                      <w:color w:val="999999"/>
+                      <w:sz w:val="24"/>
+                      <w:szCs w:val="24"/>
+                    </w:rPr>
+                    <w:t>,</w:t>
+                  </w:r>
+                  <w:r>
+                    <w:rPr>
+                      <w:rFonts w:ascii="Titillium Web" w:eastAsia="Titillium Web" w:hAnsi="Titillium Web" w:cs="Titillium Web"/>
+                      <w:color w:val="999999"/>
+                      <w:sz w:val="24"/>
+                      <w:szCs w:val="24"/>
+                    </w:rPr>
+                    <w:t>a questo punto si aspettava di ritrovare informatica tra le altre voci ma non la trova</w:t>
+                  </w:r>
+                  <w:r>
+                    <w:rPr>
+                      <w:rFonts w:ascii="Titillium Web" w:eastAsia="Titillium Web" w:hAnsi="Titillium Web" w:cs="Titillium Web"/>
+                      <w:color w:val="999999"/>
+                      <w:sz w:val="24"/>
+                      <w:szCs w:val="24"/>
+                    </w:rPr>
+                    <w:t xml:space="preserve"> quindi clicca su</w:t>
+                  </w:r>
+                  <w:r>
+                    <w:rPr>
+                      <w:rFonts w:ascii="Titillium Web" w:eastAsia="Titillium Web" w:hAnsi="Titillium Web" w:cs="Titillium Web"/>
+                      <w:color w:val="999999"/>
+                      <w:sz w:val="24"/>
+                      <w:szCs w:val="24"/>
+                    </w:rPr>
+                    <w:t xml:space="preserve"> </w:t>
+                  </w:r>
+                  <w:r>
+                    <w:rPr>
+                      <w:rFonts w:ascii="Titillium Web" w:eastAsia="Titillium Web" w:hAnsi="Titillium Web" w:cs="Titillium Web"/>
+                      <w:color w:val="999999"/>
+                      <w:sz w:val="24"/>
+                      <w:szCs w:val="24"/>
+                    </w:rPr>
+                    <w:t>‘</w:t>
+                  </w:r>
+                  <w:r>
+                    <w:rPr>
+                      <w:rFonts w:ascii="Titillium Web" w:eastAsia="Titillium Web" w:hAnsi="Titillium Web" w:cs="Titillium Web"/>
+                      <w:color w:val="999999"/>
+                      <w:sz w:val="24"/>
+                      <w:szCs w:val="24"/>
+                    </w:rPr>
+                    <w:t>ingegneria</w:t>
+                  </w:r>
+                  <w:r>
+                    <w:rPr>
+                      <w:rFonts w:ascii="Titillium Web" w:eastAsia="Titillium Web" w:hAnsi="Titillium Web" w:cs="Titillium Web"/>
+                      <w:color w:val="999999"/>
+                      <w:sz w:val="24"/>
+                      <w:szCs w:val="24"/>
+                    </w:rPr>
+                    <w:t>’ e dopodiche</w:t>
+                  </w:r>
+                  <w:r>
+                    <w:rPr>
+                      <w:rFonts w:ascii="Titillium Web" w:eastAsia="Titillium Web" w:hAnsi="Titillium Web" w:cs="Titillium Web"/>
+                      <w:color w:val="999999"/>
+                      <w:sz w:val="24"/>
+                      <w:szCs w:val="24"/>
+                    </w:rPr>
+                    <w:t xml:space="preserve"> </w:t>
+                  </w:r>
+                  <w:r>
+                    <w:rPr>
+                      <w:rFonts w:ascii="Titillium Web" w:eastAsia="Titillium Web" w:hAnsi="Titillium Web" w:cs="Titillium Web"/>
+                      <w:color w:val="999999"/>
+                      <w:sz w:val="24"/>
+                      <w:szCs w:val="24"/>
+                    </w:rPr>
+                    <w:t>‘</w:t>
+                  </w:r>
+                  <w:r>
+                    <w:rPr>
+                      <w:rFonts w:ascii="Titillium Web" w:eastAsia="Titillium Web" w:hAnsi="Titillium Web" w:cs="Titillium Web"/>
+                      <w:color w:val="999999"/>
+                      <w:sz w:val="24"/>
+                      <w:szCs w:val="24"/>
+                    </w:rPr>
+                    <w:t>ingegneria informatica</w:t>
+                  </w:r>
+                  <w:r>
+                    <w:rPr>
+                      <w:rFonts w:ascii="Titillium Web" w:eastAsia="Titillium Web" w:hAnsi="Titillium Web" w:cs="Titillium Web"/>
+                      <w:color w:val="999999"/>
+                      <w:sz w:val="24"/>
+                      <w:szCs w:val="24"/>
+                    </w:rPr>
+                    <w:t>’.</w:t>
+                  </w:r>
+                </w:p>
+                <w:p>
+                  <w:pPr>
+                    <w:widowControl w:val="0"/>
+                    <w:ind w:right="736"/>
+                    <w:rPr>
+                      <w:rFonts w:ascii="Titillium Web" w:eastAsia="Titillium Web" w:hAnsi="Titillium Web" w:cs="Titillium Web"/>
+                      <w:color w:val="999999"/>
+                      <w:sz w:val="24"/>
+                      <w:szCs w:val="24"/>
+                    </w:rPr>
+                  </w:pPr>
+                  <w:r>
+                    <w:rPr>
+                      <w:rFonts w:ascii="Titillium Web" w:eastAsia="Titillium Web" w:hAnsi="Titillium Web" w:cs="Titillium Web"/>
+                      <w:color w:val="999999"/>
+                      <w:sz w:val="24"/>
+                      <w:szCs w:val="24"/>
+                    </w:rPr>
+                    <w:t>Task riusc</w:t>
+                  </w:r>
+                  <w:r>
+                    <w:rPr>
+                      <w:rFonts w:ascii="Titillium Web" w:eastAsia="Titillium Web" w:hAnsi="Titillium Web" w:cs="Titillium Web"/>
+                      <w:color w:val="999999"/>
+                      <w:sz w:val="24"/>
+                      <w:szCs w:val="24"/>
+                    </w:rPr>
+                    <w:t>ito</w:t>
+                  </w:r>
                 </w:p>
               </w:tc>
             </w:tr>
@@ -1369,6 +1741,26 @@
                       <w:szCs w:val="24"/>
                     </w:rPr>
                     <w:t>TEMPO IMPIEGATO:</w:t>
+                  </w:r>
+                  <w:r>
+                    <w:rPr>
+                      <w:rFonts w:ascii="Titillium Web" w:eastAsia="Titillium Web" w:hAnsi="Titillium Web" w:cs="Titillium Web"/>
+                      <w:i/>
+                      <w:iCs/>
+                      <w:sz w:val="24"/>
+                      <w:szCs w:val="24"/>
+                    </w:rPr>
+                    <w:t xml:space="preserve"> </w:t>
+                  </w:r>
+                  <w:r>
+                    <w:rPr>
+                      <w:rFonts w:ascii="Titillium Web" w:eastAsia="Titillium Web" w:hAnsi="Titillium Web" w:cs="Titillium Web"/>
+                      <w:i/>
+                      <w:iCs/>
+                      <w:sz w:val="24"/>
+                      <w:szCs w:val="24"/>
+                    </w:rPr>
+                    <w:t>3:17:46</w:t>
                   </w:r>
                 </w:p>
               </w:tc>
@@ -1427,7 +1819,6 @@
           <w:sz w:val="34"/>
           <w:szCs w:val="34"/>
         </w:rPr>
-        <w:lastRenderedPageBreak/>
         <w:t xml:space="preserve">TASK n. </w:t>
       </w:r>
       <w:r>
@@ -1482,6 +1873,7 @@
           <w:sz w:val="28"/>
           <w:szCs w:val="28"/>
         </w:rPr>
+        <w:lastRenderedPageBreak/>
         <w:t>Visionare le opportunità di lavoro (tipicamente chiamate job placement o Career service)</w:t>
       </w:r>
     </w:p>
@@ -1566,7 +1958,7 @@
     <w:tbl>
       <w:tblPr>
         <w:tblStyle w:val="a4"/>
-        <w:tblW w:w="8430" w:type="dxa"/>
+        <w:tblW w:w="9598" w:type="dxa"/>
         <w:tblInd w:w="0" w:type="dxa"/>
         <w:tblBorders>
           <w:top w:val="single" w:sz="8" w:space="0" w:color="000000"/>
@@ -1580,12 +1972,12 @@
         <w:tblLook w:val="0600" w:firstRow="0" w:lastRow="0" w:firstColumn="0" w:lastColumn="0" w:noHBand="1" w:noVBand="1"/>
       </w:tblPr>
       <w:tblGrid>
-        <w:gridCol w:w="8430"/>
+        <w:gridCol w:w="9598"/>
       </w:tblGrid>
       <w:tr>
         <w:tc>
           <w:tcPr>
-            <w:tcW w:w="8430" w:type="dxa"/>
+            <w:tcW w:w="9598" w:type="dxa"/>
             <w:tcBorders>
               <w:top w:val="single" w:sz="8" w:space="0" w:color="FFFFFF"/>
               <w:left w:val="single" w:sz="8" w:space="0" w:color="FFFFFF"/>
@@ -2300,7 +2692,11 @@
                     </w:rPr>
                     <w:t xml:space="preserve"> </w:t>
                   </w:r>
-                  <w:r>
+                </w:p>
+                <w:p>
+                  <w:pPr>
+                    <w:widowControl w:val="0"/>
+                    <w:spacing w:line="240" w:lineRule="auto"/>
                     <w:rPr>
                       <w:rFonts w:ascii="Titillium Web" w:eastAsia="Titillium Web" w:hAnsi="Titillium Web" w:cs="Titillium Web"/>
                       <w:i/>
@@ -2308,7 +2704,343 @@
                       <w:sz w:val="24"/>
                       <w:szCs w:val="24"/>
                     </w:rPr>
+                  </w:pPr>
+                  <w:r>
+                    <w:rPr>
+                      <w:rFonts w:ascii="Titillium Web" w:eastAsia="Titillium Web" w:hAnsi="Titillium Web" w:cs="Titillium Web"/>
+                      <w:i/>
+                      <w:iCs/>
+                      <w:sz w:val="24"/>
+                      <w:szCs w:val="24"/>
+                    </w:rPr>
+                    <w:t>Guardando la homepage non sa quale delle voci presenti possa essere quella giusta per il task</w:t>
+                  </w:r>
+                  <w:r>
+                    <w:rPr>
+                      <w:rFonts w:ascii="Titillium Web" w:eastAsia="Titillium Web" w:hAnsi="Titillium Web" w:cs="Titillium Web"/>
+                      <w:i/>
+                      <w:iCs/>
+                      <w:sz w:val="24"/>
+                      <w:szCs w:val="24"/>
+                    </w:rPr>
+                    <w:t>,</w:t>
+                  </w:r>
+                  <w:r>
+                    <w:rPr>
+                      <w:rFonts w:ascii="Titillium Web" w:eastAsia="Titillium Web" w:hAnsi="Titillium Web" w:cs="Titillium Web"/>
+                      <w:i/>
+                      <w:iCs/>
+                      <w:sz w:val="24"/>
+                      <w:szCs w:val="24"/>
+                    </w:rPr>
+                    <w:t xml:space="preserve"> decide quindi di andare su</w:t>
+                  </w:r>
+                  <w:r>
+                    <w:rPr>
+                      <w:rFonts w:ascii="Titillium Web" w:eastAsia="Titillium Web" w:hAnsi="Titillium Web" w:cs="Titillium Web"/>
+                      <w:i/>
+                      <w:iCs/>
+                      <w:sz w:val="24"/>
+                      <w:szCs w:val="24"/>
+                    </w:rPr>
+                    <w:t xml:space="preserve"> </w:t>
+                  </w:r>
+                  <w:r>
+                    <w:rPr>
+                      <w:rFonts w:ascii="Titillium Web" w:eastAsia="Titillium Web" w:hAnsi="Titillium Web" w:cs="Titillium Web"/>
+                      <w:i/>
+                      <w:iCs/>
+                      <w:sz w:val="24"/>
+                      <w:szCs w:val="24"/>
+                    </w:rPr>
+                    <w:t>‘s</w:t>
+                  </w:r>
+                  <w:r>
+                    <w:rPr>
+                      <w:rFonts w:ascii="Titillium Web" w:eastAsia="Titillium Web" w:hAnsi="Titillium Web" w:cs="Titillium Web"/>
+                      <w:i/>
+                      <w:iCs/>
+                      <w:sz w:val="24"/>
+                      <w:szCs w:val="24"/>
+                    </w:rPr>
+                    <w:t>ervizi agli studenti</w:t>
+                  </w:r>
+                  <w:r>
+                    <w:rPr>
+                      <w:rFonts w:ascii="Titillium Web" w:eastAsia="Titillium Web" w:hAnsi="Titillium Web" w:cs="Titillium Web"/>
+                      <w:i/>
+                      <w:iCs/>
+                      <w:sz w:val="24"/>
+                      <w:szCs w:val="24"/>
+                    </w:rPr>
+                    <w:t>’ ma non trovando nulla che possa riferirsi al task da completare</w:t>
+                  </w:r>
+                  <w:r>
+                    <w:rPr>
+                      <w:rFonts w:ascii="Titillium Web" w:eastAsia="Titillium Web" w:hAnsi="Titillium Web" w:cs="Titillium Web"/>
+                      <w:i/>
+                      <w:iCs/>
+                      <w:sz w:val="24"/>
+                      <w:szCs w:val="24"/>
+                    </w:rPr>
+                    <w:t xml:space="preserve"> torna </w:t>
+                  </w:r>
+                  <w:r>
+                    <w:rPr>
+                      <w:rFonts w:ascii="Titillium Web" w:eastAsia="Titillium Web" w:hAnsi="Titillium Web" w:cs="Titillium Web"/>
+                      <w:i/>
+                      <w:iCs/>
+                      <w:sz w:val="24"/>
+                      <w:szCs w:val="24"/>
+                    </w:rPr>
+                    <w:t xml:space="preserve">alla </w:t>
+                  </w:r>
+                  <w:r>
+                    <w:rPr>
+                      <w:rFonts w:ascii="Titillium Web" w:eastAsia="Titillium Web" w:hAnsi="Titillium Web" w:cs="Titillium Web"/>
+                      <w:i/>
+                      <w:iCs/>
+                      <w:sz w:val="24"/>
+                      <w:szCs w:val="24"/>
+                    </w:rPr>
+                    <w:t>home, ricerca nel sito</w:t>
+                  </w:r>
+                  <w:r>
+                    <w:rPr>
+                      <w:rFonts w:ascii="Titillium Web" w:eastAsia="Titillium Web" w:hAnsi="Titillium Web" w:cs="Titillium Web"/>
+                      <w:i/>
+                      <w:iCs/>
+                      <w:sz w:val="24"/>
+                      <w:szCs w:val="24"/>
+                    </w:rPr>
+                    <w:t xml:space="preserve"> la parola chiave</w:t>
+                  </w:r>
+                  <w:r>
+                    <w:rPr>
+                      <w:rFonts w:ascii="Titillium Web" w:eastAsia="Titillium Web" w:hAnsi="Titillium Web" w:cs="Titillium Web"/>
+                      <w:i/>
+                      <w:iCs/>
+                      <w:sz w:val="24"/>
+                      <w:szCs w:val="24"/>
+                    </w:rPr>
+                    <w:t xml:space="preserve"> </w:t>
+                  </w:r>
+                  <w:r>
+                    <w:rPr>
+                      <w:rFonts w:ascii="Titillium Web" w:eastAsia="Titillium Web" w:hAnsi="Titillium Web" w:cs="Titillium Web"/>
+                      <w:i/>
+                      <w:iCs/>
+                      <w:sz w:val="24"/>
+                      <w:szCs w:val="24"/>
+                    </w:rPr>
+                    <w:t>‘</w:t>
+                  </w:r>
+                  <w:r>
+                    <w:rPr>
+                      <w:rFonts w:ascii="Titillium Web" w:eastAsia="Titillium Web" w:hAnsi="Titillium Web" w:cs="Titillium Web"/>
+                      <w:i/>
+                      <w:iCs/>
+                      <w:sz w:val="24"/>
+                      <w:szCs w:val="24"/>
+                    </w:rPr>
+                    <w:t>opportunita di lavoro</w:t>
+                  </w:r>
+                  <w:r>
+                    <w:rPr>
+                      <w:rFonts w:ascii="Titillium Web" w:eastAsia="Titillium Web" w:hAnsi="Titillium Web" w:cs="Titillium Web"/>
+                      <w:i/>
+                      <w:iCs/>
+                      <w:sz w:val="24"/>
+                      <w:szCs w:val="24"/>
+                    </w:rPr>
+                    <w:t>’, compare quindi la voce</w:t>
+                  </w:r>
+                  <w:r>
+                    <w:rPr>
+                      <w:rFonts w:ascii="Titillium Web" w:eastAsia="Titillium Web" w:hAnsi="Titillium Web" w:cs="Titillium Web"/>
+                      <w:i/>
+                      <w:iCs/>
+                      <w:sz w:val="24"/>
+                      <w:szCs w:val="24"/>
+                    </w:rPr>
+                    <w:t xml:space="preserve"> </w:t>
+                  </w:r>
+                  <w:r>
+                    <w:rPr>
+                      <w:rFonts w:ascii="Titillium Web" w:eastAsia="Titillium Web" w:hAnsi="Titillium Web" w:cs="Titillium Web"/>
+                      <w:i/>
+                      <w:iCs/>
+                      <w:sz w:val="24"/>
+                      <w:szCs w:val="24"/>
+                    </w:rPr>
+                    <w:t>‘</w:t>
+                  </w:r>
+                  <w:r>
+                    <w:rPr>
+                      <w:rFonts w:ascii="Titillium Web" w:eastAsia="Titillium Web" w:hAnsi="Titillium Web" w:cs="Titillium Web"/>
+                      <w:i/>
+                      <w:iCs/>
+                      <w:sz w:val="24"/>
+                      <w:szCs w:val="24"/>
+                    </w:rPr>
+                    <w:t>strumenti per la ricerca attiva del lavoro</w:t>
+                  </w:r>
+                  <w:r>
+                    <w:rPr>
+                      <w:rFonts w:ascii="Titillium Web" w:eastAsia="Titillium Web" w:hAnsi="Titillium Web" w:cs="Titillium Web"/>
+                      <w:i/>
+                      <w:iCs/>
+                      <w:sz w:val="24"/>
+                      <w:szCs w:val="24"/>
+                    </w:rPr>
+                    <w:t>’, ma ancora una volta non è ciò che gli interessava quindi ritornando indietro trova la voce ‘</w:t>
+                  </w:r>
+                  <w:r>
+                    <w:rPr>
+                      <w:rFonts w:ascii="Titillium Web" w:eastAsia="Titillium Web" w:hAnsi="Titillium Web" w:cs="Titillium Web"/>
+                      <w:i/>
+                      <w:iCs/>
+                      <w:sz w:val="24"/>
+                      <w:szCs w:val="24"/>
+                    </w:rPr>
+                    <w:t>ateneo sicuro</w:t>
+                  </w:r>
+                  <w:r>
+                    <w:rPr>
+                      <w:rFonts w:ascii="Titillium Web" w:eastAsia="Titillium Web" w:hAnsi="Titillium Web" w:cs="Titillium Web"/>
+                      <w:i/>
+                      <w:iCs/>
+                      <w:sz w:val="24"/>
+                      <w:szCs w:val="24"/>
+                    </w:rPr>
+                    <w:t>’</w:t>
+                  </w:r>
+                  <w:r>
+                    <w:rPr>
+                      <w:rFonts w:ascii="Titillium Web" w:eastAsia="Titillium Web" w:hAnsi="Titillium Web" w:cs="Titillium Web"/>
+                      <w:i/>
+                      <w:iCs/>
+                      <w:sz w:val="24"/>
+                      <w:szCs w:val="24"/>
+                    </w:rPr>
+                    <w:t>, ricerca nel sito</w:t>
+                  </w:r>
+                  <w:r>
+                    <w:rPr>
+                      <w:rFonts w:ascii="Titillium Web" w:eastAsia="Titillium Web" w:hAnsi="Titillium Web" w:cs="Titillium Web"/>
+                      <w:i/>
+                      <w:iCs/>
+                      <w:sz w:val="24"/>
+                      <w:szCs w:val="24"/>
+                    </w:rPr>
+                    <w:t xml:space="preserve"> qualche voce che potrebbe interessare con perplessità, nota la voce</w:t>
+                  </w:r>
+                  <w:r>
+                    <w:rPr>
+                      <w:rFonts w:ascii="Titillium Web" w:eastAsia="Titillium Web" w:hAnsi="Titillium Web" w:cs="Titillium Web"/>
+                      <w:i/>
+                      <w:iCs/>
+                      <w:sz w:val="24"/>
+                      <w:szCs w:val="24"/>
+                    </w:rPr>
+                    <w:t xml:space="preserve"> </w:t>
+                  </w:r>
+                  <w:r>
+                    <w:rPr>
+                      <w:rFonts w:ascii="Titillium Web" w:eastAsia="Titillium Web" w:hAnsi="Titillium Web" w:cs="Titillium Web"/>
+                      <w:i/>
+                      <w:iCs/>
+                      <w:sz w:val="24"/>
+                      <w:szCs w:val="24"/>
+                    </w:rPr>
+                    <w:t>‘</w:t>
+                  </w:r>
+                  <w:r>
+                    <w:rPr>
+                      <w:rFonts w:ascii="Titillium Web" w:eastAsia="Titillium Web" w:hAnsi="Titillium Web" w:cs="Titillium Web"/>
+                      <w:i/>
+                      <w:iCs/>
+                      <w:sz w:val="24"/>
+                      <w:szCs w:val="24"/>
+                    </w:rPr>
+                    <w:t>orientamento al lavoro</w:t>
+                  </w:r>
+                  <w:r>
+                    <w:rPr>
+                      <w:rFonts w:ascii="Titillium Web" w:eastAsia="Titillium Web" w:hAnsi="Titillium Web" w:cs="Titillium Web"/>
+                      <w:i/>
+                      <w:iCs/>
+                      <w:sz w:val="24"/>
+                      <w:szCs w:val="24"/>
+                    </w:rPr>
+                    <w:t>’ tra i tanti risultati dati dalla ricerca con la vecchia parola chiave.</w:t>
+                  </w:r>
+                </w:p>
+                <w:p>
+                  <w:pPr>
+                    <w:widowControl w:val="0"/>
+                    <w:spacing w:line="240" w:lineRule="auto"/>
+                    <w:rPr>
+                      <w:rFonts w:ascii="Titillium Web" w:eastAsia="Titillium Web" w:hAnsi="Titillium Web" w:cs="Titillium Web"/>
+                      <w:i/>
+                      <w:iCs/>
+                      <w:sz w:val="24"/>
+                      <w:szCs w:val="24"/>
+                    </w:rPr>
+                  </w:pPr>
+                  <w:r>
+                    <w:rPr>
+                      <w:rFonts w:ascii="Titillium Web" w:eastAsia="Titillium Web" w:hAnsi="Titillium Web" w:cs="Titillium Web"/>
+                      <w:i/>
+                      <w:iCs/>
+                      <w:sz w:val="24"/>
+                      <w:szCs w:val="24"/>
+                    </w:rPr>
+                    <w:t>T</w:t>
+                  </w:r>
+                  <w:r>
+                    <w:rPr>
+                      <w:rFonts w:ascii="Titillium Web" w:eastAsia="Titillium Web" w:hAnsi="Titillium Web" w:cs="Titillium Web"/>
+                      <w:i/>
+                      <w:iCs/>
+                      <w:sz w:val="24"/>
+                      <w:szCs w:val="24"/>
+                    </w:rPr>
+                    <w:t>ask riuscito</w:t>
+                  </w:r>
+                </w:p>
+                <w:p>
+                  <w:pPr>
+                    <w:widowControl w:val="0"/>
+                    <w:spacing w:line="240" w:lineRule="auto"/>
+                    <w:rPr>
+                      <w:rFonts w:ascii="Titillium Web" w:eastAsia="Titillium Web" w:hAnsi="Titillium Web" w:cs="Titillium Web"/>
+                      <w:i/>
+                      <w:iCs/>
+                      <w:sz w:val="24"/>
+                      <w:szCs w:val="24"/>
+                    </w:rPr>
+                  </w:pPr>
+                  <w:r>
+                    <w:rPr>
+                      <w:rFonts w:ascii="Titillium Web" w:eastAsia="Titillium Web" w:hAnsi="Titillium Web" w:cs="Titillium Web"/>
+                      <w:i/>
+                      <w:iCs/>
+                      <w:sz w:val="24"/>
+                      <w:szCs w:val="24"/>
+                    </w:rPr>
+                    <w:lastRenderedPageBreak/>
                     <w:t>TEMPO IMPIEGATO:</w:t>
+                  </w:r>
+                  <w:r>
+                    <w:rPr>
+                      <w:rFonts w:ascii="Titillium Web" w:eastAsia="Titillium Web" w:hAnsi="Titillium Web" w:cs="Titillium Web"/>
+                      <w:i/>
+                      <w:iCs/>
+                      <w:sz w:val="24"/>
+                      <w:szCs w:val="24"/>
+                    </w:rPr>
+                    <w:t>3:10:17</w:t>
                   </w:r>
                 </w:p>
               </w:tc>
@@ -3097,6 +3829,117 @@
                       <w:szCs w:val="24"/>
                     </w:rPr>
                   </w:pPr>
+                  <w:r>
+                    <w:rPr>
+                      <w:rFonts w:ascii="Titillium Web" w:eastAsia="Titillium Web" w:hAnsi="Titillium Web" w:cs="Titillium Web"/>
+                      <w:color w:val="999999"/>
+                      <w:sz w:val="24"/>
+                      <w:szCs w:val="24"/>
+                    </w:rPr>
+                    <w:t>L’utente clicca su ‘</w:t>
+                  </w:r>
+                  <w:r>
+                    <w:rPr>
+                      <w:rFonts w:ascii="Titillium Web" w:eastAsia="Titillium Web" w:hAnsi="Titillium Web" w:cs="Titillium Web"/>
+                      <w:color w:val="999999"/>
+                      <w:sz w:val="24"/>
+                      <w:szCs w:val="24"/>
+                    </w:rPr>
+                    <w:t>Internalizzazione</w:t>
+                  </w:r>
+                  <w:r>
+                    <w:rPr>
+                      <w:rFonts w:ascii="Titillium Web" w:eastAsia="Titillium Web" w:hAnsi="Titillium Web" w:cs="Titillium Web"/>
+                      <w:color w:val="999999"/>
+                      <w:sz w:val="24"/>
+                      <w:szCs w:val="24"/>
+                    </w:rPr>
+                    <w:t>’</w:t>
+                  </w:r>
+                  <w:r>
+                    <w:rPr>
+                      <w:rFonts w:ascii="Titillium Web" w:eastAsia="Titillium Web" w:hAnsi="Titillium Web" w:cs="Titillium Web"/>
+                      <w:color w:val="999999"/>
+                      <w:sz w:val="24"/>
+                      <w:szCs w:val="24"/>
+                    </w:rPr>
+                    <w:t>,</w:t>
+                  </w:r>
+                  <w:r>
+                    <w:rPr>
+                      <w:rFonts w:ascii="Titillium Web" w:eastAsia="Titillium Web" w:hAnsi="Titillium Web" w:cs="Titillium Web"/>
+                      <w:color w:val="999999"/>
+                      <w:sz w:val="24"/>
+                      <w:szCs w:val="24"/>
+                    </w:rPr>
+                    <w:t xml:space="preserve"> e subito ritrova la voce</w:t>
+                  </w:r>
+                  <w:r>
+                    <w:rPr>
+                      <w:rFonts w:ascii="Titillium Web" w:eastAsia="Titillium Web" w:hAnsi="Titillium Web" w:cs="Titillium Web"/>
+                      <w:color w:val="999999"/>
+                      <w:sz w:val="24"/>
+                      <w:szCs w:val="24"/>
+                    </w:rPr>
+                    <w:t xml:space="preserve"> </w:t>
+                  </w:r>
+                  <w:r>
+                    <w:rPr>
+                      <w:rFonts w:ascii="Titillium Web" w:eastAsia="Titillium Web" w:hAnsi="Titillium Web" w:cs="Titillium Web"/>
+                      <w:color w:val="999999"/>
+                      <w:sz w:val="24"/>
+                      <w:szCs w:val="24"/>
+                    </w:rPr>
+                    <w:t>‘</w:t>
+                  </w:r>
+                  <w:r>
+                    <w:rPr>
+                      <w:rFonts w:ascii="Titillium Web" w:eastAsia="Titillium Web" w:hAnsi="Titillium Web" w:cs="Titillium Web"/>
+                      <w:color w:val="999999"/>
+                      <w:sz w:val="24"/>
+                      <w:szCs w:val="24"/>
+                    </w:rPr>
+                    <w:t>ersmus e mobilità internazionale</w:t>
+                  </w:r>
+                  <w:r>
+                    <w:rPr>
+                      <w:rFonts w:ascii="Titillium Web" w:eastAsia="Titillium Web" w:hAnsi="Titillium Web" w:cs="Titillium Web"/>
+                      <w:color w:val="999999"/>
+                      <w:sz w:val="24"/>
+                      <w:szCs w:val="24"/>
+                    </w:rPr>
+                    <w:t>’</w:t>
+                  </w:r>
+                  <w:r>
+                    <w:rPr>
+                      <w:rFonts w:ascii="Titillium Web" w:eastAsia="Titillium Web" w:hAnsi="Titillium Web" w:cs="Titillium Web"/>
+                      <w:color w:val="999999"/>
+                      <w:sz w:val="24"/>
+                      <w:szCs w:val="24"/>
+                    </w:rPr>
+                    <w:t xml:space="preserve">. </w:t>
+                  </w:r>
+                </w:p>
+                <w:p>
+                  <w:pPr>
+                    <w:widowControl w:val="0"/>
+                    <w:spacing w:line="240" w:lineRule="auto"/>
+                    <w:rPr>
+                      <w:rFonts w:ascii="Titillium Web" w:eastAsia="Titillium Web" w:hAnsi="Titillium Web" w:cs="Titillium Web"/>
+                      <w:color w:val="999999"/>
+                      <w:sz w:val="24"/>
+                      <w:szCs w:val="24"/>
+                    </w:rPr>
+                  </w:pPr>
+                  <w:r>
+                    <w:rPr>
+                      <w:rFonts w:ascii="Titillium Web" w:eastAsia="Titillium Web" w:hAnsi="Titillium Web" w:cs="Titillium Web"/>
+                      <w:color w:val="999999"/>
+                      <w:sz w:val="24"/>
+                      <w:szCs w:val="24"/>
+                    </w:rPr>
+                    <w:t>Task riuscito</w:t>
+                  </w:r>
                 </w:p>
                 <w:p>
                   <w:pPr>
@@ -3120,6 +3963,26 @@
                       <w:szCs w:val="24"/>
                     </w:rPr>
                     <w:t>TEMPO IMPIEGATO:</w:t>
+                  </w:r>
+                  <w:r>
+                    <w:rPr>
+                      <w:rFonts w:ascii="Titillium Web" w:eastAsia="Titillium Web" w:hAnsi="Titillium Web" w:cs="Titillium Web"/>
+                      <w:i/>
+                      <w:iCs/>
+                      <w:sz w:val="24"/>
+                      <w:szCs w:val="24"/>
+                    </w:rPr>
+                    <w:t xml:space="preserve"> </w:t>
+                  </w:r>
+                  <w:r>
+                    <w:rPr>
+                      <w:rFonts w:ascii="Titillium Web" w:eastAsia="Titillium Web" w:hAnsi="Titillium Web" w:cs="Titillium Web"/>
+                      <w:i/>
+                      <w:iCs/>
+                      <w:sz w:val="24"/>
+                      <w:szCs w:val="24"/>
+                    </w:rPr>
+                    <w:t>00:16:00</w:t>
                   </w:r>
                 </w:p>
               </w:tc>
@@ -3189,6 +4052,7 @@
           <w:sz w:val="34"/>
           <w:szCs w:val="34"/>
         </w:rPr>
+        <w:lastRenderedPageBreak/>
         <w:t xml:space="preserve">TASK n. </w:t>
       </w:r>
       <w:r>
@@ -3291,7 +4155,7 @@
     <w:tbl>
       <w:tblPr>
         <w:tblStyle w:val="a7"/>
-        <w:tblW w:w="8415" w:type="dxa"/>
+        <w:tblW w:w="9172" w:type="dxa"/>
         <w:tblInd w:w="0" w:type="dxa"/>
         <w:tblBorders>
           <w:top w:val="single" w:sz="8" w:space="0" w:color="000000"/>
@@ -3305,12 +4169,12 @@
         <w:tblLook w:val="0600" w:firstRow="0" w:lastRow="0" w:firstColumn="0" w:lastColumn="0" w:noHBand="1" w:noVBand="1"/>
       </w:tblPr>
       <w:tblGrid>
-        <w:gridCol w:w="8415"/>
+        <w:gridCol w:w="9172"/>
       </w:tblGrid>
       <w:tr>
         <w:tc>
           <w:tcPr>
-            <w:tcW w:w="8415" w:type="dxa"/>
+            <w:tcW w:w="9172" w:type="dxa"/>
             <w:tcBorders>
               <w:top w:val="single" w:sz="8" w:space="0" w:color="FFFFFF"/>
               <w:left w:val="single" w:sz="8" w:space="0" w:color="FFFFFF"/>
@@ -3828,6 +4692,591 @@
                       <w:szCs w:val="24"/>
                     </w:rPr>
                   </w:pPr>
+                  <w:r>
+                    <w:rPr>
+                      <w:rFonts w:ascii="Titillium Web" w:eastAsia="Titillium Web" w:hAnsi="Titillium Web" w:cs="Titillium Web"/>
+                      <w:color w:val="999999"/>
+                      <w:sz w:val="24"/>
+                      <w:szCs w:val="24"/>
+                    </w:rPr>
+                    <w:t>L’utente va su ‘</w:t>
+                  </w:r>
+                  <w:r>
+                    <w:rPr>
+                      <w:rFonts w:ascii="Titillium Web" w:eastAsia="Titillium Web" w:hAnsi="Titillium Web" w:cs="Titillium Web"/>
+                      <w:color w:val="999999"/>
+                      <w:sz w:val="24"/>
+                      <w:szCs w:val="24"/>
+                    </w:rPr>
+                    <w:t>Iscrizioni</w:t>
+                  </w:r>
+                  <w:r>
+                    <w:rPr>
+                      <w:rFonts w:ascii="Titillium Web" w:eastAsia="Titillium Web" w:hAnsi="Titillium Web" w:cs="Titillium Web"/>
+                      <w:color w:val="999999"/>
+                      <w:sz w:val="24"/>
+                      <w:szCs w:val="24"/>
+                    </w:rPr>
+                    <w:t>’</w:t>
+                  </w:r>
+                  <w:r>
+                    <w:rPr>
+                      <w:rFonts w:ascii="Titillium Web" w:eastAsia="Titillium Web" w:hAnsi="Titillium Web" w:cs="Titillium Web"/>
+                      <w:color w:val="999999"/>
+                      <w:sz w:val="24"/>
+                      <w:szCs w:val="24"/>
+                    </w:rPr>
+                    <w:t>,</w:t>
+                  </w:r>
+                  <w:r>
+                    <w:rPr>
+                      <w:rFonts w:ascii="Titillium Web" w:eastAsia="Titillium Web" w:hAnsi="Titillium Web" w:cs="Titillium Web"/>
+                      <w:color w:val="999999"/>
+                      <w:sz w:val="24"/>
+                      <w:szCs w:val="24"/>
+                    </w:rPr>
+                    <w:t xml:space="preserve"> dopodichè</w:t>
+                  </w:r>
+                  <w:r>
+                    <w:rPr>
+                      <w:rFonts w:ascii="Titillium Web" w:eastAsia="Titillium Web" w:hAnsi="Titillium Web" w:cs="Titillium Web"/>
+                      <w:color w:val="999999"/>
+                      <w:sz w:val="24"/>
+                      <w:szCs w:val="24"/>
+                    </w:rPr>
+                    <w:t xml:space="preserve"> </w:t>
+                  </w:r>
+                  <w:r>
+                    <w:rPr>
+                      <w:rFonts w:ascii="Titillium Web" w:eastAsia="Titillium Web" w:hAnsi="Titillium Web" w:cs="Titillium Web"/>
+                      <w:color w:val="999999"/>
+                      <w:sz w:val="24"/>
+                      <w:szCs w:val="24"/>
+                    </w:rPr>
+                    <w:t>‘</w:t>
+                  </w:r>
+                  <w:r>
+                    <w:rPr>
+                      <w:rFonts w:ascii="Titillium Web" w:eastAsia="Titillium Web" w:hAnsi="Titillium Web" w:cs="Titillium Web"/>
+                      <w:color w:val="999999"/>
+                      <w:sz w:val="24"/>
+                      <w:szCs w:val="24"/>
+                    </w:rPr>
+                    <w:t>immatricolazione e iscrizioni</w:t>
+                  </w:r>
+                  <w:r>
+                    <w:rPr>
+                      <w:rFonts w:ascii="Titillium Web" w:eastAsia="Titillium Web" w:hAnsi="Titillium Web" w:cs="Titillium Web"/>
+                      <w:color w:val="999999"/>
+                      <w:sz w:val="24"/>
+                      <w:szCs w:val="24"/>
+                    </w:rPr>
+                    <w:t>’</w:t>
+                  </w:r>
+                  <w:r>
+                    <w:rPr>
+                      <w:rFonts w:ascii="Titillium Web" w:eastAsia="Titillium Web" w:hAnsi="Titillium Web" w:cs="Titillium Web"/>
+                      <w:color w:val="999999"/>
+                      <w:sz w:val="24"/>
+                      <w:szCs w:val="24"/>
+                    </w:rPr>
+                    <w:t xml:space="preserve">, </w:t>
+                  </w:r>
+                  <w:r>
+                    <w:rPr>
+                      <w:rFonts w:ascii="Titillium Web" w:eastAsia="Titillium Web" w:hAnsi="Titillium Web" w:cs="Titillium Web"/>
+                      <w:color w:val="999999"/>
+                      <w:sz w:val="24"/>
+                      <w:szCs w:val="24"/>
+                    </w:rPr>
+                    <w:t>‘</w:t>
+                  </w:r>
+                  <w:r>
+                    <w:rPr>
+                      <w:rFonts w:ascii="Titillium Web" w:eastAsia="Titillium Web" w:hAnsi="Titillium Web" w:cs="Titillium Web"/>
+                      <w:color w:val="999999"/>
+                      <w:sz w:val="24"/>
+                      <w:szCs w:val="24"/>
+                    </w:rPr>
+                    <w:t>studente iscritto</w:t>
+                  </w:r>
+                  <w:r>
+                    <w:rPr>
+                      <w:rFonts w:ascii="Titillium Web" w:eastAsia="Titillium Web" w:hAnsi="Titillium Web" w:cs="Titillium Web"/>
+                      <w:color w:val="999999"/>
+                      <w:sz w:val="24"/>
+                      <w:szCs w:val="24"/>
+                    </w:rPr>
+                    <w:t>’</w:t>
+                  </w:r>
+                  <w:r>
+                    <w:rPr>
+                      <w:rFonts w:ascii="Titillium Web" w:eastAsia="Titillium Web" w:hAnsi="Titillium Web" w:cs="Titillium Web"/>
+                      <w:color w:val="999999"/>
+                      <w:sz w:val="24"/>
+                      <w:szCs w:val="24"/>
+                    </w:rPr>
+                    <w:t xml:space="preserve">, </w:t>
+                  </w:r>
+                  <w:r>
+                    <w:rPr>
+                      <w:rFonts w:ascii="Titillium Web" w:eastAsia="Titillium Web" w:hAnsi="Titillium Web" w:cs="Titillium Web"/>
+                      <w:color w:val="999999"/>
+                      <w:sz w:val="24"/>
+                      <w:szCs w:val="24"/>
+                    </w:rPr>
+                    <w:t>si reca poi sulla voce ‘</w:t>
+                  </w:r>
+                  <w:r>
+                    <w:rPr>
+                      <w:rFonts w:ascii="Titillium Web" w:eastAsia="Titillium Web" w:hAnsi="Titillium Web" w:cs="Titillium Web"/>
+                      <w:color w:val="999999"/>
+                      <w:sz w:val="24"/>
+                      <w:szCs w:val="24"/>
+                    </w:rPr>
+                    <w:t xml:space="preserve">iscrizioni a anni </w:t>
+                  </w:r>
+                  <w:r>
+                    <w:rPr>
+                      <w:rFonts w:ascii="Titillium Web" w:eastAsia="Titillium Web" w:hAnsi="Titillium Web" w:cs="Titillium Web"/>
+                      <w:color w:val="999999"/>
+                      <w:sz w:val="24"/>
+                      <w:szCs w:val="24"/>
+                    </w:rPr>
+                    <w:t>s</w:t>
+                  </w:r>
+                  <w:r>
+                    <w:rPr>
+                      <w:rFonts w:ascii="Titillium Web" w:eastAsia="Titillium Web" w:hAnsi="Titillium Web" w:cs="Titillium Web"/>
+                      <w:color w:val="999999"/>
+                      <w:sz w:val="24"/>
+                      <w:szCs w:val="24"/>
+                    </w:rPr>
+                    <w:t>uccessivi al primo e laureandi</w:t>
+                  </w:r>
+                  <w:r>
+                    <w:rPr>
+                      <w:rFonts w:ascii="Titillium Web" w:eastAsia="Titillium Web" w:hAnsi="Titillium Web" w:cs="Titillium Web"/>
+                      <w:color w:val="999999"/>
+                      <w:sz w:val="24"/>
+                      <w:szCs w:val="24"/>
+                    </w:rPr>
+                    <w:t>’</w:t>
+                  </w:r>
+                  <w:r>
+                    <w:rPr>
+                      <w:rFonts w:ascii="Titillium Web" w:eastAsia="Titillium Web" w:hAnsi="Titillium Web" w:cs="Titillium Web"/>
+                      <w:color w:val="999999"/>
+                      <w:sz w:val="24"/>
+                      <w:szCs w:val="24"/>
+                    </w:rPr>
+                    <w:t>,</w:t>
+                  </w:r>
+                  <w:r>
+                    <w:rPr>
+                      <w:rFonts w:ascii="Titillium Web" w:eastAsia="Titillium Web" w:hAnsi="Titillium Web" w:cs="Titillium Web"/>
+                      <w:color w:val="999999"/>
+                      <w:sz w:val="24"/>
+                      <w:szCs w:val="24"/>
+                    </w:rPr>
+                    <w:t xml:space="preserve"> </w:t>
+                  </w:r>
+                </w:p>
+                <w:p>
+                  <w:pPr>
+                    <w:widowControl w:val="0"/>
+                    <w:spacing w:line="240" w:lineRule="auto"/>
+                    <w:rPr>
+                      <w:rFonts w:ascii="Titillium Web" w:eastAsia="Titillium Web" w:hAnsi="Titillium Web" w:cs="Titillium Web"/>
+                      <w:color w:val="999999"/>
+                      <w:sz w:val="24"/>
+                      <w:szCs w:val="24"/>
+                    </w:rPr>
+                  </w:pPr>
+                  <w:r>
+                    <w:rPr>
+                      <w:rFonts w:ascii="Titillium Web" w:eastAsia="Titillium Web" w:hAnsi="Titillium Web" w:cs="Titillium Web"/>
+                      <w:color w:val="999999"/>
+                      <w:sz w:val="24"/>
+                      <w:szCs w:val="24"/>
+                    </w:rPr>
+                    <w:t xml:space="preserve"> </w:t>
+                  </w:r>
+                  <w:r>
+                    <w:rPr>
+                      <w:rFonts w:ascii="Titillium Web" w:eastAsia="Titillium Web" w:hAnsi="Titillium Web" w:cs="Titillium Web"/>
+                      <w:color w:val="999999"/>
+                      <w:sz w:val="24"/>
+                      <w:szCs w:val="24"/>
+                    </w:rPr>
+                    <w:t>poi clicca su ‘</w:t>
+                  </w:r>
+                  <w:r>
+                    <w:rPr>
+                      <w:rFonts w:ascii="Titillium Web" w:eastAsia="Titillium Web" w:hAnsi="Titillium Web" w:cs="Titillium Web"/>
+                      <w:color w:val="999999"/>
+                      <w:sz w:val="24"/>
+                      <w:szCs w:val="24"/>
+                    </w:rPr>
+                    <w:t>modalità di presentazione alla domanda di iscrizione</w:t>
+                  </w:r>
+                  <w:r>
+                    <w:rPr>
+                      <w:rFonts w:ascii="Titillium Web" w:eastAsia="Titillium Web" w:hAnsi="Titillium Web" w:cs="Titillium Web"/>
+                      <w:color w:val="999999"/>
+                      <w:sz w:val="24"/>
+                      <w:szCs w:val="24"/>
+                    </w:rPr>
+                    <w:t>’</w:t>
+                  </w:r>
+                  <w:r>
+                    <w:rPr>
+                      <w:rFonts w:ascii="Titillium Web" w:eastAsia="Titillium Web" w:hAnsi="Titillium Web" w:cs="Titillium Web"/>
+                      <w:color w:val="999999"/>
+                      <w:sz w:val="24"/>
+                      <w:szCs w:val="24"/>
+                    </w:rPr>
+                    <w:t>,</w:t>
+                  </w:r>
+                  <w:r>
+                    <w:rPr>
+                      <w:rFonts w:ascii="Titillium Web" w:eastAsia="Titillium Web" w:hAnsi="Titillium Web" w:cs="Titillium Web"/>
+                      <w:color w:val="999999"/>
+                      <w:sz w:val="24"/>
+                      <w:szCs w:val="24"/>
+                    </w:rPr>
+                    <w:t xml:space="preserve"> poi</w:t>
+                  </w:r>
+                  <w:r>
+                    <w:rPr>
+                      <w:rFonts w:ascii="Titillium Web" w:eastAsia="Titillium Web" w:hAnsi="Titillium Web" w:cs="Titillium Web"/>
+                      <w:color w:val="999999"/>
+                      <w:sz w:val="24"/>
+                      <w:szCs w:val="24"/>
+                    </w:rPr>
+                    <w:t xml:space="preserve"> </w:t>
+                  </w:r>
+                  <w:r>
+                    <w:rPr>
+                      <w:rFonts w:ascii="Titillium Web" w:eastAsia="Titillium Web" w:hAnsi="Titillium Web" w:cs="Titillium Web"/>
+                      <w:color w:val="999999"/>
+                      <w:sz w:val="24"/>
+                      <w:szCs w:val="24"/>
+                    </w:rPr>
+                    <w:t>‘</w:t>
+                  </w:r>
+                  <w:r>
+                    <w:rPr>
+                      <w:rFonts w:ascii="Titillium Web" w:eastAsia="Titillium Web" w:hAnsi="Titillium Web" w:cs="Titillium Web"/>
+                      <w:color w:val="999999"/>
+                      <w:sz w:val="24"/>
+                      <w:szCs w:val="24"/>
+                    </w:rPr>
+                    <w:t>informazione per studeti laurenandi</w:t>
+                  </w:r>
+                  <w:r>
+                    <w:rPr>
+                      <w:rFonts w:ascii="Titillium Web" w:eastAsia="Titillium Web" w:hAnsi="Titillium Web" w:cs="Titillium Web"/>
+                      <w:color w:val="999999"/>
+                      <w:sz w:val="24"/>
+                      <w:szCs w:val="24"/>
+                    </w:rPr>
+                    <w:t>’</w:t>
+                  </w:r>
+                  <w:r>
+                    <w:rPr>
+                      <w:rFonts w:ascii="Titillium Web" w:eastAsia="Titillium Web" w:hAnsi="Titillium Web" w:cs="Titillium Web"/>
+                      <w:color w:val="999999"/>
+                      <w:sz w:val="24"/>
+                      <w:szCs w:val="24"/>
+                    </w:rPr>
+                    <w:t>,</w:t>
+                  </w:r>
+                  <w:r>
+                    <w:rPr>
+                      <w:rFonts w:ascii="Titillium Web" w:eastAsia="Titillium Web" w:hAnsi="Titillium Web" w:cs="Titillium Web"/>
+                      <w:color w:val="999999"/>
+                      <w:sz w:val="24"/>
+                      <w:szCs w:val="24"/>
+                    </w:rPr>
+                    <w:t>a questo punto ha alucune</w:t>
+                  </w:r>
+                  <w:r>
+                    <w:rPr>
+                      <w:rFonts w:ascii="Titillium Web" w:eastAsia="Titillium Web" w:hAnsi="Titillium Web" w:cs="Titillium Web"/>
+                      <w:color w:val="999999"/>
+                      <w:sz w:val="24"/>
+                      <w:szCs w:val="24"/>
+                    </w:rPr>
+                    <w:t xml:space="preserve"> perplesità</w:t>
+                  </w:r>
+                  <w:r>
+                    <w:rPr>
+                      <w:rFonts w:ascii="Titillium Web" w:eastAsia="Titillium Web" w:hAnsi="Titillium Web" w:cs="Titillium Web"/>
+                      <w:color w:val="999999"/>
+                      <w:sz w:val="24"/>
+                      <w:szCs w:val="24"/>
+                    </w:rPr>
+                    <w:t xml:space="preserve"> perché si aspettava di trovare lì l’oggetto della sua ricerca. Decide quindi di tornare alla</w:t>
+                  </w:r>
+                  <w:r>
+                    <w:rPr>
+                      <w:rFonts w:ascii="Titillium Web" w:eastAsia="Titillium Web" w:hAnsi="Titillium Web" w:cs="Titillium Web"/>
+                      <w:color w:val="999999"/>
+                      <w:sz w:val="24"/>
+                      <w:szCs w:val="24"/>
+                    </w:rPr>
+                    <w:t xml:space="preserve"> home, </w:t>
+                  </w:r>
+                  <w:r>
+                    <w:rPr>
+                      <w:rFonts w:ascii="Titillium Web" w:eastAsia="Titillium Web" w:hAnsi="Titillium Web" w:cs="Titillium Web"/>
+                      <w:color w:val="999999"/>
+                      <w:sz w:val="24"/>
+                      <w:szCs w:val="24"/>
+                    </w:rPr>
+                    <w:t xml:space="preserve">e </w:t>
+                  </w:r>
+                  <w:r>
+                    <w:rPr>
+                      <w:rFonts w:ascii="Titillium Web" w:eastAsia="Titillium Web" w:hAnsi="Titillium Web" w:cs="Titillium Web"/>
+                      <w:color w:val="999999"/>
+                      <w:sz w:val="24"/>
+                      <w:szCs w:val="24"/>
+                    </w:rPr>
+                    <w:t>legge</w:t>
+                  </w:r>
+                  <w:r>
+                    <w:rPr>
+                      <w:rFonts w:ascii="Titillium Web" w:eastAsia="Titillium Web" w:hAnsi="Titillium Web" w:cs="Titillium Web"/>
+                      <w:color w:val="999999"/>
+                      <w:sz w:val="24"/>
+                      <w:szCs w:val="24"/>
+                    </w:rPr>
+                    <w:t xml:space="preserve"> le varie opzioni presenti sulla pagina</w:t>
+                  </w:r>
+                  <w:r>
+                    <w:rPr>
+                      <w:rFonts w:ascii="Titillium Web" w:eastAsia="Titillium Web" w:hAnsi="Titillium Web" w:cs="Titillium Web"/>
+                      <w:color w:val="999999"/>
+                      <w:sz w:val="24"/>
+                      <w:szCs w:val="24"/>
+                    </w:rPr>
+                    <w:t>,</w:t>
+                  </w:r>
+                  <w:r>
+                    <w:rPr>
+                      <w:rFonts w:ascii="Titillium Web" w:eastAsia="Titillium Web" w:hAnsi="Titillium Web" w:cs="Titillium Web"/>
+                      <w:color w:val="999999"/>
+                      <w:sz w:val="24"/>
+                      <w:szCs w:val="24"/>
+                    </w:rPr>
+                    <w:t xml:space="preserve"> si reca nuovamente su</w:t>
+                  </w:r>
+                </w:p>
+                <w:p>
+                  <w:pPr>
+                    <w:widowControl w:val="0"/>
+                    <w:spacing w:line="240" w:lineRule="auto"/>
+                    <w:rPr>
+                      <w:rFonts w:ascii="Titillium Web" w:eastAsia="Titillium Web" w:hAnsi="Titillium Web" w:cs="Titillium Web"/>
+                      <w:color w:val="999999"/>
+                      <w:sz w:val="24"/>
+                      <w:szCs w:val="24"/>
+                    </w:rPr>
+                  </w:pPr>
+                  <w:r>
+                    <w:rPr>
+                      <w:rFonts w:ascii="Titillium Web" w:eastAsia="Titillium Web" w:hAnsi="Titillium Web" w:cs="Titillium Web"/>
+                      <w:color w:val="999999"/>
+                      <w:sz w:val="24"/>
+                      <w:szCs w:val="24"/>
+                    </w:rPr>
+                    <w:t>‘</w:t>
+                  </w:r>
+                  <w:r>
+                    <w:rPr>
+                      <w:rFonts w:ascii="Titillium Web" w:eastAsia="Titillium Web" w:hAnsi="Titillium Web" w:cs="Titillium Web"/>
+                      <w:color w:val="999999"/>
+                      <w:sz w:val="24"/>
+                      <w:szCs w:val="24"/>
+                    </w:rPr>
+                    <w:t>iscrizioni</w:t>
+                  </w:r>
+                  <w:r>
+                    <w:rPr>
+                      <w:rFonts w:ascii="Titillium Web" w:eastAsia="Titillium Web" w:hAnsi="Titillium Web" w:cs="Titillium Web"/>
+                      <w:color w:val="999999"/>
+                      <w:sz w:val="24"/>
+                      <w:szCs w:val="24"/>
+                    </w:rPr>
+                    <w:t>’</w:t>
+                  </w:r>
+                  <w:r>
+                    <w:rPr>
+                      <w:rFonts w:ascii="Titillium Web" w:eastAsia="Titillium Web" w:hAnsi="Titillium Web" w:cs="Titillium Web"/>
+                      <w:color w:val="999999"/>
+                      <w:sz w:val="24"/>
+                      <w:szCs w:val="24"/>
+                    </w:rPr>
+                    <w:t>,</w:t>
+                  </w:r>
+                  <w:r>
+                    <w:rPr>
+                      <w:rFonts w:ascii="Titillium Web" w:eastAsia="Titillium Web" w:hAnsi="Titillium Web" w:cs="Titillium Web"/>
+                      <w:color w:val="999999"/>
+                      <w:sz w:val="24"/>
+                      <w:szCs w:val="24"/>
+                    </w:rPr>
+                    <w:t>ha alcune</w:t>
+                  </w:r>
+                  <w:r>
+                    <w:rPr>
+                      <w:rFonts w:ascii="Titillium Web" w:eastAsia="Titillium Web" w:hAnsi="Titillium Web" w:cs="Titillium Web"/>
+                      <w:color w:val="999999"/>
+                      <w:sz w:val="24"/>
+                      <w:szCs w:val="24"/>
+                    </w:rPr>
+                    <w:t xml:space="preserve"> perplessità per </w:t>
+                  </w:r>
+                  <w:r>
+                    <w:rPr>
+                      <w:rFonts w:ascii="Titillium Web" w:eastAsia="Titillium Web" w:hAnsi="Titillium Web" w:cs="Titillium Web"/>
+                      <w:color w:val="999999"/>
+                      <w:sz w:val="24"/>
+                      <w:szCs w:val="24"/>
+                    </w:rPr>
+                    <w:t>il significato della voce ‘</w:t>
+                  </w:r>
+                  <w:r>
+                    <w:rPr>
+                      <w:rFonts w:ascii="Titillium Web" w:eastAsia="Titillium Web" w:hAnsi="Titillium Web" w:cs="Titillium Web"/>
+                      <w:color w:val="999999"/>
+                      <w:sz w:val="24"/>
+                      <w:szCs w:val="24"/>
+                    </w:rPr>
+                    <w:t>esami di stato</w:t>
+                  </w:r>
+                  <w:r>
+                    <w:rPr>
+                      <w:rFonts w:ascii="Titillium Web" w:eastAsia="Titillium Web" w:hAnsi="Titillium Web" w:cs="Titillium Web"/>
+                      <w:color w:val="999999"/>
+                      <w:sz w:val="24"/>
+                      <w:szCs w:val="24"/>
+                    </w:rPr>
+                    <w:t>’ comparsa a schermo</w:t>
+                  </w:r>
+                  <w:r>
+                    <w:rPr>
+                      <w:rFonts w:ascii="Titillium Web" w:eastAsia="Titillium Web" w:hAnsi="Titillium Web" w:cs="Titillium Web"/>
+                      <w:color w:val="999999"/>
+                      <w:sz w:val="24"/>
+                      <w:szCs w:val="24"/>
+                    </w:rPr>
+                    <w:t>,</w:t>
+                  </w:r>
+                  <w:r>
+                    <w:rPr>
+                      <w:rFonts w:ascii="Titillium Web" w:eastAsia="Titillium Web" w:hAnsi="Titillium Web" w:cs="Titillium Web"/>
+                      <w:color w:val="999999"/>
+                      <w:sz w:val="24"/>
+                      <w:szCs w:val="24"/>
+                    </w:rPr>
+                    <w:t>l’utente va in</w:t>
+                  </w:r>
+                  <w:r>
+                    <w:rPr>
+                      <w:rFonts w:ascii="Titillium Web" w:eastAsia="Titillium Web" w:hAnsi="Titillium Web" w:cs="Titillium Web"/>
+                      <w:color w:val="999999"/>
+                      <w:sz w:val="24"/>
+                      <w:szCs w:val="24"/>
+                    </w:rPr>
+                    <w:t xml:space="preserve"> confusione</w:t>
+                  </w:r>
+                  <w:r>
+                    <w:rPr>
+                      <w:rFonts w:ascii="Titillium Web" w:eastAsia="Titillium Web" w:hAnsi="Titillium Web" w:cs="Titillium Web"/>
+                      <w:color w:val="999999"/>
+                      <w:sz w:val="24"/>
+                      <w:szCs w:val="24"/>
+                    </w:rPr>
+                    <w:t xml:space="preserve"> perché non ha idea di dove andare per completare il task</w:t>
+                  </w:r>
+                  <w:r>
+                    <w:rPr>
+                      <w:rFonts w:ascii="Titillium Web" w:eastAsia="Titillium Web" w:hAnsi="Titillium Web" w:cs="Titillium Web"/>
+                      <w:color w:val="999999"/>
+                      <w:sz w:val="24"/>
+                      <w:szCs w:val="24"/>
+                    </w:rPr>
+                    <w:t>,</w:t>
+                  </w:r>
+                  <w:r>
+                    <w:rPr>
+                      <w:rFonts w:ascii="Titillium Web" w:eastAsia="Titillium Web" w:hAnsi="Titillium Web" w:cs="Titillium Web"/>
+                      <w:color w:val="999999"/>
+                      <w:sz w:val="24"/>
+                      <w:szCs w:val="24"/>
+                    </w:rPr>
+                    <w:t xml:space="preserve"> dopo unj po di tempo a pensare dove andare l’utente</w:t>
+                  </w:r>
+                  <w:r>
+                    <w:rPr>
+                      <w:rFonts w:ascii="Titillium Web" w:eastAsia="Titillium Web" w:hAnsi="Titillium Web" w:cs="Titillium Web"/>
+                      <w:color w:val="999999"/>
+                      <w:sz w:val="24"/>
+                      <w:szCs w:val="24"/>
+                    </w:rPr>
+                    <w:t xml:space="preserve"> si arrende</w:t>
+                  </w:r>
+                  <w:r>
+                    <w:rPr>
+                      <w:rFonts w:ascii="Titillium Web" w:eastAsia="Titillium Web" w:hAnsi="Titillium Web" w:cs="Titillium Web"/>
+                      <w:color w:val="999999"/>
+                      <w:sz w:val="24"/>
+                      <w:szCs w:val="24"/>
+                    </w:rPr>
+                    <w:t>.</w:t>
+                  </w:r>
+                </w:p>
+                <w:p>
+                  <w:pPr>
+                    <w:widowControl w:val="0"/>
+                    <w:spacing w:line="240" w:lineRule="auto"/>
+                    <w:rPr>
+                      <w:rFonts w:ascii="Titillium Web" w:eastAsia="Titillium Web" w:hAnsi="Titillium Web" w:cs="Titillium Web"/>
+                      <w:color w:val="999999"/>
+                      <w:sz w:val="24"/>
+                      <w:szCs w:val="24"/>
+                    </w:rPr>
+                  </w:pPr>
+                  <w:r>
+                    <w:rPr>
+                      <w:rFonts w:ascii="Titillium Web" w:eastAsia="Titillium Web" w:hAnsi="Titillium Web" w:cs="Titillium Web"/>
+                      <w:color w:val="999999"/>
+                      <w:sz w:val="24"/>
+                      <w:szCs w:val="24"/>
+                    </w:rPr>
+                    <w:t>L</w:t>
+                  </w:r>
+                  <w:r>
+                    <w:rPr>
+                      <w:rFonts w:ascii="Titillium Web" w:eastAsia="Titillium Web" w:hAnsi="Titillium Web" w:cs="Titillium Web"/>
+                      <w:color w:val="999999"/>
+                      <w:sz w:val="24"/>
+                      <w:szCs w:val="24"/>
+                    </w:rPr>
+                    <w:t xml:space="preserve">’utente richiede un menu apposito </w:t>
+                  </w:r>
+                  <w:r>
+                    <w:rPr>
+                      <w:rFonts w:ascii="Titillium Web" w:eastAsia="Titillium Web" w:hAnsi="Titillium Web" w:cs="Titillium Web"/>
+                      <w:color w:val="999999"/>
+                      <w:sz w:val="24"/>
+                      <w:szCs w:val="24"/>
+                    </w:rPr>
+                    <w:t>per informazioni sulle tesi.</w:t>
+                  </w:r>
                 </w:p>
                 <w:p>
                   <w:pPr>
@@ -3851,6 +5300,26 @@
                       <w:szCs w:val="24"/>
                     </w:rPr>
                     <w:t>TEMPO IMPIEGATO:</w:t>
+                  </w:r>
+                  <w:r>
+                    <w:rPr>
+                      <w:rFonts w:ascii="Titillium Web" w:eastAsia="Titillium Web" w:hAnsi="Titillium Web" w:cs="Titillium Web"/>
+                      <w:i/>
+                      <w:iCs/>
+                      <w:sz w:val="24"/>
+                      <w:szCs w:val="24"/>
+                    </w:rPr>
+                    <w:t xml:space="preserve"> </w:t>
+                  </w:r>
+                  <w:r>
+                    <w:rPr>
+                      <w:rFonts w:ascii="Titillium Web" w:eastAsia="Titillium Web" w:hAnsi="Titillium Web" w:cs="Titillium Web"/>
+                      <w:i/>
+                      <w:iCs/>
+                      <w:sz w:val="24"/>
+                      <w:szCs w:val="24"/>
+                    </w:rPr>
+                    <w:t>3:04:04</w:t>
                   </w:r>
                 </w:p>
               </w:tc>
@@ -4064,7 +5533,7 @@
     <w:tbl>
       <w:tblPr>
         <w:tblStyle w:val="a7"/>
-        <w:tblW w:w="8415" w:type="dxa"/>
+        <w:tblW w:w="9031" w:type="dxa"/>
         <w:tblInd w:w="0" w:type="dxa"/>
         <w:tblBorders>
           <w:top w:val="single" w:sz="8" w:space="0" w:color="000000"/>
@@ -4078,12 +5547,12 @@
         <w:tblLook w:val="0600" w:firstRow="0" w:lastRow="0" w:firstColumn="0" w:lastColumn="0" w:noHBand="1" w:noVBand="1"/>
       </w:tblPr>
       <w:tblGrid>
-        <w:gridCol w:w="8415"/>
+        <w:gridCol w:w="9031"/>
       </w:tblGrid>
       <w:tr>
         <w:tc>
           <w:tcPr>
-            <w:tcW w:w="8415" w:type="dxa"/>
+            <w:tcW w:w="9031" w:type="dxa"/>
             <w:tcBorders>
               <w:top w:val="single" w:sz="8" w:space="0" w:color="FFFFFF"/>
               <w:left w:val="single" w:sz="8" w:space="0" w:color="FFFFFF"/>
@@ -4287,6 +5756,7 @@
                       <w:bCs/>
                       <w:sz w:val="24"/>
                       <w:szCs w:val="24"/>
+                      <w:u w:val="single"/>
                     </w:rPr>
                   </w:pPr>
                   <w:r>
@@ -4618,11 +6088,178 @@
                     <w:rPr>
                       <w:rFonts w:ascii="Titillium Web" w:eastAsia="Titillium Web" w:hAnsi="Titillium Web" w:cs="Titillium Web"/>
                       <w:color w:val="999999"/>
-                      <w:sz w:val="20"/>
+                      <w:sz w:val="24"/>
                       <w:szCs w:val="20"/>
                     </w:rPr>
                   </w:pPr>
-                </w:p>
+                  <w:bookmarkStart w:id="0" w:name="_GoBack"/>
+                  <w:r>
+                    <w:rPr>
+                      <w:rFonts w:ascii="Titillium Web" w:eastAsia="Titillium Web" w:hAnsi="Titillium Web" w:cs="Titillium Web"/>
+                      <w:color w:val="999999"/>
+                      <w:sz w:val="24"/>
+                      <w:szCs w:val="20"/>
+                    </w:rPr>
+                    <w:t xml:space="preserve">L’utente </w:t>
+                  </w:r>
+                  <w:r>
+                    <w:rPr>
+                      <w:rFonts w:ascii="Titillium Web" w:eastAsia="Titillium Web" w:hAnsi="Titillium Web" w:cs="Titillium Web"/>
+                      <w:color w:val="999999"/>
+                      <w:sz w:val="24"/>
+                      <w:szCs w:val="20"/>
+                    </w:rPr>
+                    <w:t>aveva</w:t>
+                  </w:r>
+                  <w:r>
+                    <w:rPr>
+                      <w:rFonts w:ascii="Titillium Web" w:eastAsia="Titillium Web" w:hAnsi="Titillium Web" w:cs="Titillium Web"/>
+                      <w:color w:val="999999"/>
+                      <w:sz w:val="24"/>
+                      <w:szCs w:val="20"/>
+                    </w:rPr>
+                    <w:t xml:space="preserve"> già</w:t>
+                  </w:r>
+                  <w:r>
+                    <w:rPr>
+                      <w:rFonts w:ascii="Titillium Web" w:eastAsia="Titillium Web" w:hAnsi="Titillium Web" w:cs="Titillium Web"/>
+                      <w:color w:val="999999"/>
+                      <w:sz w:val="24"/>
+                      <w:szCs w:val="20"/>
+                    </w:rPr>
+                    <w:t xml:space="preserve"> visto</w:t>
+                  </w:r>
+                  <w:r>
+                    <w:rPr>
+                      <w:rFonts w:ascii="Titillium Web" w:eastAsia="Titillium Web" w:hAnsi="Titillium Web" w:cs="Titillium Web"/>
+                      <w:color w:val="999999"/>
+                      <w:sz w:val="24"/>
+                      <w:szCs w:val="20"/>
+                    </w:rPr>
+                    <w:t xml:space="preserve"> la voce durante il completamento dei task precedenti</w:t>
+                  </w:r>
+                  <w:r>
+                    <w:rPr>
+                      <w:rFonts w:ascii="Titillium Web" w:eastAsia="Titillium Web" w:hAnsi="Titillium Web" w:cs="Titillium Web"/>
+                      <w:color w:val="999999"/>
+                      <w:sz w:val="24"/>
+                      <w:szCs w:val="20"/>
+                    </w:rPr>
+                    <w:t>,</w:t>
+                  </w:r>
+                  <w:r>
+                    <w:rPr>
+                      <w:rFonts w:ascii="Titillium Web" w:eastAsia="Titillium Web" w:hAnsi="Titillium Web" w:cs="Titillium Web"/>
+                      <w:color w:val="999999"/>
+                      <w:sz w:val="24"/>
+                      <w:szCs w:val="20"/>
+                    </w:rPr>
+                    <w:t xml:space="preserve"> quindi clicca su</w:t>
+                  </w:r>
+                  <w:r>
+                    <w:rPr>
+                      <w:rFonts w:ascii="Titillium Web" w:eastAsia="Titillium Web" w:hAnsi="Titillium Web" w:cs="Titillium Web"/>
+                      <w:color w:val="999999"/>
+                      <w:sz w:val="24"/>
+                      <w:szCs w:val="20"/>
+                    </w:rPr>
+                    <w:t xml:space="preserve"> </w:t>
+                  </w:r>
+                  <w:r>
+                    <w:rPr>
+                      <w:rFonts w:ascii="Titillium Web" w:eastAsia="Titillium Web" w:hAnsi="Titillium Web" w:cs="Titillium Web"/>
+                      <w:color w:val="999999"/>
+                      <w:sz w:val="24"/>
+                      <w:szCs w:val="20"/>
+                    </w:rPr>
+                    <w:t>‘</w:t>
+                  </w:r>
+                  <w:r>
+                    <w:rPr>
+                      <w:rFonts w:ascii="Titillium Web" w:eastAsia="Titillium Web" w:hAnsi="Titillium Web" w:cs="Titillium Web"/>
+                      <w:color w:val="999999"/>
+                      <w:sz w:val="24"/>
+                      <w:szCs w:val="20"/>
+                    </w:rPr>
+                    <w:t>servizi agli studenti</w:t>
+                  </w:r>
+                  <w:r>
+                    <w:rPr>
+                      <w:rFonts w:ascii="Titillium Web" w:eastAsia="Titillium Web" w:hAnsi="Titillium Web" w:cs="Titillium Web"/>
+                      <w:color w:val="999999"/>
+                      <w:sz w:val="24"/>
+                      <w:szCs w:val="20"/>
+                    </w:rPr>
+                    <w:t xml:space="preserve">’ </w:t>
+                  </w:r>
+                  <w:r>
+                    <w:rPr>
+                      <w:rFonts w:ascii="Titillium Web" w:eastAsia="Titillium Web" w:hAnsi="Titillium Web" w:cs="Titillium Web"/>
+                      <w:color w:val="999999"/>
+                      <w:sz w:val="24"/>
+                      <w:szCs w:val="20"/>
+                    </w:rPr>
+                    <w:t>,</w:t>
+                  </w:r>
+                  <w:r>
+                    <w:rPr>
+                      <w:rFonts w:ascii="Titillium Web" w:eastAsia="Titillium Web" w:hAnsi="Titillium Web" w:cs="Titillium Web"/>
+                      <w:color w:val="999999"/>
+                      <w:sz w:val="24"/>
+                      <w:szCs w:val="20"/>
+                    </w:rPr>
+                    <w:t xml:space="preserve"> poi ‘</w:t>
+                  </w:r>
+                  <w:r>
+                    <w:rPr>
+                      <w:rFonts w:ascii="Titillium Web" w:eastAsia="Titillium Web" w:hAnsi="Titillium Web" w:cs="Titillium Web"/>
+                      <w:color w:val="999999"/>
+                      <w:sz w:val="24"/>
+                      <w:szCs w:val="20"/>
+                    </w:rPr>
+                    <w:t>studenti con disabilita o dsa</w:t>
+                  </w:r>
+                  <w:r>
+                    <w:rPr>
+                      <w:rFonts w:ascii="Titillium Web" w:eastAsia="Titillium Web" w:hAnsi="Titillium Web" w:cs="Titillium Web"/>
+                      <w:color w:val="999999"/>
+                      <w:sz w:val="24"/>
+                      <w:szCs w:val="20"/>
+                    </w:rPr>
+                    <w:t>’</w:t>
+                  </w:r>
+                </w:p>
+                <w:p>
+                  <w:pPr>
+                    <w:widowControl w:val="0"/>
+                    <w:spacing w:line="240" w:lineRule="auto"/>
+                    <w:rPr>
+                      <w:rFonts w:ascii="Titillium Web" w:eastAsia="Titillium Web" w:hAnsi="Titillium Web" w:cs="Titillium Web"/>
+                      <w:color w:val="999999"/>
+                      <w:sz w:val="24"/>
+                      <w:szCs w:val="20"/>
+                    </w:rPr>
+                  </w:pPr>
+                  <w:r>
+                    <w:rPr>
+                      <w:rFonts w:ascii="Titillium Web" w:eastAsia="Titillium Web" w:hAnsi="Titillium Web" w:cs="Titillium Web"/>
+                      <w:color w:val="999999"/>
+                      <w:sz w:val="24"/>
+                      <w:szCs w:val="20"/>
+                    </w:rPr>
+                    <w:t>T</w:t>
+                  </w:r>
+                  <w:r>
+                    <w:rPr>
+                      <w:rFonts w:ascii="Titillium Web" w:eastAsia="Titillium Web" w:hAnsi="Titillium Web" w:cs="Titillium Web"/>
+                      <w:color w:val="999999"/>
+                      <w:sz w:val="24"/>
+                      <w:szCs w:val="20"/>
+                    </w:rPr>
+                    <w:t>ask completato</w:t>
+                  </w:r>
+                </w:p>
+                <w:bookmarkEnd w:id="0"/>
                 <w:p>
                   <w:pPr>
                     <w:widowControl w:val="0"/>
@@ -4646,6 +6283,7 @@
                       <w:color w:val="999999"/>
                       <w:sz w:val="24"/>
                       <w:szCs w:val="24"/>
+                      <w:u w:val="single"/>
                     </w:rPr>
                   </w:pPr>
                   <w:r>
@@ -4657,6 +6295,16 @@
                       <w:szCs w:val="24"/>
                     </w:rPr>
                     <w:t>TEMPO IMPIEGATO:</w:t>
+                  </w:r>
+                  <w:r>
+                    <w:rPr>
+                      <w:rFonts w:ascii="Titillium Web" w:eastAsia="Titillium Web" w:hAnsi="Titillium Web" w:cs="Titillium Web"/>
+                      <w:i/>
+                      <w:iCs/>
+                      <w:sz w:val="24"/>
+                      <w:szCs w:val="24"/>
+                    </w:rPr>
+                    <w:t>00:04:97</w:t>
                   </w:r>
                 </w:p>
               </w:tc>
@@ -4687,6 +6335,166 @@
         </w:rPr>
       </w:pPr>
     </w:p>
+    <w:p>
+      <w:pPr>
+        <w:rPr>
+          <w:rFonts w:ascii="Titillium Web" w:eastAsia="Titillium Web" w:hAnsi="Titillium Web" w:cs="Titillium Web"/>
+          <w:b/>
+          <w:color w:val="666666"/>
+          <w:sz w:val="28"/>
+          <w:szCs w:val="28"/>
+        </w:rPr>
+      </w:pPr>
+      <w:r>
+        <w:rPr>
+          <w:rFonts w:ascii="Titillium Web" w:eastAsia="Titillium Web" w:hAnsi="Titillium Web" w:cs="Titillium Web"/>
+          <w:b/>
+          <w:color w:val="666666"/>
+          <w:sz w:val="28"/>
+          <w:szCs w:val="28"/>
+        </w:rPr>
+        <w:t>COMMENTO AL SITO</w:t>
+      </w:r>
+    </w:p>
+    <w:p>
+      <w:pPr>
+        <w:rPr>
+          <w:rFonts w:ascii="Titillium Web" w:eastAsia="Titillium Web" w:hAnsi="Titillium Web" w:cs="Titillium Web"/>
+          <w:b/>
+          <w:color w:val="666666"/>
+          <w:sz w:val="28"/>
+          <w:szCs w:val="28"/>
+        </w:rPr>
+      </w:pPr>
+      <w:r>
+        <w:rPr>
+          <w:rFonts w:ascii="Titillium Web" w:eastAsia="Titillium Web" w:hAnsi="Titillium Web" w:cs="Titillium Web"/>
+          <w:b/>
+          <w:color w:val="666666"/>
+          <w:sz w:val="28"/>
+          <w:szCs w:val="28"/>
+        </w:rPr>
+        <w:t xml:space="preserve">Alcune cose non sono chiare come ad esepio l’iscrizione per la tesi di laurea,si aspettava campi appositi e non la </w:t>
+      </w:r>
+      <w:r>
+        <w:rPr>
+          <w:rFonts w:ascii="Titillium Web" w:eastAsia="Titillium Web" w:hAnsi="Titillium Web" w:cs="Titillium Web"/>
+          <w:b/>
+          <w:color w:val="666666"/>
+          <w:sz w:val="28"/>
+          <w:szCs w:val="28"/>
+        </w:rPr>
+        <w:t>voce ‘faq’. I</w:t>
+      </w:r>
+      <w:r>
+        <w:rPr>
+          <w:rFonts w:ascii="Titillium Web" w:eastAsia="Titillium Web" w:hAnsi="Titillium Web" w:cs="Titillium Web"/>
+          <w:b/>
+          <w:color w:val="666666"/>
+          <w:sz w:val="28"/>
+          <w:szCs w:val="28"/>
+        </w:rPr>
+        <w:t xml:space="preserve">l cerca </w:t>
+      </w:r>
+      <w:r>
+        <w:rPr>
+          <w:rFonts w:ascii="Titillium Web" w:eastAsia="Titillium Web" w:hAnsi="Titillium Web" w:cs="Titillium Web"/>
+          <w:b/>
+          <w:color w:val="666666"/>
+          <w:sz w:val="28"/>
+          <w:szCs w:val="28"/>
+        </w:rPr>
+        <w:t>del sito non ritrova cosa vuole,un aspetto positivo è l’estetica del sito.</w:t>
+      </w:r>
+    </w:p>
+    <w:p>
+      <w:pPr>
+        <w:rPr>
+          <w:rFonts w:ascii="Titillium Web" w:eastAsia="Titillium Web" w:hAnsi="Titillium Web" w:cs="Titillium Web"/>
+          <w:b/>
+          <w:color w:val="666666"/>
+          <w:sz w:val="28"/>
+          <w:szCs w:val="28"/>
+        </w:rPr>
+      </w:pPr>
+    </w:p>
+    <w:p>
+      <w:pPr>
+        <w:rPr>
+          <w:rFonts w:ascii="Titillium Web" w:eastAsia="Titillium Web" w:hAnsi="Titillium Web" w:cs="Titillium Web"/>
+          <w:b/>
+          <w:color w:val="666666"/>
+          <w:sz w:val="28"/>
+          <w:szCs w:val="28"/>
+        </w:rPr>
+      </w:pPr>
+      <w:r>
+        <w:rPr>
+          <w:rFonts w:ascii="Titillium Web" w:eastAsia="Titillium Web" w:hAnsi="Titillium Web" w:cs="Titillium Web"/>
+          <w:b/>
+          <w:color w:val="666666"/>
+          <w:sz w:val="28"/>
+          <w:szCs w:val="28"/>
+        </w:rPr>
+        <w:t>VALUTAZIONE: 6.5/10</w:t>
+      </w:r>
+    </w:p>
+    <w:p>
+      <w:pPr>
+        <w:rPr>
+          <w:rFonts w:ascii="Titillium Web" w:eastAsia="Titillium Web" w:hAnsi="Titillium Web" w:cs="Titillium Web"/>
+          <w:b/>
+          <w:color w:val="666666"/>
+          <w:sz w:val="28"/>
+          <w:szCs w:val="28"/>
+          <w:u w:val="single"/>
+        </w:rPr>
+      </w:pPr>
+      <w:r>
+        <w:rPr>
+          <w:rFonts w:ascii="Titillium Web" w:eastAsia="Titillium Web" w:hAnsi="Titillium Web" w:cs="Titillium Web"/>
+          <w:b/>
+          <w:color w:val="666666"/>
+          <w:sz w:val="28"/>
+          <w:szCs w:val="28"/>
+        </w:rPr>
+        <w:t>NPS: 6/10</w:t>
+      </w:r>
+    </w:p>
+    <w:p>
+      <w:pPr>
+        <w:rPr>
+          <w:rFonts w:ascii="Titillium Web" w:eastAsia="Titillium Web" w:hAnsi="Titillium Web" w:cs="Titillium Web"/>
+          <w:b/>
+          <w:color w:val="666666"/>
+          <w:sz w:val="28"/>
+          <w:szCs w:val="28"/>
+        </w:rPr>
+      </w:pPr>
+      <w:r>
+        <w:rPr>
+          <w:rFonts w:ascii="Titillium Web" w:eastAsia="Titillium Web" w:hAnsi="Titillium Web" w:cs="Titillium Web"/>
+          <w:b/>
+          <w:color w:val="666666"/>
+          <w:sz w:val="28"/>
+          <w:szCs w:val="28"/>
+          <w:u w:val="single"/>
+        </w:rPr>
+        <w:lastRenderedPageBreak/>
+        <w:t xml:space="preserve">TOT TEMPO IMPIEGATO </w:t>
+      </w:r>
+      <w:r>
+        <w:rPr>
+          <w:rFonts w:ascii="Titillium Web" w:eastAsia="Titillium Web" w:hAnsi="Titillium Web" w:cs="Titillium Web"/>
+          <w:b/>
+          <w:color w:val="666666"/>
+          <w:sz w:val="28"/>
+          <w:szCs w:val="28"/>
+          <w:u w:val="single"/>
+        </w:rPr>
+        <w:t>: 9:51</w:t>
+      </w:r>
+    </w:p>
     <w:sectPr>
       <w:footerReference w:type="default" r:id="rId16"/>
       <w:headerReference w:type="first" r:id="rId17"/>
@@ -4701,7 +6509,7 @@
 </file>
 
 <file path=word/endnotes.xml><?xml version="1.0" encoding="utf-8"?>
-<w:endnotes xmlns:wpc="http://schemas.microsoft.com/office/word/2010/wordprocessingCanvas" xmlns:cx="http://schemas.microsoft.com/office/drawing/2014/chartex" xmlns:cx1="http://schemas.microsoft.com/office/drawing/2015/9/8/chartex" xmlns:cx2="http://schemas.microsoft.com/office/drawing/2015/10/21/chartex" xmlns:cx3="http://schemas.microsoft.com/office/drawing/2016/5/9/chartex" xmlns:cx4="http://schemas.microsoft.com/office/drawing/2016/5/10/chartex" xmlns:cx5="http://schemas.microsoft.com/office/drawing/2016/5/11/chartex" xmlns:cx6="http://schemas.microsoft.com/office/drawing/2016/5/12/chartex" xmlns:cx7="http://schemas.microsoft.com/office/drawing/2016/5/13/chartex" xmlns:cx8="http://schemas.microsoft.com/office/drawing/2016/5/14/chartex" xmlns:mc="http://schemas.openxmlformats.org/markup-compatibility/2006" xmlns:aink="http://schemas.microsoft.com/office/drawing/2016/ink" xmlns:am3d="http://schemas.microsoft.com/office/drawing/2017/model3d" xmlns:o="urn:schemas-microsoft-com:office:office" xmlns:oel="http://schemas.microsoft.com/office/2019/extlst" xmlns:r="http://schemas.openxmlformats.org/officeDocument/2006/relationships" xmlns:m="http://schemas.openxmlformats.org/officeDocument/2006/math" xmlns:v="urn:schemas-microsoft-com:vml" xmlns:wp14="http://schemas.microsoft.com/office/word/2010/wordprocessingDrawing" xmlns:wp="http://schemas.openxmlformats.org/drawingml/2006/wordprocessingDrawing" xmlns:w10="urn:schemas-microsoft-com:office:word" xmlns:w="http://schemas.openxmlformats.org/wordprocessingml/2006/main" xmlns:w14="http://schemas.microsoft.com/office/word/2010/wordml" xmlns:w15="http://schemas.microsoft.com/office/word/2012/wordml" xmlns:w16cex="http://schemas.microsoft.com/office/word/2018/wordml/cex" xmlns:w16cid="http://schemas.microsoft.com/office/word/2016/wordml/cid" xmlns:w16="http://schemas.microsoft.com/office/word/2018/wordml" xmlns:w16sdtdh="http://schemas.microsoft.com/office/word/2020/wordml/sdtdatahash" xmlns:w16se="http://schemas.microsoft.com/office/word/2015/wordml/symex" xmlns:wpg="http://schemas.microsoft.com/office/word/2010/wordprocessingGroup" xmlns:wpi="http://schemas.microsoft.com/office/word/2010/wordprocessingInk" xmlns:wne="http://schemas.microsoft.com/office/word/2006/wordml" xmlns:wps="http://schemas.microsoft.com/office/word/2010/wordprocessingShape" mc:Ignorable="w14 w15 w16se w16cid w16 w16cex w16sdtdh wp14">
+<w:endnotes xmlns:wpc="http://schemas.microsoft.com/office/word/2010/wordprocessingCanvas" xmlns:cx="http://schemas.microsoft.com/office/drawing/2014/chartex" xmlns:cx1="http://schemas.microsoft.com/office/drawing/2015/9/8/chartex" xmlns:mc="http://schemas.openxmlformats.org/markup-compatibility/2006" xmlns:o="urn:schemas-microsoft-com:office:office" xmlns:r="http://schemas.openxmlformats.org/officeDocument/2006/relationships" xmlns:m="http://schemas.openxmlformats.org/officeDocument/2006/math" xmlns:v="urn:schemas-microsoft-com:vml" xmlns:wp14="http://schemas.microsoft.com/office/word/2010/wordprocessingDrawing" xmlns:wp="http://schemas.openxmlformats.org/drawingml/2006/wordprocessingDrawing" xmlns:w10="urn:schemas-microsoft-com:office:word" xmlns:w="http://schemas.openxmlformats.org/wordprocessingml/2006/main" xmlns:w14="http://schemas.microsoft.com/office/word/2010/wordml" xmlns:w15="http://schemas.microsoft.com/office/word/2012/wordml" xmlns:w16se="http://schemas.microsoft.com/office/word/2015/wordml/symex" xmlns:wpg="http://schemas.microsoft.com/office/word/2010/wordprocessingGroup" xmlns:wpi="http://schemas.microsoft.com/office/word/2010/wordprocessingInk" xmlns:wne="http://schemas.microsoft.com/office/word/2006/wordml" xmlns:wps="http://schemas.microsoft.com/office/word/2010/wordprocessingShape" mc:Ignorable="w14 w15 w16se wp14">
   <w:endnote w:type="separator" w:id="-1">
     <w:p>
       <w:pPr>
@@ -4726,7 +6534,7 @@
 </file>
 
 <file path=word/footer1.xml><?xml version="1.0" encoding="utf-8"?>
-<w:ftr xmlns:wpc="http://schemas.microsoft.com/office/word/2010/wordprocessingCanvas" xmlns:cx="http://schemas.microsoft.com/office/drawing/2014/chartex" xmlns:cx1="http://schemas.microsoft.com/office/drawing/2015/9/8/chartex" xmlns:cx2="http://schemas.microsoft.com/office/drawing/2015/10/21/chartex" xmlns:cx3="http://schemas.microsoft.com/office/drawing/2016/5/9/chartex" xmlns:cx4="http://schemas.microsoft.com/office/drawing/2016/5/10/chartex" xmlns:cx5="http://schemas.microsoft.com/office/drawing/2016/5/11/chartex" xmlns:cx6="http://schemas.microsoft.com/office/drawing/2016/5/12/chartex" xmlns:cx7="http://schemas.microsoft.com/office/drawing/2016/5/13/chartex" xmlns:cx8="http://schemas.microsoft.com/office/drawing/2016/5/14/chartex" xmlns:mc="http://schemas.openxmlformats.org/markup-compatibility/2006" xmlns:aink="http://schemas.microsoft.com/office/drawing/2016/ink" xmlns:am3d="http://schemas.microsoft.com/office/drawing/2017/model3d" xmlns:o="urn:schemas-microsoft-com:office:office" xmlns:oel="http://schemas.microsoft.com/office/2019/extlst" xmlns:r="http://schemas.openxmlformats.org/officeDocument/2006/relationships" xmlns:m="http://schemas.openxmlformats.org/officeDocument/2006/math" xmlns:v="urn:schemas-microsoft-com:vml" xmlns:wp14="http://schemas.microsoft.com/office/word/2010/wordprocessingDrawing" xmlns:wp="http://schemas.openxmlformats.org/drawingml/2006/wordprocessingDrawing" xmlns:w10="urn:schemas-microsoft-com:office:word" xmlns:w="http://schemas.openxmlformats.org/wordprocessingml/2006/main" xmlns:w14="http://schemas.microsoft.com/office/word/2010/wordml" xmlns:w15="http://schemas.microsoft.com/office/word/2012/wordml" xmlns:w16cex="http://schemas.microsoft.com/office/word/2018/wordml/cex" xmlns:w16cid="http://schemas.microsoft.com/office/word/2016/wordml/cid" xmlns:w16="http://schemas.microsoft.com/office/word/2018/wordml" xmlns:w16sdtdh="http://schemas.microsoft.com/office/word/2020/wordml/sdtdatahash" xmlns:w16se="http://schemas.microsoft.com/office/word/2015/wordml/symex" xmlns:wpg="http://schemas.microsoft.com/office/word/2010/wordprocessingGroup" xmlns:wpi="http://schemas.microsoft.com/office/word/2010/wordprocessingInk" xmlns:wne="http://schemas.microsoft.com/office/word/2006/wordml" xmlns:wps="http://schemas.microsoft.com/office/word/2010/wordprocessingShape" mc:Ignorable="w14 w15 w16se w16cid w16 w16cex w16sdtdh wp14">
+<w:ftr xmlns:wpc="http://schemas.microsoft.com/office/word/2010/wordprocessingCanvas" xmlns:cx="http://schemas.microsoft.com/office/drawing/2014/chartex" xmlns:cx1="http://schemas.microsoft.com/office/drawing/2015/9/8/chartex" xmlns:mc="http://schemas.openxmlformats.org/markup-compatibility/2006" xmlns:o="urn:schemas-microsoft-com:office:office" xmlns:r="http://schemas.openxmlformats.org/officeDocument/2006/relationships" xmlns:m="http://schemas.openxmlformats.org/officeDocument/2006/math" xmlns:v="urn:schemas-microsoft-com:vml" xmlns:wp14="http://schemas.microsoft.com/office/word/2010/wordprocessingDrawing" xmlns:wp="http://schemas.openxmlformats.org/drawingml/2006/wordprocessingDrawing" xmlns:w10="urn:schemas-microsoft-com:office:word" xmlns:w="http://schemas.openxmlformats.org/wordprocessingml/2006/main" xmlns:w14="http://schemas.microsoft.com/office/word/2010/wordml" xmlns:w15="http://schemas.microsoft.com/office/word/2012/wordml" xmlns:w16se="http://schemas.microsoft.com/office/word/2015/wordml/symex" xmlns:wpg="http://schemas.microsoft.com/office/word/2010/wordprocessingGroup" xmlns:wpi="http://schemas.microsoft.com/office/word/2010/wordprocessingInk" xmlns:wne="http://schemas.microsoft.com/office/word/2006/wordml" xmlns:wps="http://schemas.microsoft.com/office/word/2010/wordprocessingShape" mc:Ignorable="w14 w15 w16se wp14">
   <w:p>
     <w:pPr>
       <w:jc w:val="right"/>
@@ -4788,7 +6596,7 @@
         <w:noProof/>
       </w:rPr>
       <w:drawing>
-        <wp:anchor distT="114300" distB="114300" distL="114300" distR="114300" simplePos="0" relativeHeight="251658240" behindDoc="1" locked="0" layoutInCell="1" hidden="0" allowOverlap="1" wp14:anchorId="0C6698E3" wp14:editId="5703EDB1">
+        <wp:anchor distT="114300" distB="114300" distL="114300" distR="114300" simplePos="0" relativeHeight="251658240" behindDoc="1" locked="0" layoutInCell="1" allowOverlap="1">
           <wp:simplePos x="0" y="0"/>
           <wp:positionH relativeFrom="column">
             <wp:posOffset>1</wp:posOffset>
@@ -4837,7 +6645,7 @@
 </file>
 
 <file path=word/footer2.xml><?xml version="1.0" encoding="utf-8"?>
-<w:ftr xmlns:wpc="http://schemas.microsoft.com/office/word/2010/wordprocessingCanvas" xmlns:cx="http://schemas.microsoft.com/office/drawing/2014/chartex" xmlns:cx1="http://schemas.microsoft.com/office/drawing/2015/9/8/chartex" xmlns:cx2="http://schemas.microsoft.com/office/drawing/2015/10/21/chartex" xmlns:cx3="http://schemas.microsoft.com/office/drawing/2016/5/9/chartex" xmlns:cx4="http://schemas.microsoft.com/office/drawing/2016/5/10/chartex" xmlns:cx5="http://schemas.microsoft.com/office/drawing/2016/5/11/chartex" xmlns:cx6="http://schemas.microsoft.com/office/drawing/2016/5/12/chartex" xmlns:cx7="http://schemas.microsoft.com/office/drawing/2016/5/13/chartex" xmlns:cx8="http://schemas.microsoft.com/office/drawing/2016/5/14/chartex" xmlns:mc="http://schemas.openxmlformats.org/markup-compatibility/2006" xmlns:aink="http://schemas.microsoft.com/office/drawing/2016/ink" xmlns:am3d="http://schemas.microsoft.com/office/drawing/2017/model3d" xmlns:o="urn:schemas-microsoft-com:office:office" xmlns:oel="http://schemas.microsoft.com/office/2019/extlst" xmlns:r="http://schemas.openxmlformats.org/officeDocument/2006/relationships" xmlns:m="http://schemas.openxmlformats.org/officeDocument/2006/math" xmlns:v="urn:schemas-microsoft-com:vml" xmlns:wp14="http://schemas.microsoft.com/office/word/2010/wordprocessingDrawing" xmlns:wp="http://schemas.openxmlformats.org/drawingml/2006/wordprocessingDrawing" xmlns:w10="urn:schemas-microsoft-com:office:word" xmlns:w="http://schemas.openxmlformats.org/wordprocessingml/2006/main" xmlns:w14="http://schemas.microsoft.com/office/word/2010/wordml" xmlns:w15="http://schemas.microsoft.com/office/word/2012/wordml" xmlns:w16cex="http://schemas.microsoft.com/office/word/2018/wordml/cex" xmlns:w16cid="http://schemas.microsoft.com/office/word/2016/wordml/cid" xmlns:w16="http://schemas.microsoft.com/office/word/2018/wordml" xmlns:w16sdtdh="http://schemas.microsoft.com/office/word/2020/wordml/sdtdatahash" xmlns:w16se="http://schemas.microsoft.com/office/word/2015/wordml/symex" xmlns:wpg="http://schemas.microsoft.com/office/word/2010/wordprocessingGroup" xmlns:wpi="http://schemas.microsoft.com/office/word/2010/wordprocessingInk" xmlns:wne="http://schemas.microsoft.com/office/word/2006/wordml" xmlns:wps="http://schemas.microsoft.com/office/word/2010/wordprocessingShape" mc:Ignorable="w14 w15 w16se w16cid w16 w16cex w16sdtdh wp14">
+<w:ftr xmlns:wpc="http://schemas.microsoft.com/office/word/2010/wordprocessingCanvas" xmlns:cx="http://schemas.microsoft.com/office/drawing/2014/chartex" xmlns:cx1="http://schemas.microsoft.com/office/drawing/2015/9/8/chartex" xmlns:mc="http://schemas.openxmlformats.org/markup-compatibility/2006" xmlns:o="urn:schemas-microsoft-com:office:office" xmlns:r="http://schemas.openxmlformats.org/officeDocument/2006/relationships" xmlns:m="http://schemas.openxmlformats.org/officeDocument/2006/math" xmlns:v="urn:schemas-microsoft-com:vml" xmlns:wp14="http://schemas.microsoft.com/office/word/2010/wordprocessingDrawing" xmlns:wp="http://schemas.openxmlformats.org/drawingml/2006/wordprocessingDrawing" xmlns:w10="urn:schemas-microsoft-com:office:word" xmlns:w="http://schemas.openxmlformats.org/wordprocessingml/2006/main" xmlns:w14="http://schemas.microsoft.com/office/word/2010/wordml" xmlns:w15="http://schemas.microsoft.com/office/word/2012/wordml" xmlns:w16se="http://schemas.microsoft.com/office/word/2015/wordml/symex" xmlns:wpg="http://schemas.microsoft.com/office/word/2010/wordprocessingGroup" xmlns:wpi="http://schemas.microsoft.com/office/word/2010/wordprocessingInk" xmlns:wne="http://schemas.microsoft.com/office/word/2006/wordml" xmlns:wps="http://schemas.microsoft.com/office/word/2010/wordprocessingShape" mc:Ignorable="w14 w15 w16se wp14">
   <w:p>
     <w:pPr>
       <w:jc w:val="right"/>
@@ -4899,7 +6707,7 @@
         <w:noProof/>
       </w:rPr>
       <w:drawing>
-        <wp:anchor distT="114300" distB="114300" distL="114300" distR="114300" simplePos="0" relativeHeight="251659264" behindDoc="1" locked="0" layoutInCell="1" hidden="0" allowOverlap="1" wp14:anchorId="4CC2861A" wp14:editId="5D9F7560">
+        <wp:anchor distT="114300" distB="114300" distL="114300" distR="114300" simplePos="0" relativeHeight="251659264" behindDoc="1" locked="0" layoutInCell="1" allowOverlap="1">
           <wp:simplePos x="0" y="0"/>
           <wp:positionH relativeFrom="column">
             <wp:posOffset>1</wp:posOffset>
@@ -4948,7 +6756,7 @@
 </file>
 
 <file path=word/footnotes.xml><?xml version="1.0" encoding="utf-8"?>
-<w:footnotes xmlns:wpc="http://schemas.microsoft.com/office/word/2010/wordprocessingCanvas" xmlns:cx="http://schemas.microsoft.com/office/drawing/2014/chartex" xmlns:cx1="http://schemas.microsoft.com/office/drawing/2015/9/8/chartex" xmlns:cx2="http://schemas.microsoft.com/office/drawing/2015/10/21/chartex" xmlns:cx3="http://schemas.microsoft.com/office/drawing/2016/5/9/chartex" xmlns:cx4="http://schemas.microsoft.com/office/drawing/2016/5/10/chartex" xmlns:cx5="http://schemas.microsoft.com/office/drawing/2016/5/11/chartex" xmlns:cx6="http://schemas.microsoft.com/office/drawing/2016/5/12/chartex" xmlns:cx7="http://schemas.microsoft.com/office/drawing/2016/5/13/chartex" xmlns:cx8="http://schemas.microsoft.com/office/drawing/2016/5/14/chartex" xmlns:mc="http://schemas.openxmlformats.org/markup-compatibility/2006" xmlns:aink="http://schemas.microsoft.com/office/drawing/2016/ink" xmlns:am3d="http://schemas.microsoft.com/office/drawing/2017/model3d" xmlns:o="urn:schemas-microsoft-com:office:office" xmlns:oel="http://schemas.microsoft.com/office/2019/extlst" xmlns:r="http://schemas.openxmlformats.org/officeDocument/2006/relationships" xmlns:m="http://schemas.openxmlformats.org/officeDocument/2006/math" xmlns:v="urn:schemas-microsoft-com:vml" xmlns:wp14="http://schemas.microsoft.com/office/word/2010/wordprocessingDrawing" xmlns:wp="http://schemas.openxmlformats.org/drawingml/2006/wordprocessingDrawing" xmlns:w10="urn:schemas-microsoft-com:office:word" xmlns:w="http://schemas.openxmlformats.org/wordprocessingml/2006/main" xmlns:w14="http://schemas.microsoft.com/office/word/2010/wordml" xmlns:w15="http://schemas.microsoft.com/office/word/2012/wordml" xmlns:w16cex="http://schemas.microsoft.com/office/word/2018/wordml/cex" xmlns:w16cid="http://schemas.microsoft.com/office/word/2016/wordml/cid" xmlns:w16="http://schemas.microsoft.com/office/word/2018/wordml" xmlns:w16sdtdh="http://schemas.microsoft.com/office/word/2020/wordml/sdtdatahash" xmlns:w16se="http://schemas.microsoft.com/office/word/2015/wordml/symex" xmlns:wpg="http://schemas.microsoft.com/office/word/2010/wordprocessingGroup" xmlns:wpi="http://schemas.microsoft.com/office/word/2010/wordprocessingInk" xmlns:wne="http://schemas.microsoft.com/office/word/2006/wordml" xmlns:wps="http://schemas.microsoft.com/office/word/2010/wordprocessingShape" mc:Ignorable="w14 w15 w16se w16cid w16 w16cex w16sdtdh wp14">
+<w:footnotes xmlns:wpc="http://schemas.microsoft.com/office/word/2010/wordprocessingCanvas" xmlns:cx="http://schemas.microsoft.com/office/drawing/2014/chartex" xmlns:cx1="http://schemas.microsoft.com/office/drawing/2015/9/8/chartex" xmlns:mc="http://schemas.openxmlformats.org/markup-compatibility/2006" xmlns:o="urn:schemas-microsoft-com:office:office" xmlns:r="http://schemas.openxmlformats.org/officeDocument/2006/relationships" xmlns:m="http://schemas.openxmlformats.org/officeDocument/2006/math" xmlns:v="urn:schemas-microsoft-com:vml" xmlns:wp14="http://schemas.microsoft.com/office/word/2010/wordprocessingDrawing" xmlns:wp="http://schemas.openxmlformats.org/drawingml/2006/wordprocessingDrawing" xmlns:w10="urn:schemas-microsoft-com:office:word" xmlns:w="http://schemas.openxmlformats.org/wordprocessingml/2006/main" xmlns:w14="http://schemas.microsoft.com/office/word/2010/wordml" xmlns:w15="http://schemas.microsoft.com/office/word/2012/wordml" xmlns:w16se="http://schemas.microsoft.com/office/word/2015/wordml/symex" xmlns:wpg="http://schemas.microsoft.com/office/word/2010/wordprocessingGroup" xmlns:wpi="http://schemas.microsoft.com/office/word/2010/wordprocessingInk" xmlns:wne="http://schemas.microsoft.com/office/word/2006/wordml" xmlns:wps="http://schemas.microsoft.com/office/word/2010/wordprocessingShape" mc:Ignorable="w14 w15 w16se wp14">
   <w:footnote w:type="separator" w:id="-1">
     <w:p>
       <w:pPr>
@@ -4973,13 +6781,13 @@
 </file>
 
 <file path=word/header1.xml><?xml version="1.0" encoding="utf-8"?>
-<w:hdr xmlns:wpc="http://schemas.microsoft.com/office/word/2010/wordprocessingCanvas" xmlns:cx="http://schemas.microsoft.com/office/drawing/2014/chartex" xmlns:cx1="http://schemas.microsoft.com/office/drawing/2015/9/8/chartex" xmlns:cx2="http://schemas.microsoft.com/office/drawing/2015/10/21/chartex" xmlns:cx3="http://schemas.microsoft.com/office/drawing/2016/5/9/chartex" xmlns:cx4="http://schemas.microsoft.com/office/drawing/2016/5/10/chartex" xmlns:cx5="http://schemas.microsoft.com/office/drawing/2016/5/11/chartex" xmlns:cx6="http://schemas.microsoft.com/office/drawing/2016/5/12/chartex" xmlns:cx7="http://schemas.microsoft.com/office/drawing/2016/5/13/chartex" xmlns:cx8="http://schemas.microsoft.com/office/drawing/2016/5/14/chartex" xmlns:mc="http://schemas.openxmlformats.org/markup-compatibility/2006" xmlns:aink="http://schemas.microsoft.com/office/drawing/2016/ink" xmlns:am3d="http://schemas.microsoft.com/office/drawing/2017/model3d" xmlns:o="urn:schemas-microsoft-com:office:office" xmlns:oel="http://schemas.microsoft.com/office/2019/extlst" xmlns:r="http://schemas.openxmlformats.org/officeDocument/2006/relationships" xmlns:m="http://schemas.openxmlformats.org/officeDocument/2006/math" xmlns:v="urn:schemas-microsoft-com:vml" xmlns:wp14="http://schemas.microsoft.com/office/word/2010/wordprocessingDrawing" xmlns:wp="http://schemas.openxmlformats.org/drawingml/2006/wordprocessingDrawing" xmlns:w10="urn:schemas-microsoft-com:office:word" xmlns:w="http://schemas.openxmlformats.org/wordprocessingml/2006/main" xmlns:w14="http://schemas.microsoft.com/office/word/2010/wordml" xmlns:w15="http://schemas.microsoft.com/office/word/2012/wordml" xmlns:w16cex="http://schemas.microsoft.com/office/word/2018/wordml/cex" xmlns:w16cid="http://schemas.microsoft.com/office/word/2016/wordml/cid" xmlns:w16="http://schemas.microsoft.com/office/word/2018/wordml" xmlns:w16sdtdh="http://schemas.microsoft.com/office/word/2020/wordml/sdtdatahash" xmlns:w16se="http://schemas.microsoft.com/office/word/2015/wordml/symex" xmlns:wpg="http://schemas.microsoft.com/office/word/2010/wordprocessingGroup" xmlns:wpi="http://schemas.microsoft.com/office/word/2010/wordprocessingInk" xmlns:wne="http://schemas.microsoft.com/office/word/2006/wordml" xmlns:wps="http://schemas.microsoft.com/office/word/2010/wordprocessingShape" mc:Ignorable="w14 w15 w16se w16cid w16 w16cex w16sdtdh wp14">
+<w:hdr xmlns:wpc="http://schemas.microsoft.com/office/word/2010/wordprocessingCanvas" xmlns:cx="http://schemas.microsoft.com/office/drawing/2014/chartex" xmlns:cx1="http://schemas.microsoft.com/office/drawing/2015/9/8/chartex" xmlns:mc="http://schemas.openxmlformats.org/markup-compatibility/2006" xmlns:o="urn:schemas-microsoft-com:office:office" xmlns:r="http://schemas.openxmlformats.org/officeDocument/2006/relationships" xmlns:m="http://schemas.openxmlformats.org/officeDocument/2006/math" xmlns:v="urn:schemas-microsoft-com:vml" xmlns:wp14="http://schemas.microsoft.com/office/word/2010/wordprocessingDrawing" xmlns:wp="http://schemas.openxmlformats.org/drawingml/2006/wordprocessingDrawing" xmlns:w10="urn:schemas-microsoft-com:office:word" xmlns:w="http://schemas.openxmlformats.org/wordprocessingml/2006/main" xmlns:w14="http://schemas.microsoft.com/office/word/2010/wordml" xmlns:w15="http://schemas.microsoft.com/office/word/2012/wordml" xmlns:w16se="http://schemas.microsoft.com/office/word/2015/wordml/symex" xmlns:wpg="http://schemas.microsoft.com/office/word/2010/wordprocessingGroup" xmlns:wpi="http://schemas.microsoft.com/office/word/2010/wordprocessingInk" xmlns:wne="http://schemas.microsoft.com/office/word/2006/wordml" xmlns:wps="http://schemas.microsoft.com/office/word/2010/wordprocessingShape" mc:Ignorable="w14 w15 w16se wp14">
   <w:p/>
 </w:hdr>
 </file>
 
 <file path=word/numbering.xml><?xml version="1.0" encoding="utf-8"?>
-<w:numbering xmlns:wpc="http://schemas.microsoft.com/office/word/2010/wordprocessingCanvas" xmlns:cx="http://schemas.microsoft.com/office/drawing/2014/chartex" xmlns:cx1="http://schemas.microsoft.com/office/drawing/2015/9/8/chartex" xmlns:cx2="http://schemas.microsoft.com/office/drawing/2015/10/21/chartex" xmlns:cx3="http://schemas.microsoft.com/office/drawing/2016/5/9/chartex" xmlns:cx4="http://schemas.microsoft.com/office/drawing/2016/5/10/chartex" xmlns:cx5="http://schemas.microsoft.com/office/drawing/2016/5/11/chartex" xmlns:cx6="http://schemas.microsoft.com/office/drawing/2016/5/12/chartex" xmlns:cx7="http://schemas.microsoft.com/office/drawing/2016/5/13/chartex" xmlns:cx8="http://schemas.microsoft.com/office/drawing/2016/5/14/chartex" xmlns:mc="http://schemas.openxmlformats.org/markup-compatibility/2006" xmlns:aink="http://schemas.microsoft.com/office/drawing/2016/ink" xmlns:am3d="http://schemas.microsoft.com/office/drawing/2017/model3d" xmlns:o="urn:schemas-microsoft-com:office:office" xmlns:oel="http://schemas.microsoft.com/office/2019/extlst" xmlns:r="http://schemas.openxmlformats.org/officeDocument/2006/relationships" xmlns:m="http://schemas.openxmlformats.org/officeDocument/2006/math" xmlns:v="urn:schemas-microsoft-com:vml" xmlns:wp14="http://schemas.microsoft.com/office/word/2010/wordprocessingDrawing" xmlns:wp="http://schemas.openxmlformats.org/drawingml/2006/wordprocessingDrawing" xmlns:w10="urn:schemas-microsoft-com:office:word" xmlns:w="http://schemas.openxmlformats.org/wordprocessingml/2006/main" xmlns:w14="http://schemas.microsoft.com/office/word/2010/wordml" xmlns:w15="http://schemas.microsoft.com/office/word/2012/wordml" xmlns:w16cex="http://schemas.microsoft.com/office/word/2018/wordml/cex" xmlns:w16cid="http://schemas.microsoft.com/office/word/2016/wordml/cid" xmlns:w16="http://schemas.microsoft.com/office/word/2018/wordml" xmlns:w16sdtdh="http://schemas.microsoft.com/office/word/2020/wordml/sdtdatahash" xmlns:w16se="http://schemas.microsoft.com/office/word/2015/wordml/symex" xmlns:wpg="http://schemas.microsoft.com/office/word/2010/wordprocessingGroup" xmlns:wpi="http://schemas.microsoft.com/office/word/2010/wordprocessingInk" xmlns:wne="http://schemas.microsoft.com/office/word/2006/wordml" xmlns:wps="http://schemas.microsoft.com/office/word/2010/wordprocessingShape" mc:Ignorable="w14 w15 w16se w16cid w16 w16cex w16sdtdh wp14">
+<w:numbering xmlns:wpc="http://schemas.microsoft.com/office/word/2010/wordprocessingCanvas" xmlns:cx="http://schemas.microsoft.com/office/drawing/2014/chartex" xmlns:cx1="http://schemas.microsoft.com/office/drawing/2015/9/8/chartex" xmlns:mc="http://schemas.openxmlformats.org/markup-compatibility/2006" xmlns:o="urn:schemas-microsoft-com:office:office" xmlns:r="http://schemas.openxmlformats.org/officeDocument/2006/relationships" xmlns:m="http://schemas.openxmlformats.org/officeDocument/2006/math" xmlns:v="urn:schemas-microsoft-com:vml" xmlns:wp14="http://schemas.microsoft.com/office/word/2010/wordprocessingDrawing" xmlns:wp="http://schemas.openxmlformats.org/drawingml/2006/wordprocessingDrawing" xmlns:w10="urn:schemas-microsoft-com:office:word" xmlns:w="http://schemas.openxmlformats.org/wordprocessingml/2006/main" xmlns:w14="http://schemas.microsoft.com/office/word/2010/wordml" xmlns:w15="http://schemas.microsoft.com/office/word/2012/wordml" xmlns:w16se="http://schemas.microsoft.com/office/word/2015/wordml/symex" xmlns:wpg="http://schemas.microsoft.com/office/word/2010/wordprocessingGroup" xmlns:wpi="http://schemas.microsoft.com/office/word/2010/wordprocessingInk" xmlns:wne="http://schemas.microsoft.com/office/word/2006/wordml" xmlns:wps="http://schemas.microsoft.com/office/word/2010/wordprocessingShape" mc:Ignorable="w14 w15 w16se wp14">
   <w:abstractNum w:abstractNumId="0" w15:restartNumberingAfterBreak="0">
     <w:nsid w:val="0CE97106"/>
     <w:multiLevelType w:val="hybridMultilevel"/>
@@ -5771,39 +7579,39 @@
       </w:rPr>
     </w:lvl>
   </w:abstractNum>
-  <w:num w:numId="1" w16cid:durableId="851383223">
+  <w:num w:numId="1">
     <w:abstractNumId w:val="0"/>
   </w:num>
-  <w:num w:numId="2" w16cid:durableId="871769394">
+  <w:num w:numId="2">
     <w:abstractNumId w:val="1"/>
   </w:num>
-  <w:num w:numId="3" w16cid:durableId="303003308">
+  <w:num w:numId="3">
     <w:abstractNumId w:val="4"/>
   </w:num>
-  <w:num w:numId="4" w16cid:durableId="337730275">
+  <w:num w:numId="4">
     <w:abstractNumId w:val="5"/>
   </w:num>
-  <w:num w:numId="5" w16cid:durableId="2096510083">
+  <w:num w:numId="5">
     <w:abstractNumId w:val="2"/>
   </w:num>
-  <w:num w:numId="6" w16cid:durableId="1656838846">
+  <w:num w:numId="6">
     <w:abstractNumId w:val="3"/>
   </w:num>
-  <w:num w:numId="7" w16cid:durableId="415788576">
+  <w:num w:numId="7">
     <w:abstractNumId w:val="6"/>
   </w:num>
 </w:numbering>
 </file>
 
 <file path=word/styles.xml><?xml version="1.0" encoding="utf-8"?>
-<w:styles xmlns:mc="http://schemas.openxmlformats.org/markup-compatibility/2006" xmlns:r="http://schemas.openxmlformats.org/officeDocument/2006/relationships" xmlns:w="http://schemas.openxmlformats.org/wordprocessingml/2006/main" xmlns:w14="http://schemas.microsoft.com/office/word/2010/wordml" xmlns:w15="http://schemas.microsoft.com/office/word/2012/wordml" xmlns:w16cex="http://schemas.microsoft.com/office/word/2018/wordml/cex" xmlns:w16cid="http://schemas.microsoft.com/office/word/2016/wordml/cid" xmlns:w16="http://schemas.microsoft.com/office/word/2018/wordml" xmlns:w16sdtdh="http://schemas.microsoft.com/office/word/2020/wordml/sdtdatahash" xmlns:w16se="http://schemas.microsoft.com/office/word/2015/wordml/symex" mc:Ignorable="w14 w15 w16se w16cid w16 w16cex w16sdtdh">
+<w:styles xmlns:mc="http://schemas.openxmlformats.org/markup-compatibility/2006" xmlns:r="http://schemas.openxmlformats.org/officeDocument/2006/relationships" xmlns:w="http://schemas.openxmlformats.org/wordprocessingml/2006/main" xmlns:w14="http://schemas.microsoft.com/office/word/2010/wordml" xmlns:w15="http://schemas.microsoft.com/office/word/2012/wordml" xmlns:w16se="http://schemas.microsoft.com/office/word/2015/wordml/symex" mc:Ignorable="w14 w15 w16se">
   <w:docDefaults>
     <w:rPrDefault>
       <w:rPr>
         <w:rFonts w:ascii="Arial" w:eastAsia="Arial" w:hAnsi="Arial" w:cs="Arial"/>
         <w:sz w:val="22"/>
         <w:szCs w:val="22"/>
-        <w:lang w:val="it" w:eastAsia="it-IT" w:bidi="ar-SA"/>
+        <w:lang w:val="it-IT" w:eastAsia="it-IT" w:bidi="ar-SA"/>
       </w:rPr>
     </w:rPrDefault>
     <w:pPrDefault>
@@ -5812,7 +7620,7 @@
       </w:pPr>
     </w:pPrDefault>
   </w:docDefaults>
-  <w:latentStyles w:defLockedState="0" w:defUIPriority="99" w:defSemiHidden="0" w:defUnhideWhenUsed="0" w:defQFormat="0" w:count="376">
+  <w:latentStyles w:defLockedState="0" w:defUIPriority="99" w:defSemiHidden="0" w:defUnhideWhenUsed="0" w:defQFormat="0" w:count="371">
     <w:lsdException w:name="Normal" w:uiPriority="0" w:qFormat="1"/>
     <w:lsdException w:name="heading 1" w:uiPriority="9" w:qFormat="1"/>
     <w:lsdException w:name="heading 2" w:semiHidden="1" w:uiPriority="9" w:unhideWhenUsed="1" w:qFormat="1"/>
@@ -6184,15 +7992,11 @@
     <w:lsdException w:name="List Table 5 Dark Accent 6" w:uiPriority="50"/>
     <w:lsdException w:name="List Table 6 Colorful Accent 6" w:uiPriority="51"/>
     <w:lsdException w:name="List Table 7 Colorful Accent 6" w:uiPriority="52"/>
-    <w:lsdException w:name="Mention" w:semiHidden="1" w:unhideWhenUsed="1"/>
-    <w:lsdException w:name="Smart Hyperlink" w:semiHidden="1" w:unhideWhenUsed="1"/>
-    <w:lsdException w:name="Hashtag" w:semiHidden="1" w:unhideWhenUsed="1"/>
-    <w:lsdException w:name="Unresolved Mention" w:semiHidden="1" w:unhideWhenUsed="1"/>
-    <w:lsdException w:name="Smart Link" w:semiHidden="1" w:unhideWhenUsed="1"/>
   </w:latentStyles>
   <w:style w:type="paragraph" w:default="1" w:styleId="Normale">
     <w:name w:val="Normal"/>
     <w:qFormat/>
+    <w:rsid w:val="008C6A12"/>
   </w:style>
   <w:style w:type="paragraph" w:styleId="Titolo1">
     <w:name w:val="heading 1"/>
@@ -6200,6 +8004,7 @@
     <w:next w:val="Normale"/>
     <w:uiPriority w:val="9"/>
     <w:qFormat/>
+    <w:rsid w:val="008C6A12"/>
     <w:pPr>
       <w:keepNext/>
       <w:keepLines/>
@@ -6219,6 +8024,7 @@
     <w:semiHidden/>
     <w:unhideWhenUsed/>
     <w:qFormat/>
+    <w:rsid w:val="008C6A12"/>
     <w:pPr>
       <w:keepNext/>
       <w:keepLines/>
@@ -6238,6 +8044,7 @@
     <w:semiHidden/>
     <w:unhideWhenUsed/>
     <w:qFormat/>
+    <w:rsid w:val="008C6A12"/>
     <w:pPr>
       <w:keepNext/>
       <w:keepLines/>
@@ -6258,6 +8065,7 @@
     <w:semiHidden/>
     <w:unhideWhenUsed/>
     <w:qFormat/>
+    <w:rsid w:val="008C6A12"/>
     <w:pPr>
       <w:keepNext/>
       <w:keepLines/>
@@ -6278,6 +8086,7 @@
     <w:semiHidden/>
     <w:unhideWhenUsed/>
     <w:qFormat/>
+    <w:rsid w:val="008C6A12"/>
     <w:pPr>
       <w:keepNext/>
       <w:keepLines/>
@@ -6296,6 +8105,7 @@
     <w:semiHidden/>
     <w:unhideWhenUsed/>
     <w:qFormat/>
+    <w:rsid w:val="008C6A12"/>
     <w:pPr>
       <w:keepNext/>
       <w:keepLines/>
@@ -6336,6 +8146,7 @@
   </w:style>
   <w:style w:type="table" w:customStyle="1" w:styleId="TableNormal">
     <w:name w:val="Table Normal"/>
+    <w:rsid w:val="008C6A12"/>
     <w:tblPr>
       <w:tblCellMar>
         <w:top w:w="0" w:type="dxa"/>
@@ -6351,6 +8162,7 @@
     <w:next w:val="Normale"/>
     <w:uiPriority w:val="10"/>
     <w:qFormat/>
+    <w:rsid w:val="008C6A12"/>
     <w:pPr>
       <w:keepNext/>
       <w:keepLines/>
@@ -6367,6 +8179,7 @@
     <w:next w:val="Normale"/>
     <w:uiPriority w:val="11"/>
     <w:qFormat/>
+    <w:rsid w:val="008C6A12"/>
     <w:pPr>
       <w:keepNext/>
       <w:keepLines/>
@@ -6380,6 +8193,7 @@
   </w:style>
   <w:style w:type="table" w:customStyle="1" w:styleId="a">
     <w:basedOn w:val="TableNormal"/>
+    <w:rsid w:val="008C6A12"/>
     <w:tblPr>
       <w:tblStyleRowBandSize w:val="1"/>
       <w:tblStyleColBandSize w:val="1"/>
@@ -6393,6 +8207,7 @@
   </w:style>
   <w:style w:type="table" w:customStyle="1" w:styleId="a0">
     <w:basedOn w:val="TableNormal"/>
+    <w:rsid w:val="008C6A12"/>
     <w:tblPr>
       <w:tblStyleRowBandSize w:val="1"/>
       <w:tblStyleColBandSize w:val="1"/>
@@ -6406,6 +8221,7 @@
   </w:style>
   <w:style w:type="table" w:customStyle="1" w:styleId="a1">
     <w:basedOn w:val="TableNormal"/>
+    <w:rsid w:val="008C6A12"/>
     <w:tblPr>
       <w:tblStyleRowBandSize w:val="1"/>
       <w:tblStyleColBandSize w:val="1"/>
@@ -6419,6 +8235,7 @@
   </w:style>
   <w:style w:type="table" w:customStyle="1" w:styleId="a2">
     <w:basedOn w:val="TableNormal"/>
+    <w:rsid w:val="008C6A12"/>
     <w:tblPr>
       <w:tblStyleRowBandSize w:val="1"/>
       <w:tblStyleColBandSize w:val="1"/>
@@ -6432,6 +8249,7 @@
   </w:style>
   <w:style w:type="table" w:customStyle="1" w:styleId="a3">
     <w:basedOn w:val="TableNormal"/>
+    <w:rsid w:val="008C6A12"/>
     <w:tblPr>
       <w:tblStyleRowBandSize w:val="1"/>
       <w:tblStyleColBandSize w:val="1"/>
@@ -6445,6 +8263,7 @@
   </w:style>
   <w:style w:type="table" w:customStyle="1" w:styleId="a4">
     <w:basedOn w:val="TableNormal"/>
+    <w:rsid w:val="008C6A12"/>
     <w:tblPr>
       <w:tblStyleRowBandSize w:val="1"/>
       <w:tblStyleColBandSize w:val="1"/>
@@ -6458,6 +8277,7 @@
   </w:style>
   <w:style w:type="table" w:customStyle="1" w:styleId="a5">
     <w:basedOn w:val="TableNormal"/>
+    <w:rsid w:val="008C6A12"/>
     <w:tblPr>
       <w:tblStyleRowBandSize w:val="1"/>
       <w:tblStyleColBandSize w:val="1"/>
@@ -6471,6 +8291,7 @@
   </w:style>
   <w:style w:type="table" w:customStyle="1" w:styleId="a6">
     <w:basedOn w:val="TableNormal"/>
+    <w:rsid w:val="008C6A12"/>
     <w:tblPr>
       <w:tblStyleRowBandSize w:val="1"/>
       <w:tblStyleColBandSize w:val="1"/>
@@ -6484,6 +8305,7 @@
   </w:style>
   <w:style w:type="table" w:customStyle="1" w:styleId="a7">
     <w:basedOn w:val="TableNormal"/>
+    <w:rsid w:val="008C6A12"/>
     <w:tblPr>
       <w:tblStyleRowBandSize w:val="1"/>
       <w:tblStyleColBandSize w:val="1"/>
@@ -6497,6 +8319,7 @@
   </w:style>
   <w:style w:type="table" w:customStyle="1" w:styleId="a8">
     <w:basedOn w:val="TableNormal"/>
+    <w:rsid w:val="008C6A12"/>
     <w:tblPr>
       <w:tblStyleRowBandSize w:val="1"/>
       <w:tblStyleColBandSize w:val="1"/>
@@ -6510,6 +8333,7 @@
   </w:style>
   <w:style w:type="table" w:customStyle="1" w:styleId="a9">
     <w:basedOn w:val="TableNormal"/>
+    <w:rsid w:val="008C6A12"/>
     <w:tblPr>
       <w:tblStyleRowBandSize w:val="1"/>
       <w:tblStyleColBandSize w:val="1"/>
@@ -6532,7 +8356,7 @@
       <w:u w:val="single"/>
     </w:rPr>
   </w:style>
-  <w:style w:type="character" w:styleId="Menzionenonrisolta">
+  <w:style w:type="character" w:customStyle="1" w:styleId="UnresolvedMention">
     <w:name w:val="Unresolved Mention"/>
     <w:basedOn w:val="Carpredefinitoparagrafo"/>
     <w:uiPriority w:val="99"/>
@@ -6554,6 +8378,36 @@
       <w:ind w:left="720"/>
       <w:contextualSpacing/>
     </w:pPr>
+  </w:style>
+  <w:style w:type="paragraph" w:styleId="Testofumetto">
+    <w:name w:val="Balloon Text"/>
+    <w:basedOn w:val="Normale"/>
+    <w:link w:val="TestofumettoCarattere"/>
+    <w:uiPriority w:val="99"/>
+    <w:semiHidden/>
+    <w:unhideWhenUsed/>
+    <w:rsid w:val="00411343"/>
+    <w:pPr>
+      <w:spacing w:line="240" w:lineRule="auto"/>
+    </w:pPr>
+    <w:rPr>
+      <w:rFonts w:ascii="Tahoma" w:hAnsi="Tahoma" w:cs="Tahoma"/>
+      <w:sz w:val="16"/>
+      <w:szCs w:val="16"/>
+    </w:rPr>
+  </w:style>
+  <w:style w:type="character" w:customStyle="1" w:styleId="TestofumettoCarattere">
+    <w:name w:val="Testo fumetto Carattere"/>
+    <w:basedOn w:val="Carpredefinitoparagrafo"/>
+    <w:link w:val="Testofumetto"/>
+    <w:uiPriority w:val="99"/>
+    <w:semiHidden/>
+    <w:rsid w:val="00411343"/>
+    <w:rPr>
+      <w:rFonts w:ascii="Tahoma" w:hAnsi="Tahoma" w:cs="Tahoma"/>
+      <w:sz w:val="16"/>
+      <w:szCs w:val="16"/>
+    </w:rPr>
   </w:style>
 </w:styles>
 </file>

</xml_diff>

<commit_message>
Fatte correzioni grammaticali sugli appunti relativi al partecipante 4
</commit_message>
<xml_diff>
--- a/Task eseguiti/Task-Partecipante4.docx
+++ b/Task eseguiti/Task-Partecipante4.docx
@@ -1,6 +1,6 @@
 
 <file path=word/document.xml><?xml version="1.0" encoding="utf-8"?>
-<w:document xmlns:wpc="http://schemas.microsoft.com/office/word/2010/wordprocessingCanvas" xmlns:cx="http://schemas.microsoft.com/office/drawing/2014/chartex" xmlns:cx1="http://schemas.microsoft.com/office/drawing/2015/9/8/chartex" xmlns:mc="http://schemas.openxmlformats.org/markup-compatibility/2006" xmlns:o="urn:schemas-microsoft-com:office:office" xmlns:r="http://schemas.openxmlformats.org/officeDocument/2006/relationships" xmlns:m="http://schemas.openxmlformats.org/officeDocument/2006/math" xmlns:v="urn:schemas-microsoft-com:vml" xmlns:wp14="http://schemas.microsoft.com/office/word/2010/wordprocessingDrawing" xmlns:wp="http://schemas.openxmlformats.org/drawingml/2006/wordprocessingDrawing" xmlns:w10="urn:schemas-microsoft-com:office:word" xmlns:w="http://schemas.openxmlformats.org/wordprocessingml/2006/main" xmlns:w14="http://schemas.microsoft.com/office/word/2010/wordml" xmlns:w15="http://schemas.microsoft.com/office/word/2012/wordml" xmlns:w16se="http://schemas.microsoft.com/office/word/2015/wordml/symex" xmlns:wpg="http://schemas.microsoft.com/office/word/2010/wordprocessingGroup" xmlns:wpi="http://schemas.microsoft.com/office/word/2010/wordprocessingInk" xmlns:wne="http://schemas.microsoft.com/office/word/2006/wordml" xmlns:wps="http://schemas.microsoft.com/office/word/2010/wordprocessingShape" mc:Ignorable="w14 w15 w16se wp14">
+<w:document xmlns:wpc="http://schemas.microsoft.com/office/word/2010/wordprocessingCanvas" xmlns:cx="http://schemas.microsoft.com/office/drawing/2014/chartex" xmlns:cx1="http://schemas.microsoft.com/office/drawing/2015/9/8/chartex" xmlns:cx2="http://schemas.microsoft.com/office/drawing/2015/10/21/chartex" xmlns:cx3="http://schemas.microsoft.com/office/drawing/2016/5/9/chartex" xmlns:cx4="http://schemas.microsoft.com/office/drawing/2016/5/10/chartex" xmlns:cx5="http://schemas.microsoft.com/office/drawing/2016/5/11/chartex" xmlns:cx6="http://schemas.microsoft.com/office/drawing/2016/5/12/chartex" xmlns:cx7="http://schemas.microsoft.com/office/drawing/2016/5/13/chartex" xmlns:cx8="http://schemas.microsoft.com/office/drawing/2016/5/14/chartex" xmlns:mc="http://schemas.openxmlformats.org/markup-compatibility/2006" xmlns:aink="http://schemas.microsoft.com/office/drawing/2016/ink" xmlns:am3d="http://schemas.microsoft.com/office/drawing/2017/model3d" xmlns:o="urn:schemas-microsoft-com:office:office" xmlns:oel="http://schemas.microsoft.com/office/2019/extlst" xmlns:r="http://schemas.openxmlformats.org/officeDocument/2006/relationships" xmlns:m="http://schemas.openxmlformats.org/officeDocument/2006/math" xmlns:v="urn:schemas-microsoft-com:vml" xmlns:wp14="http://schemas.microsoft.com/office/word/2010/wordprocessingDrawing" xmlns:wp="http://schemas.openxmlformats.org/drawingml/2006/wordprocessingDrawing" xmlns:w10="urn:schemas-microsoft-com:office:word" xmlns:w="http://schemas.openxmlformats.org/wordprocessingml/2006/main" xmlns:w14="http://schemas.microsoft.com/office/word/2010/wordml" xmlns:w15="http://schemas.microsoft.com/office/word/2012/wordml" xmlns:w16cex="http://schemas.microsoft.com/office/word/2018/wordml/cex" xmlns:w16cid="http://schemas.microsoft.com/office/word/2016/wordml/cid" xmlns:w16="http://schemas.microsoft.com/office/word/2018/wordml" xmlns:w16sdtdh="http://schemas.microsoft.com/office/word/2020/wordml/sdtdatahash" xmlns:w16se="http://schemas.microsoft.com/office/word/2015/wordml/symex" xmlns:wpg="http://schemas.microsoft.com/office/word/2010/wordprocessingGroup" xmlns:wpi="http://schemas.microsoft.com/office/word/2010/wordprocessingInk" xmlns:wne="http://schemas.microsoft.com/office/word/2006/wordml" xmlns:wps="http://schemas.microsoft.com/office/word/2010/wordprocessingShape" mc:Ignorable="w14 w15 w16se w16cid w16 w16cex w16sdtdh wp14">
   <w:body>
     <w:p>
       <w:pPr>
@@ -22,7 +22,7 @@
           <w:szCs w:val="72"/>
         </w:rPr>
         <w:drawing>
-          <wp:inline distT="114300" distB="114300" distL="114300" distR="114300">
+          <wp:inline distT="114300" distB="114300" distL="114300" distR="114300" wp14:anchorId="2255C048" wp14:editId="4EBE3E15">
             <wp:extent cx="899710" cy="1252538"/>
             <wp:effectExtent l="0" t="0" r="0" b="0"/>
             <wp:docPr id="3" name="image2.png"/>
@@ -548,6 +548,7 @@
                 <w:sz w:val="34"/>
                 <w:szCs w:val="34"/>
               </w:rPr>
+              <w:lastRenderedPageBreak/>
               <w:t xml:space="preserve">TASK n. </w:t>
             </w:r>
             <w:r>
@@ -641,7 +642,6 @@
                 <w:rFonts w:ascii="Titillium Web" w:hAnsi="Titillium Web"/>
                 <w:color w:val="E36C0A" w:themeColor="accent6" w:themeShade="BF"/>
               </w:rPr>
-              <w:lastRenderedPageBreak/>
               <w:t>Stai pensando di iscriverti all’università di Firenze ad informatica, vuoi sapere più informazioni riguardant</w:t>
             </w:r>
             <w:r>
@@ -1318,25 +1318,79 @@
                       <w:sz w:val="24"/>
                       <w:szCs w:val="24"/>
                     </w:rPr>
-                    <w:t xml:space="preserve">L’utente dopo aver ispezionato per </w:t>
-                  </w:r>
-                  <w:r>
-                    <w:rPr>
-                      <w:rFonts w:ascii="Titillium Web" w:eastAsia="Titillium Web" w:hAnsi="Titillium Web" w:cs="Titillium Web"/>
-                      <w:color w:val="999999"/>
-                      <w:sz w:val="24"/>
-                      <w:szCs w:val="24"/>
-                    </w:rPr>
-                    <w:t>la prima volta l’</w:t>
-                  </w:r>
-                  <w:r>
-                    <w:rPr>
-                      <w:rFonts w:ascii="Titillium Web" w:eastAsia="Titillium Web" w:hAnsi="Titillium Web" w:cs="Titillium Web"/>
-                      <w:color w:val="999999"/>
-                      <w:sz w:val="24"/>
-                      <w:szCs w:val="24"/>
-                    </w:rPr>
-                    <w:t>homepage del sito decide di cliccare su ‘</w:t>
+                    <w:t>La</w:t>
+                  </w:r>
+                  <w:r>
+                    <w:rPr>
+                      <w:rFonts w:ascii="Titillium Web" w:eastAsia="Titillium Web" w:hAnsi="Titillium Web" w:cs="Titillium Web"/>
+                      <w:color w:val="999999"/>
+                      <w:sz w:val="24"/>
+                      <w:szCs w:val="24"/>
+                    </w:rPr>
+                    <w:t xml:space="preserve"> partecipante,</w:t>
+                  </w:r>
+                  <w:r>
+                    <w:rPr>
+                      <w:rFonts w:ascii="Titillium Web" w:eastAsia="Titillium Web" w:hAnsi="Titillium Web" w:cs="Titillium Web"/>
+                      <w:color w:val="999999"/>
+                      <w:sz w:val="24"/>
+                      <w:szCs w:val="24"/>
+                    </w:rPr>
+                    <w:t xml:space="preserve"> dopo aver ispezionato per </w:t>
+                  </w:r>
+                  <w:r>
+                    <w:rPr>
+                      <w:rFonts w:ascii="Titillium Web" w:eastAsia="Titillium Web" w:hAnsi="Titillium Web" w:cs="Titillium Web"/>
+                      <w:color w:val="999999"/>
+                      <w:sz w:val="24"/>
+                      <w:szCs w:val="24"/>
+                    </w:rPr>
+                    <w:t>la prima volta l</w:t>
+                  </w:r>
+                  <w:r>
+                    <w:rPr>
+                      <w:rFonts w:ascii="Titillium Web" w:eastAsia="Titillium Web" w:hAnsi="Titillium Web" w:cs="Titillium Web"/>
+                      <w:color w:val="999999"/>
+                      <w:sz w:val="24"/>
+                      <w:szCs w:val="24"/>
+                    </w:rPr>
+                    <w:t xml:space="preserve">a </w:t>
+                  </w:r>
+                  <w:r>
+                    <w:rPr>
+                      <w:rFonts w:ascii="Titillium Web" w:eastAsia="Titillium Web" w:hAnsi="Titillium Web" w:cs="Titillium Web"/>
+                      <w:color w:val="999999"/>
+                      <w:sz w:val="24"/>
+                      <w:szCs w:val="24"/>
+                    </w:rPr>
+                    <w:t>homepage del sito</w:t>
+                  </w:r>
+                  <w:r>
+                    <w:rPr>
+                      <w:rFonts w:ascii="Titillium Web" w:eastAsia="Titillium Web" w:hAnsi="Titillium Web" w:cs="Titillium Web"/>
+                      <w:color w:val="999999"/>
+                      <w:sz w:val="24"/>
+                      <w:szCs w:val="24"/>
+                    </w:rPr>
+                    <w:t>,</w:t>
+                  </w:r>
+                  <w:r>
+                    <w:rPr>
+                      <w:rFonts w:ascii="Titillium Web" w:eastAsia="Titillium Web" w:hAnsi="Titillium Web" w:cs="Titillium Web"/>
+                      <w:color w:val="999999"/>
+                      <w:sz w:val="24"/>
+                      <w:szCs w:val="24"/>
+                    </w:rPr>
+                    <w:t xml:space="preserve"> decide di cliccare su </w:t>
+                  </w:r>
+                  <w:r>
+                    <w:rPr>
+                      <w:rFonts w:ascii="Titillium Web" w:eastAsia="Titillium Web" w:hAnsi="Titillium Web" w:cs="Titillium Web"/>
+                      <w:color w:val="999999"/>
+                      <w:sz w:val="24"/>
+                      <w:szCs w:val="24"/>
+                    </w:rPr>
+                    <w:t>“</w:t>
                   </w:r>
                   <w:r>
                     <w:rPr>
@@ -1354,43 +1408,34 @@
                       <w:sz w:val="24"/>
                       <w:szCs w:val="24"/>
                     </w:rPr>
-                    <w:t>’</w:t>
-                  </w:r>
-                  <w:r>
-                    <w:rPr>
-                      <w:rFonts w:ascii="Titillium Web" w:eastAsia="Titillium Web" w:hAnsi="Titillium Web" w:cs="Titillium Web"/>
-                      <w:color w:val="999999"/>
-                      <w:sz w:val="24"/>
-                      <w:szCs w:val="24"/>
-                    </w:rPr>
-                    <w:t xml:space="preserve"> , </w:t>
-                  </w:r>
-                  <w:r>
-                    <w:rPr>
-                      <w:rFonts w:ascii="Titillium Web" w:eastAsia="Titillium Web" w:hAnsi="Titillium Web" w:cs="Titillium Web"/>
-                      <w:color w:val="999999"/>
-                      <w:sz w:val="24"/>
-                      <w:szCs w:val="24"/>
-                    </w:rPr>
-                    <w:t>poi ‘</w:t>
-                  </w:r>
-                  <w:r>
-                    <w:rPr>
-                      <w:rFonts w:ascii="Titillium Web" w:eastAsia="Titillium Web" w:hAnsi="Titillium Web" w:cs="Titillium Web"/>
-                      <w:color w:val="999999"/>
-                      <w:sz w:val="24"/>
-                      <w:szCs w:val="24"/>
-                    </w:rPr>
-                    <w:t>immatricolalzioni e iscrizioni,</w:t>
-                  </w:r>
-                  <w:r>
-                    <w:rPr>
-                      <w:rFonts w:ascii="Titillium Web" w:eastAsia="Titillium Web" w:hAnsi="Titillium Web" w:cs="Titillium Web"/>
-                      <w:color w:val="999999"/>
-                      <w:sz w:val="24"/>
-                      <w:szCs w:val="24"/>
-                    </w:rPr>
-                    <w:t>’ dopodiche si sofferma a leggere le varie voci per poi andare su</w:t>
+                    <w:t>”</w:t>
+                  </w:r>
+                  <w:r>
+                    <w:rPr>
+                      <w:rFonts w:ascii="Titillium Web" w:eastAsia="Titillium Web" w:hAnsi="Titillium Web" w:cs="Titillium Web"/>
+                      <w:color w:val="999999"/>
+                      <w:sz w:val="24"/>
+                      <w:szCs w:val="24"/>
+                    </w:rPr>
+                    <w:t xml:space="preserve">, </w:t>
+                  </w:r>
+                  <w:r>
+                    <w:rPr>
+                      <w:rFonts w:ascii="Titillium Web" w:eastAsia="Titillium Web" w:hAnsi="Titillium Web" w:cs="Titillium Web"/>
+                      <w:color w:val="999999"/>
+                      <w:sz w:val="24"/>
+                      <w:szCs w:val="24"/>
+                    </w:rPr>
+                    <w:t>poi</w:t>
+                  </w:r>
+                  <w:r>
+                    <w:rPr>
+                      <w:rFonts w:ascii="Titillium Web" w:eastAsia="Titillium Web" w:hAnsi="Titillium Web" w:cs="Titillium Web"/>
+                      <w:color w:val="999999"/>
+                      <w:sz w:val="24"/>
+                      <w:szCs w:val="24"/>
+                    </w:rPr>
+                    <w:t xml:space="preserve"> su</w:t>
                   </w:r>
                   <w:r>
                     <w:rPr>
@@ -1408,25 +1453,70 @@
                       <w:sz w:val="24"/>
                       <w:szCs w:val="24"/>
                     </w:rPr>
-                    <w:t>‘</w:t>
-                  </w:r>
-                  <w:r>
-                    <w:rPr>
-                      <w:rFonts w:ascii="Titillium Web" w:eastAsia="Titillium Web" w:hAnsi="Titillium Web" w:cs="Titillium Web"/>
-                      <w:color w:val="999999"/>
-                      <w:sz w:val="24"/>
-                      <w:szCs w:val="24"/>
-                    </w:rPr>
-                    <w:t>corsi di laurea triennali a ciclo unico</w:t>
-                  </w:r>
-                  <w:r>
-                    <w:rPr>
-                      <w:rFonts w:ascii="Titillium Web" w:eastAsia="Titillium Web" w:hAnsi="Titillium Web" w:cs="Titillium Web"/>
-                      <w:color w:val="999999"/>
-                      <w:sz w:val="24"/>
-                      <w:szCs w:val="24"/>
-                    </w:rPr>
-                    <w:t>’. Il risultato ottenuto non era quello sperato quindi ricerca la parola chiave ‘informatica’ nel sito ma ancora una volta rimane perplessa perchè non compare ciò che pensava. Tornando indietro nota la voce</w:t>
+                    <w:t>“I</w:t>
+                  </w:r>
+                  <w:r>
+                    <w:rPr>
+                      <w:rFonts w:ascii="Titillium Web" w:eastAsia="Titillium Web" w:hAnsi="Titillium Web" w:cs="Titillium Web"/>
+                      <w:color w:val="999999"/>
+                      <w:sz w:val="24"/>
+                      <w:szCs w:val="24"/>
+                    </w:rPr>
+                    <w:t xml:space="preserve">mmatricolazioni e </w:t>
+                  </w:r>
+                  <w:r>
+                    <w:rPr>
+                      <w:rFonts w:ascii="Titillium Web" w:eastAsia="Titillium Web" w:hAnsi="Titillium Web" w:cs="Titillium Web"/>
+                      <w:color w:val="999999"/>
+                      <w:sz w:val="24"/>
+                      <w:szCs w:val="24"/>
+                    </w:rPr>
+                    <w:t>I</w:t>
+                  </w:r>
+                  <w:r>
+                    <w:rPr>
+                      <w:rFonts w:ascii="Titillium Web" w:eastAsia="Titillium Web" w:hAnsi="Titillium Web" w:cs="Titillium Web"/>
+                      <w:color w:val="999999"/>
+                      <w:sz w:val="24"/>
+                      <w:szCs w:val="24"/>
+                    </w:rPr>
+                    <w:t>scrizioni</w:t>
+                  </w:r>
+                  <w:r>
+                    <w:rPr>
+                      <w:rFonts w:ascii="Titillium Web" w:eastAsia="Titillium Web" w:hAnsi="Titillium Web" w:cs="Titillium Web"/>
+                      <w:color w:val="999999"/>
+                      <w:sz w:val="24"/>
+                      <w:szCs w:val="24"/>
+                    </w:rPr>
+                    <w:t>”, dopodiché</w:t>
+                  </w:r>
+                  <w:r>
+                    <w:rPr>
+                      <w:rFonts w:ascii="Titillium Web" w:eastAsia="Titillium Web" w:hAnsi="Titillium Web" w:cs="Titillium Web"/>
+                      <w:color w:val="999999"/>
+                      <w:sz w:val="24"/>
+                      <w:szCs w:val="24"/>
+                    </w:rPr>
+                    <w:t xml:space="preserve"> si sofferma a leggere le varie voci</w:t>
+                  </w:r>
+                  <w:r>
+                    <w:rPr>
+                      <w:rFonts w:ascii="Titillium Web" w:eastAsia="Titillium Web" w:hAnsi="Titillium Web" w:cs="Titillium Web"/>
+                      <w:color w:val="999999"/>
+                      <w:sz w:val="24"/>
+                      <w:szCs w:val="24"/>
+                    </w:rPr>
+                    <w:t>,</w:t>
+                  </w:r>
+                  <w:r>
+                    <w:rPr>
+                      <w:rFonts w:ascii="Titillium Web" w:eastAsia="Titillium Web" w:hAnsi="Titillium Web" w:cs="Titillium Web"/>
+                      <w:color w:val="999999"/>
+                      <w:sz w:val="24"/>
+                      <w:szCs w:val="24"/>
+                    </w:rPr>
+                    <w:t xml:space="preserve"> per poi andare su</w:t>
                   </w:r>
                   <w:r>
                     <w:rPr>
@@ -1444,7 +1534,233 @@
                       <w:sz w:val="24"/>
                       <w:szCs w:val="24"/>
                     </w:rPr>
-                    <w:t>‘</w:t>
+                    <w:t>“</w:t>
+                  </w:r>
+                  <w:r>
+                    <w:rPr>
+                      <w:rFonts w:ascii="Titillium Web" w:eastAsia="Titillium Web" w:hAnsi="Titillium Web" w:cs="Titillium Web"/>
+                      <w:color w:val="999999"/>
+                      <w:sz w:val="24"/>
+                      <w:szCs w:val="24"/>
+                    </w:rPr>
+                    <w:t>C</w:t>
+                  </w:r>
+                  <w:r>
+                    <w:rPr>
+                      <w:rFonts w:ascii="Titillium Web" w:eastAsia="Titillium Web" w:hAnsi="Titillium Web" w:cs="Titillium Web"/>
+                      <w:color w:val="999999"/>
+                      <w:sz w:val="24"/>
+                      <w:szCs w:val="24"/>
+                    </w:rPr>
+                    <w:t xml:space="preserve">orsi di </w:t>
+                  </w:r>
+                  <w:r>
+                    <w:rPr>
+                      <w:rFonts w:ascii="Titillium Web" w:eastAsia="Titillium Web" w:hAnsi="Titillium Web" w:cs="Titillium Web"/>
+                      <w:color w:val="999999"/>
+                      <w:sz w:val="24"/>
+                      <w:szCs w:val="24"/>
+                    </w:rPr>
+                    <w:t>L</w:t>
+                  </w:r>
+                  <w:r>
+                    <w:rPr>
+                      <w:rFonts w:ascii="Titillium Web" w:eastAsia="Titillium Web" w:hAnsi="Titillium Web" w:cs="Titillium Web"/>
+                      <w:color w:val="999999"/>
+                      <w:sz w:val="24"/>
+                      <w:szCs w:val="24"/>
+                    </w:rPr>
+                    <w:t>aurea triennali a ciclo unico</w:t>
+                  </w:r>
+                  <w:r>
+                    <w:rPr>
+                      <w:rFonts w:ascii="Titillium Web" w:eastAsia="Titillium Web" w:hAnsi="Titillium Web" w:cs="Titillium Web"/>
+                      <w:color w:val="999999"/>
+                      <w:sz w:val="24"/>
+                      <w:szCs w:val="24"/>
+                    </w:rPr>
+                    <w:t>”</w:t>
+                  </w:r>
+                  <w:r>
+                    <w:rPr>
+                      <w:rFonts w:ascii="Titillium Web" w:eastAsia="Titillium Web" w:hAnsi="Titillium Web" w:cs="Titillium Web"/>
+                      <w:color w:val="999999"/>
+                      <w:sz w:val="24"/>
+                      <w:szCs w:val="24"/>
+                    </w:rPr>
+                    <w:t xml:space="preserve">. Il risultato ottenuto non </w:t>
+                  </w:r>
+                  <w:r>
+                    <w:rPr>
+                      <w:rFonts w:ascii="Titillium Web" w:eastAsia="Titillium Web" w:hAnsi="Titillium Web" w:cs="Titillium Web"/>
+                      <w:color w:val="999999"/>
+                      <w:sz w:val="24"/>
+                      <w:szCs w:val="24"/>
+                    </w:rPr>
+                    <w:t>è</w:t>
+                  </w:r>
+                  <w:r>
+                    <w:rPr>
+                      <w:rFonts w:ascii="Titillium Web" w:eastAsia="Titillium Web" w:hAnsi="Titillium Web" w:cs="Titillium Web"/>
+                      <w:color w:val="999999"/>
+                      <w:sz w:val="24"/>
+                      <w:szCs w:val="24"/>
+                    </w:rPr>
+                    <w:t xml:space="preserve"> quello sperato</w:t>
+                  </w:r>
+                  <w:r>
+                    <w:rPr>
+                      <w:rFonts w:ascii="Titillium Web" w:eastAsia="Titillium Web" w:hAnsi="Titillium Web" w:cs="Titillium Web"/>
+                      <w:color w:val="999999"/>
+                      <w:sz w:val="24"/>
+                      <w:szCs w:val="24"/>
+                    </w:rPr>
+                    <w:t>,</w:t>
+                  </w:r>
+                  <w:r>
+                    <w:rPr>
+                      <w:rFonts w:ascii="Titillium Web" w:eastAsia="Titillium Web" w:hAnsi="Titillium Web" w:cs="Titillium Web"/>
+                      <w:color w:val="999999"/>
+                      <w:sz w:val="24"/>
+                      <w:szCs w:val="24"/>
+                    </w:rPr>
+                    <w:t xml:space="preserve"> quindi ricerca la parola chiave </w:t>
+                  </w:r>
+                  <w:r>
+                    <w:rPr>
+                      <w:rFonts w:ascii="Titillium Web" w:eastAsia="Titillium Web" w:hAnsi="Titillium Web" w:cs="Titillium Web"/>
+                      <w:color w:val="999999"/>
+                      <w:sz w:val="24"/>
+                      <w:szCs w:val="24"/>
+                    </w:rPr>
+                    <w:t>“I</w:t>
+                  </w:r>
+                  <w:r>
+                    <w:rPr>
+                      <w:rFonts w:ascii="Titillium Web" w:eastAsia="Titillium Web" w:hAnsi="Titillium Web" w:cs="Titillium Web"/>
+                      <w:color w:val="999999"/>
+                      <w:sz w:val="24"/>
+                      <w:szCs w:val="24"/>
+                    </w:rPr>
+                    <w:t>nformatica</w:t>
+                  </w:r>
+                  <w:r>
+                    <w:rPr>
+                      <w:rFonts w:ascii="Titillium Web" w:eastAsia="Titillium Web" w:hAnsi="Titillium Web" w:cs="Titillium Web"/>
+                      <w:color w:val="999999"/>
+                      <w:sz w:val="24"/>
+                      <w:szCs w:val="24"/>
+                    </w:rPr>
+                    <w:t>”</w:t>
+                  </w:r>
+                  <w:r>
+                    <w:rPr>
+                      <w:rFonts w:ascii="Titillium Web" w:eastAsia="Titillium Web" w:hAnsi="Titillium Web" w:cs="Titillium Web"/>
+                      <w:color w:val="999999"/>
+                      <w:sz w:val="24"/>
+                      <w:szCs w:val="24"/>
+                    </w:rPr>
+                    <w:t xml:space="preserve"> nel sito</w:t>
+                  </w:r>
+                  <w:r>
+                    <w:rPr>
+                      <w:rFonts w:ascii="Titillium Web" w:eastAsia="Titillium Web" w:hAnsi="Titillium Web" w:cs="Titillium Web"/>
+                      <w:color w:val="999999"/>
+                      <w:sz w:val="24"/>
+                      <w:szCs w:val="24"/>
+                    </w:rPr>
+                    <w:t>,</w:t>
+                  </w:r>
+                  <w:r>
+                    <w:rPr>
+                      <w:rFonts w:ascii="Titillium Web" w:eastAsia="Titillium Web" w:hAnsi="Titillium Web" w:cs="Titillium Web"/>
+                      <w:color w:val="999999"/>
+                      <w:sz w:val="24"/>
+                      <w:szCs w:val="24"/>
+                    </w:rPr>
+                    <w:t xml:space="preserve"> ma </w:t>
+                  </w:r>
+                  <w:r>
+                    <w:rPr>
+                      <w:rFonts w:ascii="Titillium Web" w:eastAsia="Titillium Web" w:hAnsi="Titillium Web" w:cs="Titillium Web"/>
+                      <w:color w:val="999999"/>
+                      <w:sz w:val="24"/>
+                      <w:szCs w:val="24"/>
+                    </w:rPr>
+                    <w:lastRenderedPageBreak/>
+                    <w:t xml:space="preserve">ancora una volta rimane perplessa </w:t>
+                  </w:r>
+                  <w:r>
+                    <w:rPr>
+                      <w:rFonts w:ascii="Titillium Web" w:eastAsia="Titillium Web" w:hAnsi="Titillium Web" w:cs="Titillium Web"/>
+                      <w:color w:val="999999"/>
+                      <w:sz w:val="24"/>
+                      <w:szCs w:val="24"/>
+                    </w:rPr>
+                    <w:t>perché</w:t>
+                  </w:r>
+                  <w:r>
+                    <w:rPr>
+                      <w:rFonts w:ascii="Titillium Web" w:eastAsia="Titillium Web" w:hAnsi="Titillium Web" w:cs="Titillium Web"/>
+                      <w:color w:val="999999"/>
+                      <w:sz w:val="24"/>
+                      <w:szCs w:val="24"/>
+                    </w:rPr>
+                    <w:t xml:space="preserve"> non compa</w:t>
+                  </w:r>
+                  <w:r>
+                    <w:rPr>
+                      <w:rFonts w:ascii="Titillium Web" w:eastAsia="Titillium Web" w:hAnsi="Titillium Web" w:cs="Titillium Web"/>
+                      <w:color w:val="999999"/>
+                      <w:sz w:val="24"/>
+                      <w:szCs w:val="24"/>
+                    </w:rPr>
+                    <w:t>iono i risultati desiderati</w:t>
+                  </w:r>
+                  <w:r>
+                    <w:rPr>
+                      <w:rFonts w:ascii="Titillium Web" w:eastAsia="Titillium Web" w:hAnsi="Titillium Web" w:cs="Titillium Web"/>
+                      <w:color w:val="999999"/>
+                      <w:sz w:val="24"/>
+                      <w:szCs w:val="24"/>
+                    </w:rPr>
+                    <w:t>. Tornando indietro</w:t>
+                  </w:r>
+                  <w:r>
+                    <w:rPr>
+                      <w:rFonts w:ascii="Titillium Web" w:eastAsia="Titillium Web" w:hAnsi="Titillium Web" w:cs="Titillium Web"/>
+                      <w:color w:val="999999"/>
+                      <w:sz w:val="24"/>
+                      <w:szCs w:val="24"/>
+                    </w:rPr>
+                    <w:t>, la partecipante</w:t>
+                  </w:r>
+                  <w:r>
+                    <w:rPr>
+                      <w:rFonts w:ascii="Titillium Web" w:eastAsia="Titillium Web" w:hAnsi="Titillium Web" w:cs="Titillium Web"/>
+                      <w:color w:val="999999"/>
+                      <w:sz w:val="24"/>
+                      <w:szCs w:val="24"/>
+                    </w:rPr>
+                    <w:t xml:space="preserve"> nota la voce</w:t>
+                  </w:r>
+                  <w:r>
+                    <w:rPr>
+                      <w:rFonts w:ascii="Titillium Web" w:eastAsia="Titillium Web" w:hAnsi="Titillium Web" w:cs="Titillium Web"/>
+                      <w:color w:val="999999"/>
+                      <w:sz w:val="24"/>
+                      <w:szCs w:val="24"/>
+                    </w:rPr>
+                    <w:t xml:space="preserve"> </w:t>
+                  </w:r>
+                  <w:r>
+                    <w:rPr>
+                      <w:rFonts w:ascii="Titillium Web" w:eastAsia="Titillium Web" w:hAnsi="Titillium Web" w:cs="Titillium Web"/>
+                      <w:color w:val="999999"/>
+                      <w:sz w:val="24"/>
+                      <w:szCs w:val="24"/>
+                    </w:rPr>
+                    <w:t>“</w:t>
                   </w:r>
                   <w:r>
                     <w:rPr>
@@ -1462,7 +1778,16 @@
                       <w:sz w:val="24"/>
                       <w:szCs w:val="24"/>
                     </w:rPr>
-                    <w:t>’ e cliccandoci sopra compare l’opzione</w:t>
+                    <w:t>”</w:t>
+                  </w:r>
+                  <w:r>
+                    <w:rPr>
+                      <w:rFonts w:ascii="Titillium Web" w:eastAsia="Titillium Web" w:hAnsi="Titillium Web" w:cs="Titillium Web"/>
+                      <w:color w:val="999999"/>
+                      <w:sz w:val="24"/>
+                      <w:szCs w:val="24"/>
+                    </w:rPr>
+                    <w:t xml:space="preserve"> e cliccandoci sopra compare l’opzione</w:t>
                   </w:r>
                   <w:r>
                     <w:rPr>
@@ -1480,7 +1805,7 @@
                       <w:sz w:val="24"/>
                       <w:szCs w:val="24"/>
                     </w:rPr>
-                    <w:t>‘</w:t>
+                    <w:t>“</w:t>
                   </w:r>
                   <w:r>
                     <w:rPr>
@@ -1516,7 +1841,7 @@
                       <w:sz w:val="24"/>
                       <w:szCs w:val="24"/>
                     </w:rPr>
-                    <w:t>’</w:t>
+                    <w:t>”</w:t>
                   </w:r>
                   <w:r>
                     <w:rPr>
@@ -1534,52 +1859,7 @@
                       <w:sz w:val="24"/>
                       <w:szCs w:val="24"/>
                     </w:rPr>
-                    <w:t>dopodichè ‘</w:t>
-                  </w:r>
-                  <w:r>
-                    <w:rPr>
-                      <w:rFonts w:ascii="Titillium Web" w:eastAsia="Titillium Web" w:hAnsi="Titillium Web" w:cs="Titillium Web"/>
-                      <w:color w:val="999999"/>
-                      <w:sz w:val="24"/>
-                      <w:szCs w:val="24"/>
-                    </w:rPr>
-                    <w:t>triennale e magistrale</w:t>
-                  </w:r>
-                  <w:r>
-                    <w:rPr>
-                      <w:rFonts w:ascii="Titillium Web" w:eastAsia="Titillium Web" w:hAnsi="Titillium Web" w:cs="Titillium Web"/>
-                      <w:color w:val="999999"/>
-                      <w:sz w:val="24"/>
-                      <w:szCs w:val="24"/>
-                    </w:rPr>
-                    <w:t>’</w:t>
-                  </w:r>
-                  <w:r>
-                    <w:rPr>
-                      <w:rFonts w:ascii="Titillium Web" w:eastAsia="Titillium Web" w:hAnsi="Titillium Web" w:cs="Titillium Web"/>
-                      <w:color w:val="999999"/>
-                      <w:sz w:val="24"/>
-                      <w:szCs w:val="24"/>
-                    </w:rPr>
-                    <w:t>,</w:t>
-                  </w:r>
-                  <w:r>
-                    <w:rPr>
-                      <w:rFonts w:ascii="Titillium Web" w:eastAsia="Titillium Web" w:hAnsi="Titillium Web" w:cs="Titillium Web"/>
-                      <w:color w:val="999999"/>
-                      <w:sz w:val="24"/>
-                      <w:szCs w:val="24"/>
-                    </w:rPr>
-                    <w:t>a questo punto si aspettava di ritrovare informatica tra le altre voci ma non la trova</w:t>
-                  </w:r>
-                  <w:r>
-                    <w:rPr>
-                      <w:rFonts w:ascii="Titillium Web" w:eastAsia="Titillium Web" w:hAnsi="Titillium Web" w:cs="Titillium Web"/>
-                      <w:color w:val="999999"/>
-                      <w:sz w:val="24"/>
-                      <w:szCs w:val="24"/>
-                    </w:rPr>
-                    <w:t xml:space="preserve"> quindi clicca su</w:t>
+                    <w:t>dopodiché</w:t>
                   </w:r>
                   <w:r>
                     <w:rPr>
@@ -1597,61 +1877,52 @@
                       <w:sz w:val="24"/>
                       <w:szCs w:val="24"/>
                     </w:rPr>
-                    <w:t>‘</w:t>
-                  </w:r>
-                  <w:r>
-                    <w:rPr>
-                      <w:rFonts w:ascii="Titillium Web" w:eastAsia="Titillium Web" w:hAnsi="Titillium Web" w:cs="Titillium Web"/>
-                      <w:color w:val="999999"/>
-                      <w:sz w:val="24"/>
-                      <w:szCs w:val="24"/>
-                    </w:rPr>
-                    <w:t>ingegneria</w:t>
-                  </w:r>
-                  <w:r>
-                    <w:rPr>
-                      <w:rFonts w:ascii="Titillium Web" w:eastAsia="Titillium Web" w:hAnsi="Titillium Web" w:cs="Titillium Web"/>
-                      <w:color w:val="999999"/>
-                      <w:sz w:val="24"/>
-                      <w:szCs w:val="24"/>
-                    </w:rPr>
-                    <w:t>’ e dopodiche</w:t>
-                  </w:r>
-                  <w:r>
-                    <w:rPr>
-                      <w:rFonts w:ascii="Titillium Web" w:eastAsia="Titillium Web" w:hAnsi="Titillium Web" w:cs="Titillium Web"/>
-                      <w:color w:val="999999"/>
-                      <w:sz w:val="24"/>
-                      <w:szCs w:val="24"/>
-                    </w:rPr>
-                    <w:t xml:space="preserve"> </w:t>
-                  </w:r>
-                  <w:r>
-                    <w:rPr>
-                      <w:rFonts w:ascii="Titillium Web" w:eastAsia="Titillium Web" w:hAnsi="Titillium Web" w:cs="Titillium Web"/>
-                      <w:color w:val="999999"/>
-                      <w:sz w:val="24"/>
-                      <w:szCs w:val="24"/>
-                    </w:rPr>
-                    <w:t>‘</w:t>
-                  </w:r>
-                  <w:r>
-                    <w:rPr>
-                      <w:rFonts w:ascii="Titillium Web" w:eastAsia="Titillium Web" w:hAnsi="Titillium Web" w:cs="Titillium Web"/>
-                      <w:color w:val="999999"/>
-                      <w:sz w:val="24"/>
-                      <w:szCs w:val="24"/>
-                    </w:rPr>
-                    <w:t>ingegneria informatica</w:t>
-                  </w:r>
-                  <w:r>
-                    <w:rPr>
-                      <w:rFonts w:ascii="Titillium Web" w:eastAsia="Titillium Web" w:hAnsi="Titillium Web" w:cs="Titillium Web"/>
-                      <w:color w:val="999999"/>
-                      <w:sz w:val="24"/>
-                      <w:szCs w:val="24"/>
-                    </w:rPr>
-                    <w:t>’.</w:t>
+                    <w:t>“T</w:t>
+                  </w:r>
+                  <w:r>
+                    <w:rPr>
+                      <w:rFonts w:ascii="Titillium Web" w:eastAsia="Titillium Web" w:hAnsi="Titillium Web" w:cs="Titillium Web"/>
+                      <w:color w:val="999999"/>
+                      <w:sz w:val="24"/>
+                      <w:szCs w:val="24"/>
+                    </w:rPr>
+                    <w:t xml:space="preserve">riennale e </w:t>
+                  </w:r>
+                  <w:r>
+                    <w:rPr>
+                      <w:rFonts w:ascii="Titillium Web" w:eastAsia="Titillium Web" w:hAnsi="Titillium Web" w:cs="Titillium Web"/>
+                      <w:color w:val="999999"/>
+                      <w:sz w:val="24"/>
+                      <w:szCs w:val="24"/>
+                    </w:rPr>
+                    <w:t>M</w:t>
+                  </w:r>
+                  <w:r>
+                    <w:rPr>
+                      <w:rFonts w:ascii="Titillium Web" w:eastAsia="Titillium Web" w:hAnsi="Titillium Web" w:cs="Titillium Web"/>
+                      <w:color w:val="999999"/>
+                      <w:sz w:val="24"/>
+                      <w:szCs w:val="24"/>
+                    </w:rPr>
+                    <w:t>agistrale</w:t>
+                  </w:r>
+                  <w:r>
+                    <w:rPr>
+                      <w:rFonts w:ascii="Titillium Web" w:eastAsia="Titillium Web" w:hAnsi="Titillium Web" w:cs="Titillium Web"/>
+                      <w:color w:val="999999"/>
+                      <w:sz w:val="24"/>
+                      <w:szCs w:val="24"/>
+                    </w:rPr>
+                    <w:t>”; La partecipante, dopo una ricerca sulla pagina, riesce a individuare il Corso di Laurea in Informatica</w:t>
+                  </w:r>
+                  <w:r>
+                    <w:rPr>
+                      <w:rFonts w:ascii="Titillium Web" w:eastAsia="Titillium Web" w:hAnsi="Titillium Web" w:cs="Titillium Web"/>
+                      <w:color w:val="999999"/>
+                      <w:sz w:val="24"/>
+                      <w:szCs w:val="24"/>
+                    </w:rPr>
+                    <w:t>.</w:t>
                   </w:r>
                 </w:p>
                 <w:p>
@@ -1760,7 +2031,7 @@
                       <w:sz w:val="24"/>
                       <w:szCs w:val="24"/>
                     </w:rPr>
-                    <w:t>3:17:46</w:t>
+                    <w:t>3 min 17 sec</w:t>
                   </w:r>
                 </w:p>
               </w:tc>
@@ -1873,7 +2144,6 @@
           <w:sz w:val="28"/>
           <w:szCs w:val="28"/>
         </w:rPr>
-        <w:lastRenderedPageBreak/>
         <w:t>Visionare le opportunità di lavoro (tipicamente chiamate job placement o Career service)</w:t>
       </w:r>
     </w:p>
@@ -2368,6 +2638,7 @@
                       <w:sz w:val="24"/>
                       <w:szCs w:val="24"/>
                     </w:rPr>
+                    <w:lastRenderedPageBreak/>
                     <w:t>Possibile sequenza di operazioni per arrivare alla soluzione dalla</w:t>
                   </w:r>
                 </w:p>
@@ -2699,6 +2970,429 @@
                     <w:spacing w:line="240" w:lineRule="auto"/>
                     <w:rPr>
                       <w:rFonts w:ascii="Titillium Web" w:eastAsia="Titillium Web" w:hAnsi="Titillium Web" w:cs="Titillium Web"/>
+                      <w:color w:val="A6A6A6" w:themeColor="background1" w:themeShade="A6"/>
+                      <w:sz w:val="24"/>
+                      <w:szCs w:val="24"/>
+                    </w:rPr>
+                  </w:pPr>
+                  <w:r>
+                    <w:rPr>
+                      <w:rFonts w:ascii="Titillium Web" w:eastAsia="Titillium Web" w:hAnsi="Titillium Web" w:cs="Titillium Web"/>
+                      <w:color w:val="A6A6A6" w:themeColor="background1" w:themeShade="A6"/>
+                      <w:sz w:val="24"/>
+                      <w:szCs w:val="24"/>
+                    </w:rPr>
+                    <w:t>La partecipante, g</w:t>
+                  </w:r>
+                  <w:r>
+                    <w:rPr>
+                      <w:rFonts w:ascii="Titillium Web" w:eastAsia="Titillium Web" w:hAnsi="Titillium Web" w:cs="Titillium Web"/>
+                      <w:color w:val="A6A6A6" w:themeColor="background1" w:themeShade="A6"/>
+                      <w:sz w:val="24"/>
+                      <w:szCs w:val="24"/>
+                    </w:rPr>
+                    <w:t>uardando la homepage</w:t>
+                  </w:r>
+                  <w:r>
+                    <w:rPr>
+                      <w:rFonts w:ascii="Titillium Web" w:eastAsia="Titillium Web" w:hAnsi="Titillium Web" w:cs="Titillium Web"/>
+                      <w:color w:val="A6A6A6" w:themeColor="background1" w:themeShade="A6"/>
+                      <w:sz w:val="24"/>
+                      <w:szCs w:val="24"/>
+                    </w:rPr>
+                    <w:t>,</w:t>
+                  </w:r>
+                  <w:r>
+                    <w:rPr>
+                      <w:rFonts w:ascii="Titillium Web" w:eastAsia="Titillium Web" w:hAnsi="Titillium Web" w:cs="Titillium Web"/>
+                      <w:color w:val="A6A6A6" w:themeColor="background1" w:themeShade="A6"/>
+                      <w:sz w:val="24"/>
+                      <w:szCs w:val="24"/>
+                    </w:rPr>
+                    <w:t xml:space="preserve"> non sa quale delle voci presenti possa essere quella giusta per il task</w:t>
+                  </w:r>
+                  <w:r>
+                    <w:rPr>
+                      <w:rFonts w:ascii="Titillium Web" w:eastAsia="Titillium Web" w:hAnsi="Titillium Web" w:cs="Titillium Web"/>
+                      <w:color w:val="A6A6A6" w:themeColor="background1" w:themeShade="A6"/>
+                      <w:sz w:val="24"/>
+                      <w:szCs w:val="24"/>
+                    </w:rPr>
+                    <w:t>;</w:t>
+                  </w:r>
+                  <w:r>
+                    <w:rPr>
+                      <w:rFonts w:ascii="Titillium Web" w:eastAsia="Titillium Web" w:hAnsi="Titillium Web" w:cs="Titillium Web"/>
+                      <w:color w:val="A6A6A6" w:themeColor="background1" w:themeShade="A6"/>
+                      <w:sz w:val="24"/>
+                      <w:szCs w:val="24"/>
+                    </w:rPr>
+                    <w:t xml:space="preserve"> decide quindi di andare su</w:t>
+                  </w:r>
+                  <w:r>
+                    <w:rPr>
+                      <w:rFonts w:ascii="Titillium Web" w:eastAsia="Titillium Web" w:hAnsi="Titillium Web" w:cs="Titillium Web"/>
+                      <w:color w:val="A6A6A6" w:themeColor="background1" w:themeShade="A6"/>
+                      <w:sz w:val="24"/>
+                      <w:szCs w:val="24"/>
+                    </w:rPr>
+                    <w:t xml:space="preserve"> </w:t>
+                  </w:r>
+                  <w:r>
+                    <w:rPr>
+                      <w:rFonts w:ascii="Titillium Web" w:eastAsia="Titillium Web" w:hAnsi="Titillium Web" w:cs="Titillium Web"/>
+                      <w:color w:val="A6A6A6" w:themeColor="background1" w:themeShade="A6"/>
+                      <w:sz w:val="24"/>
+                      <w:szCs w:val="24"/>
+                    </w:rPr>
+                    <w:t>“S</w:t>
+                  </w:r>
+                  <w:r>
+                    <w:rPr>
+                      <w:rFonts w:ascii="Titillium Web" w:eastAsia="Titillium Web" w:hAnsi="Titillium Web" w:cs="Titillium Web"/>
+                      <w:color w:val="A6A6A6" w:themeColor="background1" w:themeShade="A6"/>
+                      <w:sz w:val="24"/>
+                      <w:szCs w:val="24"/>
+                    </w:rPr>
+                    <w:t xml:space="preserve">ervizi agli </w:t>
+                  </w:r>
+                  <w:r>
+                    <w:rPr>
+                      <w:rFonts w:ascii="Titillium Web" w:eastAsia="Titillium Web" w:hAnsi="Titillium Web" w:cs="Titillium Web"/>
+                      <w:color w:val="A6A6A6" w:themeColor="background1" w:themeShade="A6"/>
+                      <w:sz w:val="24"/>
+                      <w:szCs w:val="24"/>
+                    </w:rPr>
+                    <w:t>S</w:t>
+                  </w:r>
+                  <w:r>
+                    <w:rPr>
+                      <w:rFonts w:ascii="Titillium Web" w:eastAsia="Titillium Web" w:hAnsi="Titillium Web" w:cs="Titillium Web"/>
+                      <w:color w:val="A6A6A6" w:themeColor="background1" w:themeShade="A6"/>
+                      <w:sz w:val="24"/>
+                      <w:szCs w:val="24"/>
+                    </w:rPr>
+                    <w:t>tudenti</w:t>
+                  </w:r>
+                  <w:r>
+                    <w:rPr>
+                      <w:rFonts w:ascii="Titillium Web" w:eastAsia="Titillium Web" w:hAnsi="Titillium Web" w:cs="Titillium Web"/>
+                      <w:color w:val="A6A6A6" w:themeColor="background1" w:themeShade="A6"/>
+                      <w:sz w:val="24"/>
+                      <w:szCs w:val="24"/>
+                    </w:rPr>
+                    <w:t>”,</w:t>
+                  </w:r>
+                  <w:r>
+                    <w:rPr>
+                      <w:rFonts w:ascii="Titillium Web" w:eastAsia="Titillium Web" w:hAnsi="Titillium Web" w:cs="Titillium Web"/>
+                      <w:color w:val="A6A6A6" w:themeColor="background1" w:themeShade="A6"/>
+                      <w:sz w:val="24"/>
+                      <w:szCs w:val="24"/>
+                    </w:rPr>
+                    <w:t xml:space="preserve"> ma non trovando nulla che possa riferirsi al task da completare</w:t>
+                  </w:r>
+                  <w:r>
+                    <w:rPr>
+                      <w:rFonts w:ascii="Titillium Web" w:eastAsia="Titillium Web" w:hAnsi="Titillium Web" w:cs="Titillium Web"/>
+                      <w:color w:val="A6A6A6" w:themeColor="background1" w:themeShade="A6"/>
+                      <w:sz w:val="24"/>
+                      <w:szCs w:val="24"/>
+                    </w:rPr>
+                    <w:t xml:space="preserve"> torna </w:t>
+                  </w:r>
+                  <w:r>
+                    <w:rPr>
+                      <w:rFonts w:ascii="Titillium Web" w:eastAsia="Titillium Web" w:hAnsi="Titillium Web" w:cs="Titillium Web"/>
+                      <w:color w:val="A6A6A6" w:themeColor="background1" w:themeShade="A6"/>
+                      <w:sz w:val="24"/>
+                      <w:szCs w:val="24"/>
+                    </w:rPr>
+                    <w:t xml:space="preserve">alla </w:t>
+                  </w:r>
+                  <w:r>
+                    <w:rPr>
+                      <w:rFonts w:ascii="Titillium Web" w:eastAsia="Titillium Web" w:hAnsi="Titillium Web" w:cs="Titillium Web"/>
+                      <w:color w:val="A6A6A6" w:themeColor="background1" w:themeShade="A6"/>
+                      <w:sz w:val="24"/>
+                      <w:szCs w:val="24"/>
+                    </w:rPr>
+                    <w:t>home</w:t>
+                  </w:r>
+                  <w:r>
+                    <w:rPr>
+                      <w:rFonts w:ascii="Titillium Web" w:eastAsia="Titillium Web" w:hAnsi="Titillium Web" w:cs="Titillium Web"/>
+                      <w:color w:val="A6A6A6" w:themeColor="background1" w:themeShade="A6"/>
+                      <w:sz w:val="24"/>
+                      <w:szCs w:val="24"/>
+                    </w:rPr>
+                    <w:t xml:space="preserve"> e</w:t>
+                  </w:r>
+                  <w:r>
+                    <w:rPr>
+                      <w:rFonts w:ascii="Titillium Web" w:eastAsia="Titillium Web" w:hAnsi="Titillium Web" w:cs="Titillium Web"/>
+                      <w:color w:val="A6A6A6" w:themeColor="background1" w:themeShade="A6"/>
+                      <w:sz w:val="24"/>
+                      <w:szCs w:val="24"/>
+                    </w:rPr>
+                    <w:t xml:space="preserve"> ricerca nel sito</w:t>
+                  </w:r>
+                  <w:r>
+                    <w:rPr>
+                      <w:rFonts w:ascii="Titillium Web" w:eastAsia="Titillium Web" w:hAnsi="Titillium Web" w:cs="Titillium Web"/>
+                      <w:color w:val="A6A6A6" w:themeColor="background1" w:themeShade="A6"/>
+                      <w:sz w:val="24"/>
+                      <w:szCs w:val="24"/>
+                    </w:rPr>
+                    <w:t xml:space="preserve"> la parola chiave</w:t>
+                  </w:r>
+                  <w:r>
+                    <w:rPr>
+                      <w:rFonts w:ascii="Titillium Web" w:eastAsia="Titillium Web" w:hAnsi="Titillium Web" w:cs="Titillium Web"/>
+                      <w:color w:val="A6A6A6" w:themeColor="background1" w:themeShade="A6"/>
+                      <w:sz w:val="24"/>
+                      <w:szCs w:val="24"/>
+                    </w:rPr>
+                    <w:t xml:space="preserve"> </w:t>
+                  </w:r>
+                  <w:r>
+                    <w:rPr>
+                      <w:rFonts w:ascii="Titillium Web" w:eastAsia="Titillium Web" w:hAnsi="Titillium Web" w:cs="Titillium Web"/>
+                      <w:color w:val="A6A6A6" w:themeColor="background1" w:themeShade="A6"/>
+                      <w:sz w:val="24"/>
+                      <w:szCs w:val="24"/>
+                    </w:rPr>
+                    <w:t>“</w:t>
+                  </w:r>
+                  <w:r>
+                    <w:rPr>
+                      <w:rFonts w:ascii="Titillium Web" w:eastAsia="Titillium Web" w:hAnsi="Titillium Web" w:cs="Titillium Web"/>
+                      <w:color w:val="A6A6A6" w:themeColor="background1" w:themeShade="A6"/>
+                      <w:sz w:val="24"/>
+                      <w:szCs w:val="24"/>
+                    </w:rPr>
+                    <w:t>opportunit</w:t>
+                  </w:r>
+                  <w:r>
+                    <w:rPr>
+                      <w:rFonts w:ascii="Titillium Web" w:eastAsia="Titillium Web" w:hAnsi="Titillium Web" w:cs="Titillium Web"/>
+                      <w:color w:val="A6A6A6" w:themeColor="background1" w:themeShade="A6"/>
+                      <w:sz w:val="24"/>
+                      <w:szCs w:val="24"/>
+                    </w:rPr>
+                    <w:t>à</w:t>
+                  </w:r>
+                  <w:r>
+                    <w:rPr>
+                      <w:rFonts w:ascii="Titillium Web" w:eastAsia="Titillium Web" w:hAnsi="Titillium Web" w:cs="Titillium Web"/>
+                      <w:color w:val="A6A6A6" w:themeColor="background1" w:themeShade="A6"/>
+                      <w:sz w:val="24"/>
+                      <w:szCs w:val="24"/>
+                    </w:rPr>
+                    <w:t xml:space="preserve"> di lavoro</w:t>
+                  </w:r>
+                  <w:r>
+                    <w:rPr>
+                      <w:rFonts w:ascii="Titillium Web" w:eastAsia="Titillium Web" w:hAnsi="Titillium Web" w:cs="Titillium Web"/>
+                      <w:color w:val="A6A6A6" w:themeColor="background1" w:themeShade="A6"/>
+                      <w:sz w:val="24"/>
+                      <w:szCs w:val="24"/>
+                    </w:rPr>
+                    <w:t>”;</w:t>
+                  </w:r>
+                  <w:r>
+                    <w:rPr>
+                      <w:rFonts w:ascii="Titillium Web" w:eastAsia="Titillium Web" w:hAnsi="Titillium Web" w:cs="Titillium Web"/>
+                      <w:color w:val="A6A6A6" w:themeColor="background1" w:themeShade="A6"/>
+                      <w:sz w:val="24"/>
+                      <w:szCs w:val="24"/>
+                    </w:rPr>
+                    <w:t xml:space="preserve"> compare quindi la voce</w:t>
+                  </w:r>
+                  <w:r>
+                    <w:rPr>
+                      <w:rFonts w:ascii="Titillium Web" w:eastAsia="Titillium Web" w:hAnsi="Titillium Web" w:cs="Titillium Web"/>
+                      <w:color w:val="A6A6A6" w:themeColor="background1" w:themeShade="A6"/>
+                      <w:sz w:val="24"/>
+                      <w:szCs w:val="24"/>
+                    </w:rPr>
+                    <w:t xml:space="preserve"> </w:t>
+                  </w:r>
+                  <w:r>
+                    <w:rPr>
+                      <w:rFonts w:ascii="Titillium Web" w:eastAsia="Titillium Web" w:hAnsi="Titillium Web" w:cs="Titillium Web"/>
+                      <w:color w:val="A6A6A6" w:themeColor="background1" w:themeShade="A6"/>
+                      <w:sz w:val="24"/>
+                      <w:szCs w:val="24"/>
+                    </w:rPr>
+                    <w:t>“S</w:t>
+                  </w:r>
+                  <w:r>
+                    <w:rPr>
+                      <w:rFonts w:ascii="Titillium Web" w:eastAsia="Titillium Web" w:hAnsi="Titillium Web" w:cs="Titillium Web"/>
+                      <w:color w:val="A6A6A6" w:themeColor="background1" w:themeShade="A6"/>
+                      <w:sz w:val="24"/>
+                      <w:szCs w:val="24"/>
+                    </w:rPr>
+                    <w:t>trumenti per la ricerca attiva del lavoro</w:t>
+                  </w:r>
+                  <w:r>
+                    <w:rPr>
+                      <w:rFonts w:ascii="Titillium Web" w:eastAsia="Titillium Web" w:hAnsi="Titillium Web" w:cs="Titillium Web"/>
+                      <w:color w:val="A6A6A6" w:themeColor="background1" w:themeShade="A6"/>
+                      <w:sz w:val="24"/>
+                      <w:szCs w:val="24"/>
+                    </w:rPr>
+                    <w:t>”</w:t>
+                  </w:r>
+                  <w:r>
+                    <w:rPr>
+                      <w:rFonts w:ascii="Titillium Web" w:eastAsia="Titillium Web" w:hAnsi="Titillium Web" w:cs="Titillium Web"/>
+                      <w:color w:val="A6A6A6" w:themeColor="background1" w:themeShade="A6"/>
+                      <w:sz w:val="24"/>
+                      <w:szCs w:val="24"/>
+                    </w:rPr>
+                    <w:t xml:space="preserve">, ma ancora una volta </w:t>
+                  </w:r>
+                  <w:r>
+                    <w:rPr>
+                      <w:rFonts w:ascii="Titillium Web" w:eastAsia="Titillium Web" w:hAnsi="Titillium Web" w:cs="Titillium Web"/>
+                      <w:color w:val="A6A6A6" w:themeColor="background1" w:themeShade="A6"/>
+                      <w:sz w:val="24"/>
+                      <w:szCs w:val="24"/>
+                    </w:rPr>
+                    <w:t>non trova ciò che stava cercando.</w:t>
+                  </w:r>
+                  <w:r>
+                    <w:rPr>
+                      <w:rFonts w:ascii="Titillium Web" w:eastAsia="Titillium Web" w:hAnsi="Titillium Web" w:cs="Titillium Web"/>
+                      <w:color w:val="A6A6A6" w:themeColor="background1" w:themeShade="A6"/>
+                      <w:sz w:val="24"/>
+                      <w:szCs w:val="24"/>
+                    </w:rPr>
+                    <w:t xml:space="preserve"> </w:t>
+                  </w:r>
+                  <w:r>
+                    <w:rPr>
+                      <w:rFonts w:ascii="Titillium Web" w:eastAsia="Titillium Web" w:hAnsi="Titillium Web" w:cs="Titillium Web"/>
+                      <w:color w:val="A6A6A6" w:themeColor="background1" w:themeShade="A6"/>
+                      <w:sz w:val="24"/>
+                      <w:szCs w:val="24"/>
+                    </w:rPr>
+                    <w:t>La partecipante, dopo altri tentativi fallimentari,</w:t>
+                  </w:r>
+                  <w:r>
+                    <w:rPr>
+                      <w:rFonts w:ascii="Titillium Web" w:eastAsia="Titillium Web" w:hAnsi="Titillium Web" w:cs="Titillium Web"/>
+                      <w:color w:val="A6A6A6" w:themeColor="background1" w:themeShade="A6"/>
+                      <w:sz w:val="24"/>
+                      <w:szCs w:val="24"/>
+                    </w:rPr>
+                    <w:t xml:space="preserve"> nota la voce</w:t>
+                  </w:r>
+                  <w:r>
+                    <w:rPr>
+                      <w:rFonts w:ascii="Titillium Web" w:eastAsia="Titillium Web" w:hAnsi="Titillium Web" w:cs="Titillium Web"/>
+                      <w:color w:val="A6A6A6" w:themeColor="background1" w:themeShade="A6"/>
+                      <w:sz w:val="24"/>
+                      <w:szCs w:val="24"/>
+                    </w:rPr>
+                    <w:t xml:space="preserve"> </w:t>
+                  </w:r>
+                  <w:r>
+                    <w:rPr>
+                      <w:rFonts w:ascii="Titillium Web" w:eastAsia="Titillium Web" w:hAnsi="Titillium Web" w:cs="Titillium Web"/>
+                      <w:color w:val="A6A6A6" w:themeColor="background1" w:themeShade="A6"/>
+                      <w:sz w:val="24"/>
+                      <w:szCs w:val="24"/>
+                    </w:rPr>
+                    <w:t>“O</w:t>
+                  </w:r>
+                  <w:r>
+                    <w:rPr>
+                      <w:rFonts w:ascii="Titillium Web" w:eastAsia="Titillium Web" w:hAnsi="Titillium Web" w:cs="Titillium Web"/>
+                      <w:color w:val="A6A6A6" w:themeColor="background1" w:themeShade="A6"/>
+                      <w:sz w:val="24"/>
+                      <w:szCs w:val="24"/>
+                    </w:rPr>
+                    <w:t xml:space="preserve">rientamento al </w:t>
+                  </w:r>
+                  <w:r>
+                    <w:rPr>
+                      <w:rFonts w:ascii="Titillium Web" w:eastAsia="Titillium Web" w:hAnsi="Titillium Web" w:cs="Titillium Web"/>
+                      <w:color w:val="A6A6A6" w:themeColor="background1" w:themeShade="A6"/>
+                      <w:sz w:val="24"/>
+                      <w:szCs w:val="24"/>
+                    </w:rPr>
+                    <w:t>L</w:t>
+                  </w:r>
+                  <w:r>
+                    <w:rPr>
+                      <w:rFonts w:ascii="Titillium Web" w:eastAsia="Titillium Web" w:hAnsi="Titillium Web" w:cs="Titillium Web"/>
+                      <w:color w:val="A6A6A6" w:themeColor="background1" w:themeShade="A6"/>
+                      <w:sz w:val="24"/>
+                      <w:szCs w:val="24"/>
+                    </w:rPr>
+                    <w:t>avoro</w:t>
+                  </w:r>
+                  <w:r>
+                    <w:rPr>
+                      <w:rFonts w:ascii="Titillium Web" w:eastAsia="Titillium Web" w:hAnsi="Titillium Web" w:cs="Titillium Web"/>
+                      <w:color w:val="A6A6A6" w:themeColor="background1" w:themeShade="A6"/>
+                      <w:sz w:val="24"/>
+                      <w:szCs w:val="24"/>
+                    </w:rPr>
+                    <w:t>”, raggiungendo l’obiettivo.</w:t>
+                  </w:r>
+                </w:p>
+                <w:p>
+                  <w:pPr>
+                    <w:widowControl w:val="0"/>
+                    <w:spacing w:line="240" w:lineRule="auto"/>
+                    <w:rPr>
+                      <w:rFonts w:ascii="Titillium Web" w:eastAsia="Titillium Web" w:hAnsi="Titillium Web" w:cs="Titillium Web"/>
+                      <w:color w:val="A6A6A6" w:themeColor="background1" w:themeShade="A6"/>
+                      <w:sz w:val="24"/>
+                      <w:szCs w:val="24"/>
+                    </w:rPr>
+                  </w:pPr>
+                  <w:r>
+                    <w:rPr>
+                      <w:rFonts w:ascii="Titillium Web" w:eastAsia="Titillium Web" w:hAnsi="Titillium Web" w:cs="Titillium Web"/>
+                      <w:color w:val="A6A6A6" w:themeColor="background1" w:themeShade="A6"/>
+                      <w:sz w:val="24"/>
+                      <w:szCs w:val="24"/>
+                    </w:rPr>
+                    <w:t>T</w:t>
+                  </w:r>
+                  <w:r>
+                    <w:rPr>
+                      <w:rFonts w:ascii="Titillium Web" w:eastAsia="Titillium Web" w:hAnsi="Titillium Web" w:cs="Titillium Web"/>
+                      <w:color w:val="A6A6A6" w:themeColor="background1" w:themeShade="A6"/>
+                      <w:sz w:val="24"/>
+                      <w:szCs w:val="24"/>
+                    </w:rPr>
+                    <w:t>ask riuscito</w:t>
+                  </w:r>
+                </w:p>
+                <w:p>
+                  <w:pPr>
+                    <w:widowControl w:val="0"/>
+                    <w:spacing w:line="240" w:lineRule="auto"/>
+                    <w:rPr>
+                      <w:rFonts w:ascii="Titillium Web" w:eastAsia="Titillium Web" w:hAnsi="Titillium Web" w:cs="Titillium Web"/>
+                      <w:color w:val="A6A6A6" w:themeColor="background1" w:themeShade="A6"/>
+                      <w:sz w:val="24"/>
+                      <w:szCs w:val="24"/>
+                    </w:rPr>
+                  </w:pPr>
+                </w:p>
+                <w:p>
+                  <w:pPr>
+                    <w:widowControl w:val="0"/>
+                    <w:spacing w:line="240" w:lineRule="auto"/>
+                    <w:rPr>
+                      <w:rFonts w:ascii="Titillium Web" w:eastAsia="Titillium Web" w:hAnsi="Titillium Web" w:cs="Titillium Web"/>
                       <w:i/>
                       <w:iCs/>
                       <w:sz w:val="24"/>
@@ -2713,7 +3407,7 @@
                       <w:sz w:val="24"/>
                       <w:szCs w:val="24"/>
                     </w:rPr>
-                    <w:t>Guardando la homepage non sa quale delle voci presenti possa essere quella giusta per il task</w:t>
+                    <w:t>TEMPO IMPIEGATO:</w:t>
                   </w:r>
                   <w:r>
                     <w:rPr>
@@ -2723,324 +3417,7 @@
                       <w:sz w:val="24"/>
                       <w:szCs w:val="24"/>
                     </w:rPr>
-                    <w:t>,</w:t>
-                  </w:r>
-                  <w:r>
-                    <w:rPr>
-                      <w:rFonts w:ascii="Titillium Web" w:eastAsia="Titillium Web" w:hAnsi="Titillium Web" w:cs="Titillium Web"/>
-                      <w:i/>
-                      <w:iCs/>
-                      <w:sz w:val="24"/>
-                      <w:szCs w:val="24"/>
-                    </w:rPr>
-                    <w:t xml:space="preserve"> decide quindi di andare su</w:t>
-                  </w:r>
-                  <w:r>
-                    <w:rPr>
-                      <w:rFonts w:ascii="Titillium Web" w:eastAsia="Titillium Web" w:hAnsi="Titillium Web" w:cs="Titillium Web"/>
-                      <w:i/>
-                      <w:iCs/>
-                      <w:sz w:val="24"/>
-                      <w:szCs w:val="24"/>
-                    </w:rPr>
-                    <w:t xml:space="preserve"> </w:t>
-                  </w:r>
-                  <w:r>
-                    <w:rPr>
-                      <w:rFonts w:ascii="Titillium Web" w:eastAsia="Titillium Web" w:hAnsi="Titillium Web" w:cs="Titillium Web"/>
-                      <w:i/>
-                      <w:iCs/>
-                      <w:sz w:val="24"/>
-                      <w:szCs w:val="24"/>
-                    </w:rPr>
-                    <w:t>‘s</w:t>
-                  </w:r>
-                  <w:r>
-                    <w:rPr>
-                      <w:rFonts w:ascii="Titillium Web" w:eastAsia="Titillium Web" w:hAnsi="Titillium Web" w:cs="Titillium Web"/>
-                      <w:i/>
-                      <w:iCs/>
-                      <w:sz w:val="24"/>
-                      <w:szCs w:val="24"/>
-                    </w:rPr>
-                    <w:t>ervizi agli studenti</w:t>
-                  </w:r>
-                  <w:r>
-                    <w:rPr>
-                      <w:rFonts w:ascii="Titillium Web" w:eastAsia="Titillium Web" w:hAnsi="Titillium Web" w:cs="Titillium Web"/>
-                      <w:i/>
-                      <w:iCs/>
-                      <w:sz w:val="24"/>
-                      <w:szCs w:val="24"/>
-                    </w:rPr>
-                    <w:t>’ ma non trovando nulla che possa riferirsi al task da completare</w:t>
-                  </w:r>
-                  <w:r>
-                    <w:rPr>
-                      <w:rFonts w:ascii="Titillium Web" w:eastAsia="Titillium Web" w:hAnsi="Titillium Web" w:cs="Titillium Web"/>
-                      <w:i/>
-                      <w:iCs/>
-                      <w:sz w:val="24"/>
-                      <w:szCs w:val="24"/>
-                    </w:rPr>
-                    <w:t xml:space="preserve"> torna </w:t>
-                  </w:r>
-                  <w:r>
-                    <w:rPr>
-                      <w:rFonts w:ascii="Titillium Web" w:eastAsia="Titillium Web" w:hAnsi="Titillium Web" w:cs="Titillium Web"/>
-                      <w:i/>
-                      <w:iCs/>
-                      <w:sz w:val="24"/>
-                      <w:szCs w:val="24"/>
-                    </w:rPr>
-                    <w:t xml:space="preserve">alla </w:t>
-                  </w:r>
-                  <w:r>
-                    <w:rPr>
-                      <w:rFonts w:ascii="Titillium Web" w:eastAsia="Titillium Web" w:hAnsi="Titillium Web" w:cs="Titillium Web"/>
-                      <w:i/>
-                      <w:iCs/>
-                      <w:sz w:val="24"/>
-                      <w:szCs w:val="24"/>
-                    </w:rPr>
-                    <w:t>home, ricerca nel sito</w:t>
-                  </w:r>
-                  <w:r>
-                    <w:rPr>
-                      <w:rFonts w:ascii="Titillium Web" w:eastAsia="Titillium Web" w:hAnsi="Titillium Web" w:cs="Titillium Web"/>
-                      <w:i/>
-                      <w:iCs/>
-                      <w:sz w:val="24"/>
-                      <w:szCs w:val="24"/>
-                    </w:rPr>
-                    <w:t xml:space="preserve"> la parola chiave</w:t>
-                  </w:r>
-                  <w:r>
-                    <w:rPr>
-                      <w:rFonts w:ascii="Titillium Web" w:eastAsia="Titillium Web" w:hAnsi="Titillium Web" w:cs="Titillium Web"/>
-                      <w:i/>
-                      <w:iCs/>
-                      <w:sz w:val="24"/>
-                      <w:szCs w:val="24"/>
-                    </w:rPr>
-                    <w:t xml:space="preserve"> </w:t>
-                  </w:r>
-                  <w:r>
-                    <w:rPr>
-                      <w:rFonts w:ascii="Titillium Web" w:eastAsia="Titillium Web" w:hAnsi="Titillium Web" w:cs="Titillium Web"/>
-                      <w:i/>
-                      <w:iCs/>
-                      <w:sz w:val="24"/>
-                      <w:szCs w:val="24"/>
-                    </w:rPr>
-                    <w:t>‘</w:t>
-                  </w:r>
-                  <w:r>
-                    <w:rPr>
-                      <w:rFonts w:ascii="Titillium Web" w:eastAsia="Titillium Web" w:hAnsi="Titillium Web" w:cs="Titillium Web"/>
-                      <w:i/>
-                      <w:iCs/>
-                      <w:sz w:val="24"/>
-                      <w:szCs w:val="24"/>
-                    </w:rPr>
-                    <w:t>opportunita di lavoro</w:t>
-                  </w:r>
-                  <w:r>
-                    <w:rPr>
-                      <w:rFonts w:ascii="Titillium Web" w:eastAsia="Titillium Web" w:hAnsi="Titillium Web" w:cs="Titillium Web"/>
-                      <w:i/>
-                      <w:iCs/>
-                      <w:sz w:val="24"/>
-                      <w:szCs w:val="24"/>
-                    </w:rPr>
-                    <w:t>’, compare quindi la voce</w:t>
-                  </w:r>
-                  <w:r>
-                    <w:rPr>
-                      <w:rFonts w:ascii="Titillium Web" w:eastAsia="Titillium Web" w:hAnsi="Titillium Web" w:cs="Titillium Web"/>
-                      <w:i/>
-                      <w:iCs/>
-                      <w:sz w:val="24"/>
-                      <w:szCs w:val="24"/>
-                    </w:rPr>
-                    <w:t xml:space="preserve"> </w:t>
-                  </w:r>
-                  <w:r>
-                    <w:rPr>
-                      <w:rFonts w:ascii="Titillium Web" w:eastAsia="Titillium Web" w:hAnsi="Titillium Web" w:cs="Titillium Web"/>
-                      <w:i/>
-                      <w:iCs/>
-                      <w:sz w:val="24"/>
-                      <w:szCs w:val="24"/>
-                    </w:rPr>
-                    <w:t>‘</w:t>
-                  </w:r>
-                  <w:r>
-                    <w:rPr>
-                      <w:rFonts w:ascii="Titillium Web" w:eastAsia="Titillium Web" w:hAnsi="Titillium Web" w:cs="Titillium Web"/>
-                      <w:i/>
-                      <w:iCs/>
-                      <w:sz w:val="24"/>
-                      <w:szCs w:val="24"/>
-                    </w:rPr>
-                    <w:t>strumenti per la ricerca attiva del lavoro</w:t>
-                  </w:r>
-                  <w:r>
-                    <w:rPr>
-                      <w:rFonts w:ascii="Titillium Web" w:eastAsia="Titillium Web" w:hAnsi="Titillium Web" w:cs="Titillium Web"/>
-                      <w:i/>
-                      <w:iCs/>
-                      <w:sz w:val="24"/>
-                      <w:szCs w:val="24"/>
-                    </w:rPr>
-                    <w:t>’, ma ancora una volta non è ciò che gli interessava quindi ritornando indietro trova la voce ‘</w:t>
-                  </w:r>
-                  <w:r>
-                    <w:rPr>
-                      <w:rFonts w:ascii="Titillium Web" w:eastAsia="Titillium Web" w:hAnsi="Titillium Web" w:cs="Titillium Web"/>
-                      <w:i/>
-                      <w:iCs/>
-                      <w:sz w:val="24"/>
-                      <w:szCs w:val="24"/>
-                    </w:rPr>
-                    <w:t>ateneo sicuro</w:t>
-                  </w:r>
-                  <w:r>
-                    <w:rPr>
-                      <w:rFonts w:ascii="Titillium Web" w:eastAsia="Titillium Web" w:hAnsi="Titillium Web" w:cs="Titillium Web"/>
-                      <w:i/>
-                      <w:iCs/>
-                      <w:sz w:val="24"/>
-                      <w:szCs w:val="24"/>
-                    </w:rPr>
-                    <w:t>’</w:t>
-                  </w:r>
-                  <w:r>
-                    <w:rPr>
-                      <w:rFonts w:ascii="Titillium Web" w:eastAsia="Titillium Web" w:hAnsi="Titillium Web" w:cs="Titillium Web"/>
-                      <w:i/>
-                      <w:iCs/>
-                      <w:sz w:val="24"/>
-                      <w:szCs w:val="24"/>
-                    </w:rPr>
-                    <w:t>, ricerca nel sito</w:t>
-                  </w:r>
-                  <w:r>
-                    <w:rPr>
-                      <w:rFonts w:ascii="Titillium Web" w:eastAsia="Titillium Web" w:hAnsi="Titillium Web" w:cs="Titillium Web"/>
-                      <w:i/>
-                      <w:iCs/>
-                      <w:sz w:val="24"/>
-                      <w:szCs w:val="24"/>
-                    </w:rPr>
-                    <w:t xml:space="preserve"> qualche voce che potrebbe interessare con perplessità, nota la voce</w:t>
-                  </w:r>
-                  <w:r>
-                    <w:rPr>
-                      <w:rFonts w:ascii="Titillium Web" w:eastAsia="Titillium Web" w:hAnsi="Titillium Web" w:cs="Titillium Web"/>
-                      <w:i/>
-                      <w:iCs/>
-                      <w:sz w:val="24"/>
-                      <w:szCs w:val="24"/>
-                    </w:rPr>
-                    <w:t xml:space="preserve"> </w:t>
-                  </w:r>
-                  <w:r>
-                    <w:rPr>
-                      <w:rFonts w:ascii="Titillium Web" w:eastAsia="Titillium Web" w:hAnsi="Titillium Web" w:cs="Titillium Web"/>
-                      <w:i/>
-                      <w:iCs/>
-                      <w:sz w:val="24"/>
-                      <w:szCs w:val="24"/>
-                    </w:rPr>
-                    <w:t>‘</w:t>
-                  </w:r>
-                  <w:r>
-                    <w:rPr>
-                      <w:rFonts w:ascii="Titillium Web" w:eastAsia="Titillium Web" w:hAnsi="Titillium Web" w:cs="Titillium Web"/>
-                      <w:i/>
-                      <w:iCs/>
-                      <w:sz w:val="24"/>
-                      <w:szCs w:val="24"/>
-                    </w:rPr>
-                    <w:t>orientamento al lavoro</w:t>
-                  </w:r>
-                  <w:r>
-                    <w:rPr>
-                      <w:rFonts w:ascii="Titillium Web" w:eastAsia="Titillium Web" w:hAnsi="Titillium Web" w:cs="Titillium Web"/>
-                      <w:i/>
-                      <w:iCs/>
-                      <w:sz w:val="24"/>
-                      <w:szCs w:val="24"/>
-                    </w:rPr>
-                    <w:t>’ tra i tanti risultati dati dalla ricerca con la vecchia parola chiave.</w:t>
-                  </w:r>
-                </w:p>
-                <w:p>
-                  <w:pPr>
-                    <w:widowControl w:val="0"/>
-                    <w:spacing w:line="240" w:lineRule="auto"/>
-                    <w:rPr>
-                      <w:rFonts w:ascii="Titillium Web" w:eastAsia="Titillium Web" w:hAnsi="Titillium Web" w:cs="Titillium Web"/>
-                      <w:i/>
-                      <w:iCs/>
-                      <w:sz w:val="24"/>
-                      <w:szCs w:val="24"/>
-                    </w:rPr>
-                  </w:pPr>
-                  <w:r>
-                    <w:rPr>
-                      <w:rFonts w:ascii="Titillium Web" w:eastAsia="Titillium Web" w:hAnsi="Titillium Web" w:cs="Titillium Web"/>
-                      <w:i/>
-                      <w:iCs/>
-                      <w:sz w:val="24"/>
-                      <w:szCs w:val="24"/>
-                    </w:rPr>
-                    <w:t>T</w:t>
-                  </w:r>
-                  <w:r>
-                    <w:rPr>
-                      <w:rFonts w:ascii="Titillium Web" w:eastAsia="Titillium Web" w:hAnsi="Titillium Web" w:cs="Titillium Web"/>
-                      <w:i/>
-                      <w:iCs/>
-                      <w:sz w:val="24"/>
-                      <w:szCs w:val="24"/>
-                    </w:rPr>
-                    <w:t>ask riuscito</w:t>
-                  </w:r>
-                </w:p>
-                <w:p>
-                  <w:pPr>
-                    <w:widowControl w:val="0"/>
-                    <w:spacing w:line="240" w:lineRule="auto"/>
-                    <w:rPr>
-                      <w:rFonts w:ascii="Titillium Web" w:eastAsia="Titillium Web" w:hAnsi="Titillium Web" w:cs="Titillium Web"/>
-                      <w:i/>
-                      <w:iCs/>
-                      <w:sz w:val="24"/>
-                      <w:szCs w:val="24"/>
-                    </w:rPr>
-                  </w:pPr>
-                  <w:r>
-                    <w:rPr>
-                      <w:rFonts w:ascii="Titillium Web" w:eastAsia="Titillium Web" w:hAnsi="Titillium Web" w:cs="Titillium Web"/>
-                      <w:i/>
-                      <w:iCs/>
-                      <w:sz w:val="24"/>
-                      <w:szCs w:val="24"/>
-                    </w:rPr>
-                    <w:lastRenderedPageBreak/>
-                    <w:t>TEMPO IMPIEGATO:</w:t>
-                  </w:r>
-                  <w:r>
-                    <w:rPr>
-                      <w:rFonts w:ascii="Titillium Web" w:eastAsia="Titillium Web" w:hAnsi="Titillium Web" w:cs="Titillium Web"/>
-                      <w:i/>
-                      <w:iCs/>
-                      <w:sz w:val="24"/>
-                      <w:szCs w:val="24"/>
-                    </w:rPr>
-                    <w:t>3:10:17</w:t>
+                    <w:t xml:space="preserve"> 3 min 10 sec</w:t>
                   </w:r>
                 </w:p>
               </w:tc>
@@ -3727,7 +4104,25 @@
                       <w:sz w:val="24"/>
                       <w:szCs w:val="24"/>
                     </w:rPr>
-                    <w:t>Scorrere la pagine e cliccare “Erasmus in partenza”;</w:t>
+                    <w:t xml:space="preserve">Scorrere </w:t>
+                  </w:r>
+                  <w:proofErr w:type="gramStart"/>
+                  <w:r>
+                    <w:rPr>
+                      <w:rFonts w:ascii="Titillium Web" w:eastAsia="Titillium Web" w:hAnsi="Titillium Web" w:cs="Titillium Web"/>
+                      <w:sz w:val="24"/>
+                      <w:szCs w:val="24"/>
+                    </w:rPr>
+                    <w:t>la pagine</w:t>
+                  </w:r>
+                  <w:proofErr w:type="gramEnd"/>
+                  <w:r>
+                    <w:rPr>
+                      <w:rFonts w:ascii="Titillium Web" w:eastAsia="Titillium Web" w:hAnsi="Titillium Web" w:cs="Titillium Web"/>
+                      <w:sz w:val="24"/>
+                      <w:szCs w:val="24"/>
+                    </w:rPr>
+                    <w:t xml:space="preserve"> e cliccare “Erasmus in partenza”;</w:t>
                   </w:r>
                 </w:p>
               </w:tc>
@@ -3836,25 +4231,61 @@
                       <w:sz w:val="24"/>
                       <w:szCs w:val="24"/>
                     </w:rPr>
-                    <w:t>L’utente clicca su ‘</w:t>
-                  </w:r>
-                  <w:r>
-                    <w:rPr>
-                      <w:rFonts w:ascii="Titillium Web" w:eastAsia="Titillium Web" w:hAnsi="Titillium Web" w:cs="Titillium Web"/>
-                      <w:color w:val="999999"/>
-                      <w:sz w:val="24"/>
-                      <w:szCs w:val="24"/>
-                    </w:rPr>
-                    <w:t>Internalizzazione</w:t>
-                  </w:r>
-                  <w:r>
-                    <w:rPr>
-                      <w:rFonts w:ascii="Titillium Web" w:eastAsia="Titillium Web" w:hAnsi="Titillium Web" w:cs="Titillium Web"/>
-                      <w:color w:val="999999"/>
-                      <w:sz w:val="24"/>
-                      <w:szCs w:val="24"/>
-                    </w:rPr>
-                    <w:t>’</w:t>
+                    <w:t>La partecipante</w:t>
+                  </w:r>
+                  <w:r>
+                    <w:rPr>
+                      <w:rFonts w:ascii="Titillium Web" w:eastAsia="Titillium Web" w:hAnsi="Titillium Web" w:cs="Titillium Web"/>
+                      <w:color w:val="999999"/>
+                      <w:sz w:val="24"/>
+                      <w:szCs w:val="24"/>
+                    </w:rPr>
+                    <w:t xml:space="preserve"> clicca su </w:t>
+                  </w:r>
+                  <w:r>
+                    <w:rPr>
+                      <w:rFonts w:ascii="Titillium Web" w:eastAsia="Titillium Web" w:hAnsi="Titillium Web" w:cs="Titillium Web"/>
+                      <w:color w:val="999999"/>
+                      <w:sz w:val="24"/>
+                      <w:szCs w:val="24"/>
+                    </w:rPr>
+                    <w:t>“</w:t>
+                  </w:r>
+                  <w:r>
+                    <w:rPr>
+                      <w:rFonts w:ascii="Titillium Web" w:eastAsia="Titillium Web" w:hAnsi="Titillium Web" w:cs="Titillium Web"/>
+                      <w:color w:val="999999"/>
+                      <w:sz w:val="24"/>
+                      <w:szCs w:val="24"/>
+                    </w:rPr>
+                    <w:t>Interna</w:t>
+                  </w:r>
+                  <w:r>
+                    <w:rPr>
+                      <w:rFonts w:ascii="Titillium Web" w:eastAsia="Titillium Web" w:hAnsi="Titillium Web" w:cs="Titillium Web"/>
+                      <w:color w:val="999999"/>
+                      <w:sz w:val="24"/>
+                      <w:szCs w:val="24"/>
+                    </w:rPr>
+                    <w:t>ziona</w:t>
+                  </w:r>
+                  <w:r>
+                    <w:rPr>
+                      <w:rFonts w:ascii="Titillium Web" w:eastAsia="Titillium Web" w:hAnsi="Titillium Web" w:cs="Titillium Web"/>
+                      <w:color w:val="999999"/>
+                      <w:sz w:val="24"/>
+                      <w:szCs w:val="24"/>
+                    </w:rPr>
+                    <w:t>lizzazione</w:t>
+                  </w:r>
+                  <w:r>
+                    <w:rPr>
+                      <w:rFonts w:ascii="Titillium Web" w:eastAsia="Titillium Web" w:hAnsi="Titillium Web" w:cs="Titillium Web"/>
+                      <w:color w:val="999999"/>
+                      <w:sz w:val="24"/>
+                      <w:szCs w:val="24"/>
+                    </w:rPr>
+                    <w:t>”</w:t>
                   </w:r>
                   <w:r>
                     <w:rPr>
@@ -3872,7 +4303,7 @@
                       <w:sz w:val="24"/>
                       <w:szCs w:val="24"/>
                     </w:rPr>
-                    <w:t xml:space="preserve"> e subito ritrova la voce</w:t>
+                    <w:t xml:space="preserve"> e subito trova la voce</w:t>
                   </w:r>
                   <w:r>
                     <w:rPr>
@@ -3890,34 +4321,52 @@
                       <w:sz w:val="24"/>
                       <w:szCs w:val="24"/>
                     </w:rPr>
-                    <w:t>‘</w:t>
-                  </w:r>
-                  <w:r>
-                    <w:rPr>
-                      <w:rFonts w:ascii="Titillium Web" w:eastAsia="Titillium Web" w:hAnsi="Titillium Web" w:cs="Titillium Web"/>
-                      <w:color w:val="999999"/>
-                      <w:sz w:val="24"/>
-                      <w:szCs w:val="24"/>
-                    </w:rPr>
-                    <w:t>ersmus e mobilità internazionale</w:t>
-                  </w:r>
-                  <w:r>
-                    <w:rPr>
-                      <w:rFonts w:ascii="Titillium Web" w:eastAsia="Titillium Web" w:hAnsi="Titillium Web" w:cs="Titillium Web"/>
-                      <w:color w:val="999999"/>
-                      <w:sz w:val="24"/>
-                      <w:szCs w:val="24"/>
-                    </w:rPr>
-                    <w:t>’</w:t>
-                  </w:r>
-                  <w:r>
-                    <w:rPr>
-                      <w:rFonts w:ascii="Titillium Web" w:eastAsia="Titillium Web" w:hAnsi="Titillium Web" w:cs="Titillium Web"/>
-                      <w:color w:val="999999"/>
-                      <w:sz w:val="24"/>
-                      <w:szCs w:val="24"/>
-                    </w:rPr>
-                    <w:t xml:space="preserve">. </w:t>
+                    <w:t>“E</w:t>
+                  </w:r>
+                  <w:r>
+                    <w:rPr>
+                      <w:rFonts w:ascii="Titillium Web" w:eastAsia="Titillium Web" w:hAnsi="Titillium Web" w:cs="Titillium Web"/>
+                      <w:color w:val="999999"/>
+                      <w:sz w:val="24"/>
+                      <w:szCs w:val="24"/>
+                    </w:rPr>
+                    <w:t>r</w:t>
+                  </w:r>
+                  <w:r>
+                    <w:rPr>
+                      <w:rFonts w:ascii="Titillium Web" w:eastAsia="Titillium Web" w:hAnsi="Titillium Web" w:cs="Titillium Web"/>
+                      <w:color w:val="999999"/>
+                      <w:sz w:val="24"/>
+                      <w:szCs w:val="24"/>
+                    </w:rPr>
+                    <w:t>as</w:t>
+                  </w:r>
+                  <w:r>
+                    <w:rPr>
+                      <w:rFonts w:ascii="Titillium Web" w:eastAsia="Titillium Web" w:hAnsi="Titillium Web" w:cs="Titillium Web"/>
+                      <w:color w:val="999999"/>
+                      <w:sz w:val="24"/>
+                      <w:szCs w:val="24"/>
+                    </w:rPr>
+                    <w:t>mus e mobilità internazionale</w:t>
+                  </w:r>
+                  <w:r>
+                    <w:rPr>
+                      <w:rFonts w:ascii="Titillium Web" w:eastAsia="Titillium Web" w:hAnsi="Titillium Web" w:cs="Titillium Web"/>
+                      <w:color w:val="999999"/>
+                      <w:sz w:val="24"/>
+                      <w:szCs w:val="24"/>
+                    </w:rPr>
+                    <w:t>”.</w:t>
+                  </w:r>
+                  <w:r>
+                    <w:rPr>
+                      <w:rFonts w:ascii="Titillium Web" w:eastAsia="Titillium Web" w:hAnsi="Titillium Web" w:cs="Titillium Web"/>
+                      <w:color w:val="999999"/>
+                      <w:sz w:val="24"/>
+                      <w:szCs w:val="24"/>
+                    </w:rPr>
+                    <w:t xml:space="preserve"> </w:t>
                   </w:r>
                 </w:p>
                 <w:p>
@@ -3940,6 +4389,18 @@
                     </w:rPr>
                     <w:t>Task riuscito</w:t>
                   </w:r>
+                </w:p>
+                <w:p>
+                  <w:pPr>
+                    <w:widowControl w:val="0"/>
+                    <w:spacing w:line="240" w:lineRule="auto"/>
+                    <w:rPr>
+                      <w:rFonts w:ascii="Titillium Web" w:eastAsia="Titillium Web" w:hAnsi="Titillium Web" w:cs="Titillium Web"/>
+                      <w:color w:val="999999"/>
+                      <w:sz w:val="24"/>
+                      <w:szCs w:val="24"/>
+                    </w:rPr>
+                  </w:pPr>
                 </w:p>
                 <w:p>
                   <w:pPr>
@@ -3982,7 +4443,7 @@
                       <w:sz w:val="24"/>
                       <w:szCs w:val="24"/>
                     </w:rPr>
-                    <w:t>00:16:00</w:t>
+                    <w:t>16 sec</w:t>
                   </w:r>
                 </w:p>
               </w:tc>
@@ -4052,7 +4513,6 @@
           <w:sz w:val="34"/>
           <w:szCs w:val="34"/>
         </w:rPr>
-        <w:lastRenderedPageBreak/>
         <w:t xml:space="preserve">TASK n. </w:t>
       </w:r>
       <w:r>
@@ -4204,7 +4664,15 @@
                 <w:rFonts w:ascii="Titillium Web" w:eastAsia="Titillium Web" w:hAnsi="Titillium Web" w:cs="Titillium Web"/>
                 <w:color w:val="E36C0A" w:themeColor="accent6" w:themeShade="BF"/>
               </w:rPr>
-              <w:t>Vuoi sapere più informazioni riguardante la presentazione della domanda di laurea. Partendo dalla homepage cerca di trovare nel sito informazioni per la presentazione della domanda di laurea.</w:t>
+              <w:t xml:space="preserve">Vuoi sapere più informazioni riguardante la presentazione della domanda di laurea. Partendo </w:t>
+            </w:r>
+            <w:r>
+              <w:rPr>
+                <w:rFonts w:ascii="Titillium Web" w:eastAsia="Titillium Web" w:hAnsi="Titillium Web" w:cs="Titillium Web"/>
+                <w:color w:val="E36C0A" w:themeColor="accent6" w:themeShade="BF"/>
+              </w:rPr>
+              <w:lastRenderedPageBreak/>
+              <w:t>dalla homepage cerca di trovare nel sito informazioni per la presentazione della domanda di laurea.</w:t>
             </w:r>
           </w:p>
           <w:p>
@@ -4699,7 +5167,43 @@
                       <w:sz w:val="24"/>
                       <w:szCs w:val="24"/>
                     </w:rPr>
-                    <w:t>L’utente va su ‘</w:t>
+                    <w:t>La partecipante</w:t>
+                  </w:r>
+                  <w:r>
+                    <w:rPr>
+                      <w:rFonts w:ascii="Titillium Web" w:eastAsia="Titillium Web" w:hAnsi="Titillium Web" w:cs="Titillium Web"/>
+                      <w:color w:val="999999"/>
+                      <w:sz w:val="24"/>
+                      <w:szCs w:val="24"/>
+                    </w:rPr>
+                    <w:t xml:space="preserve"> </w:t>
+                  </w:r>
+                  <w:r>
+                    <w:rPr>
+                      <w:rFonts w:ascii="Titillium Web" w:eastAsia="Titillium Web" w:hAnsi="Titillium Web" w:cs="Titillium Web"/>
+                      <w:color w:val="999999"/>
+                      <w:sz w:val="24"/>
+                      <w:szCs w:val="24"/>
+                    </w:rPr>
+                    <w:t>seleziona la voce</w:t>
+                  </w:r>
+                  <w:r>
+                    <w:rPr>
+                      <w:rFonts w:ascii="Titillium Web" w:eastAsia="Titillium Web" w:hAnsi="Titillium Web" w:cs="Titillium Web"/>
+                      <w:color w:val="999999"/>
+                      <w:sz w:val="24"/>
+                      <w:szCs w:val="24"/>
+                    </w:rPr>
+                    <w:t xml:space="preserve"> </w:t>
+                  </w:r>
+                  <w:r>
+                    <w:rPr>
+                      <w:rFonts w:ascii="Titillium Web" w:eastAsia="Titillium Web" w:hAnsi="Titillium Web" w:cs="Titillium Web"/>
+                      <w:color w:val="999999"/>
+                      <w:sz w:val="24"/>
+                      <w:szCs w:val="24"/>
+                    </w:rPr>
+                    <w:t>“</w:t>
                   </w:r>
                   <w:r>
                     <w:rPr>
@@ -4717,7 +5221,7 @@
                       <w:sz w:val="24"/>
                       <w:szCs w:val="24"/>
                     </w:rPr>
-                    <w:t>’</w:t>
+                    <w:t>”</w:t>
                   </w:r>
                   <w:r>
                     <w:rPr>
@@ -4735,15 +5239,6 @@
                       <w:sz w:val="24"/>
                       <w:szCs w:val="24"/>
                     </w:rPr>
-                    <w:t xml:space="preserve"> dopodichè</w:t>
-                  </w:r>
-                  <w:r>
-                    <w:rPr>
-                      <w:rFonts w:ascii="Titillium Web" w:eastAsia="Titillium Web" w:hAnsi="Titillium Web" w:cs="Titillium Web"/>
-                      <w:color w:val="999999"/>
-                      <w:sz w:val="24"/>
-                      <w:szCs w:val="24"/>
-                    </w:rPr>
                     <w:t xml:space="preserve"> </w:t>
                   </w:r>
                   <w:r>
@@ -4753,25 +5248,70 @@
                       <w:sz w:val="24"/>
                       <w:szCs w:val="24"/>
                     </w:rPr>
-                    <w:t>‘</w:t>
-                  </w:r>
-                  <w:r>
-                    <w:rPr>
-                      <w:rFonts w:ascii="Titillium Web" w:eastAsia="Titillium Web" w:hAnsi="Titillium Web" w:cs="Titillium Web"/>
-                      <w:color w:val="999999"/>
-                      <w:sz w:val="24"/>
-                      <w:szCs w:val="24"/>
-                    </w:rPr>
-                    <w:t>immatricolazione e iscrizioni</w:t>
-                  </w:r>
-                  <w:r>
-                    <w:rPr>
-                      <w:rFonts w:ascii="Titillium Web" w:eastAsia="Titillium Web" w:hAnsi="Titillium Web" w:cs="Titillium Web"/>
-                      <w:color w:val="999999"/>
-                      <w:sz w:val="24"/>
-                      <w:szCs w:val="24"/>
-                    </w:rPr>
-                    <w:t>’</w:t>
+                    <w:t>dopodiché</w:t>
+                  </w:r>
+                  <w:r>
+                    <w:rPr>
+                      <w:rFonts w:ascii="Titillium Web" w:eastAsia="Titillium Web" w:hAnsi="Titillium Web" w:cs="Titillium Web"/>
+                      <w:color w:val="999999"/>
+                      <w:sz w:val="24"/>
+                      <w:szCs w:val="24"/>
+                    </w:rPr>
+                    <w:t xml:space="preserve"> </w:t>
+                  </w:r>
+                  <w:r>
+                    <w:rPr>
+                      <w:rFonts w:ascii="Titillium Web" w:eastAsia="Titillium Web" w:hAnsi="Titillium Web" w:cs="Titillium Web"/>
+                      <w:color w:val="999999"/>
+                      <w:sz w:val="24"/>
+                      <w:szCs w:val="24"/>
+                    </w:rPr>
+                    <w:t xml:space="preserve">va su </w:t>
+                  </w:r>
+                  <w:r>
+                    <w:rPr>
+                      <w:rFonts w:ascii="Titillium Web" w:eastAsia="Titillium Web" w:hAnsi="Titillium Web" w:cs="Titillium Web"/>
+                      <w:color w:val="999999"/>
+                      <w:sz w:val="24"/>
+                      <w:szCs w:val="24"/>
+                    </w:rPr>
+                    <w:t>“I</w:t>
+                  </w:r>
+                  <w:r>
+                    <w:rPr>
+                      <w:rFonts w:ascii="Titillium Web" w:eastAsia="Titillium Web" w:hAnsi="Titillium Web" w:cs="Titillium Web"/>
+                      <w:color w:val="999999"/>
+                      <w:sz w:val="24"/>
+                      <w:szCs w:val="24"/>
+                    </w:rPr>
+                    <w:t xml:space="preserve">mmatricolazione e </w:t>
+                  </w:r>
+                  <w:r>
+                    <w:rPr>
+                      <w:rFonts w:ascii="Titillium Web" w:eastAsia="Titillium Web" w:hAnsi="Titillium Web" w:cs="Titillium Web"/>
+                      <w:color w:val="999999"/>
+                      <w:sz w:val="24"/>
+                      <w:szCs w:val="24"/>
+                    </w:rPr>
+                    <w:t>I</w:t>
+                  </w:r>
+                  <w:r>
+                    <w:rPr>
+                      <w:rFonts w:ascii="Titillium Web" w:eastAsia="Titillium Web" w:hAnsi="Titillium Web" w:cs="Titillium Web"/>
+                      <w:color w:val="999999"/>
+                      <w:sz w:val="24"/>
+                      <w:szCs w:val="24"/>
+                    </w:rPr>
+                    <w:t>scrizioni</w:t>
+                  </w:r>
+                  <w:r>
+                    <w:rPr>
+                      <w:rFonts w:ascii="Titillium Web" w:eastAsia="Titillium Web" w:hAnsi="Titillium Web" w:cs="Titillium Web"/>
+                      <w:color w:val="999999"/>
+                      <w:sz w:val="24"/>
+                      <w:szCs w:val="24"/>
+                    </w:rPr>
+                    <w:t>”</w:t>
                   </w:r>
                   <w:r>
                     <w:rPr>
@@ -4789,52 +5329,160 @@
                       <w:sz w:val="24"/>
                       <w:szCs w:val="24"/>
                     </w:rPr>
-                    <w:t>‘</w:t>
-                  </w:r>
-                  <w:r>
-                    <w:rPr>
-                      <w:rFonts w:ascii="Titillium Web" w:eastAsia="Titillium Web" w:hAnsi="Titillium Web" w:cs="Titillium Web"/>
-                      <w:color w:val="999999"/>
-                      <w:sz w:val="24"/>
-                      <w:szCs w:val="24"/>
-                    </w:rPr>
-                    <w:t>studente iscritto</w:t>
-                  </w:r>
-                  <w:r>
-                    <w:rPr>
-                      <w:rFonts w:ascii="Titillium Web" w:eastAsia="Titillium Web" w:hAnsi="Titillium Web" w:cs="Titillium Web"/>
-                      <w:color w:val="999999"/>
-                      <w:sz w:val="24"/>
-                      <w:szCs w:val="24"/>
-                    </w:rPr>
-                    <w:t>’</w:t>
-                  </w:r>
-                  <w:r>
-                    <w:rPr>
-                      <w:rFonts w:ascii="Titillium Web" w:eastAsia="Titillium Web" w:hAnsi="Titillium Web" w:cs="Titillium Web"/>
-                      <w:color w:val="999999"/>
-                      <w:sz w:val="24"/>
-                      <w:szCs w:val="24"/>
-                    </w:rPr>
-                    <w:t xml:space="preserve">, </w:t>
-                  </w:r>
-                  <w:r>
-                    <w:rPr>
-                      <w:rFonts w:ascii="Titillium Web" w:eastAsia="Titillium Web" w:hAnsi="Titillium Web" w:cs="Titillium Web"/>
-                      <w:color w:val="999999"/>
-                      <w:sz w:val="24"/>
-                      <w:szCs w:val="24"/>
-                    </w:rPr>
-                    <w:t>si reca poi sulla voce ‘</w:t>
-                  </w:r>
-                  <w:r>
-                    <w:rPr>
-                      <w:rFonts w:ascii="Titillium Web" w:eastAsia="Titillium Web" w:hAnsi="Titillium Web" w:cs="Titillium Web"/>
-                      <w:color w:val="999999"/>
-                      <w:sz w:val="24"/>
-                      <w:szCs w:val="24"/>
-                    </w:rPr>
-                    <w:t xml:space="preserve">iscrizioni a anni </w:t>
+                    <w:t>“S</w:t>
+                  </w:r>
+                  <w:r>
+                    <w:rPr>
+                      <w:rFonts w:ascii="Titillium Web" w:eastAsia="Titillium Web" w:hAnsi="Titillium Web" w:cs="Titillium Web"/>
+                      <w:color w:val="999999"/>
+                      <w:sz w:val="24"/>
+                      <w:szCs w:val="24"/>
+                    </w:rPr>
+                    <w:t xml:space="preserve">tudente </w:t>
+                  </w:r>
+                  <w:r>
+                    <w:rPr>
+                      <w:rFonts w:ascii="Titillium Web" w:eastAsia="Titillium Web" w:hAnsi="Titillium Web" w:cs="Titillium Web"/>
+                      <w:color w:val="999999"/>
+                      <w:sz w:val="24"/>
+                      <w:szCs w:val="24"/>
+                    </w:rPr>
+                    <w:t>I</w:t>
+                  </w:r>
+                  <w:r>
+                    <w:rPr>
+                      <w:rFonts w:ascii="Titillium Web" w:eastAsia="Titillium Web" w:hAnsi="Titillium Web" w:cs="Titillium Web"/>
+                      <w:color w:val="999999"/>
+                      <w:sz w:val="24"/>
+                      <w:szCs w:val="24"/>
+                    </w:rPr>
+                    <w:t>scritto</w:t>
+                  </w:r>
+                  <w:r>
+                    <w:rPr>
+                      <w:rFonts w:ascii="Titillium Web" w:eastAsia="Titillium Web" w:hAnsi="Titillium Web" w:cs="Titillium Web"/>
+                      <w:color w:val="999999"/>
+                      <w:sz w:val="24"/>
+                      <w:szCs w:val="24"/>
+                    </w:rPr>
+                    <w:t>”</w:t>
+                  </w:r>
+                  <w:r>
+                    <w:rPr>
+                      <w:rFonts w:ascii="Titillium Web" w:eastAsia="Titillium Web" w:hAnsi="Titillium Web" w:cs="Titillium Web"/>
+                      <w:color w:val="999999"/>
+                      <w:sz w:val="24"/>
+                      <w:szCs w:val="24"/>
+                    </w:rPr>
+                    <w:t>,</w:t>
+                  </w:r>
+                  <w:r>
+                    <w:rPr>
+                      <w:rFonts w:ascii="Titillium Web" w:eastAsia="Titillium Web" w:hAnsi="Titillium Web" w:cs="Titillium Web"/>
+                      <w:color w:val="999999"/>
+                      <w:sz w:val="24"/>
+                      <w:szCs w:val="24"/>
+                    </w:rPr>
+                    <w:t xml:space="preserve"> </w:t>
+                  </w:r>
+                  <w:r>
+                    <w:rPr>
+                      <w:rFonts w:ascii="Titillium Web" w:eastAsia="Titillium Web" w:hAnsi="Titillium Web" w:cs="Titillium Web"/>
+                      <w:color w:val="999999"/>
+                      <w:sz w:val="24"/>
+                      <w:szCs w:val="24"/>
+                    </w:rPr>
+                    <w:t xml:space="preserve">si </w:t>
+                  </w:r>
+                  <w:r>
+                    <w:rPr>
+                      <w:rFonts w:ascii="Titillium Web" w:eastAsia="Titillium Web" w:hAnsi="Titillium Web" w:cs="Titillium Web"/>
+                      <w:color w:val="999999"/>
+                      <w:sz w:val="24"/>
+                      <w:szCs w:val="24"/>
+                    </w:rPr>
+                    <w:t>sposta</w:t>
+                  </w:r>
+                  <w:r>
+                    <w:rPr>
+                      <w:rFonts w:ascii="Titillium Web" w:eastAsia="Titillium Web" w:hAnsi="Titillium Web" w:cs="Titillium Web"/>
+                      <w:color w:val="999999"/>
+                      <w:sz w:val="24"/>
+                      <w:szCs w:val="24"/>
+                    </w:rPr>
+                    <w:t xml:space="preserve"> </w:t>
+                  </w:r>
+                  <w:r>
+                    <w:rPr>
+                      <w:rFonts w:ascii="Titillium Web" w:eastAsia="Titillium Web" w:hAnsi="Titillium Web" w:cs="Titillium Web"/>
+                      <w:color w:val="999999"/>
+                      <w:sz w:val="24"/>
+                      <w:szCs w:val="24"/>
+                    </w:rPr>
+                    <w:t>su</w:t>
+                  </w:r>
+                  <w:r>
+                    <w:rPr>
+                      <w:rFonts w:ascii="Titillium Web" w:eastAsia="Titillium Web" w:hAnsi="Titillium Web" w:cs="Titillium Web"/>
+                      <w:color w:val="999999"/>
+                      <w:sz w:val="24"/>
+                      <w:szCs w:val="24"/>
+                    </w:rPr>
+                    <w:t xml:space="preserve">lla voce </w:t>
+                  </w:r>
+                  <w:r>
+                    <w:rPr>
+                      <w:rFonts w:ascii="Titillium Web" w:eastAsia="Titillium Web" w:hAnsi="Titillium Web" w:cs="Titillium Web"/>
+                      <w:color w:val="999999"/>
+                      <w:sz w:val="24"/>
+                      <w:szCs w:val="24"/>
+                    </w:rPr>
+                    <w:t>“I</w:t>
+                  </w:r>
+                  <w:r>
+                    <w:rPr>
+                      <w:rFonts w:ascii="Titillium Web" w:eastAsia="Titillium Web" w:hAnsi="Titillium Web" w:cs="Titillium Web"/>
+                      <w:color w:val="999999"/>
+                      <w:sz w:val="24"/>
+                      <w:szCs w:val="24"/>
+                    </w:rPr>
+                    <w:t>scrizion</w:t>
+                  </w:r>
+                  <w:r>
+                    <w:rPr>
+                      <w:rFonts w:ascii="Titillium Web" w:eastAsia="Titillium Web" w:hAnsi="Titillium Web" w:cs="Titillium Web"/>
+                      <w:color w:val="999999"/>
+                      <w:sz w:val="24"/>
+                      <w:szCs w:val="24"/>
+                    </w:rPr>
+                    <w:t>i</w:t>
+                  </w:r>
+                  <w:r>
+                    <w:rPr>
+                      <w:rFonts w:ascii="Titillium Web" w:eastAsia="Titillium Web" w:hAnsi="Titillium Web" w:cs="Titillium Web"/>
+                      <w:color w:val="999999"/>
+                      <w:sz w:val="24"/>
+                      <w:szCs w:val="24"/>
+                    </w:rPr>
+                    <w:t xml:space="preserve"> a</w:t>
+                  </w:r>
+                  <w:r>
+                    <w:rPr>
+                      <w:rFonts w:ascii="Titillium Web" w:eastAsia="Titillium Web" w:hAnsi="Titillium Web" w:cs="Titillium Web"/>
+                      <w:color w:val="999999"/>
+                      <w:sz w:val="24"/>
+                      <w:szCs w:val="24"/>
+                    </w:rPr>
+                    <w:t>d</w:t>
+                  </w:r>
+                  <w:r>
+                    <w:rPr>
+                      <w:rFonts w:ascii="Titillium Web" w:eastAsia="Titillium Web" w:hAnsi="Titillium Web" w:cs="Titillium Web"/>
+                      <w:color w:val="999999"/>
+                      <w:sz w:val="24"/>
+                      <w:szCs w:val="24"/>
+                    </w:rPr>
+                    <w:t xml:space="preserve"> anni </w:t>
                   </w:r>
                   <w:r>
                     <w:rPr>
@@ -4861,7 +5509,7 @@
                       <w:sz w:val="24"/>
                       <w:szCs w:val="24"/>
                     </w:rPr>
-                    <w:t>’</w:t>
+                    <w:t>”</w:t>
                   </w:r>
                   <w:r>
                     <w:rPr>
@@ -4909,25 +5557,52 @@
                       <w:sz w:val="24"/>
                       <w:szCs w:val="24"/>
                     </w:rPr>
-                    <w:t>poi clicca su ‘</w:t>
-                  </w:r>
-                  <w:r>
-                    <w:rPr>
-                      <w:rFonts w:ascii="Titillium Web" w:eastAsia="Titillium Web" w:hAnsi="Titillium Web" w:cs="Titillium Web"/>
-                      <w:color w:val="999999"/>
-                      <w:sz w:val="24"/>
-                      <w:szCs w:val="24"/>
-                    </w:rPr>
-                    <w:t>modalità di presentazione alla domanda di iscrizione</w:t>
-                  </w:r>
-                  <w:r>
-                    <w:rPr>
-                      <w:rFonts w:ascii="Titillium Web" w:eastAsia="Titillium Web" w:hAnsi="Titillium Web" w:cs="Titillium Web"/>
-                      <w:color w:val="999999"/>
-                      <w:sz w:val="24"/>
-                      <w:szCs w:val="24"/>
-                    </w:rPr>
-                    <w:t>’</w:t>
+                    <w:t xml:space="preserve">clicca su </w:t>
+                  </w:r>
+                  <w:r>
+                    <w:rPr>
+                      <w:rFonts w:ascii="Titillium Web" w:eastAsia="Titillium Web" w:hAnsi="Titillium Web" w:cs="Titillium Web"/>
+                      <w:color w:val="999999"/>
+                      <w:sz w:val="24"/>
+                      <w:szCs w:val="24"/>
+                    </w:rPr>
+                    <w:t>“Mo</w:t>
+                  </w:r>
+                  <w:r>
+                    <w:rPr>
+                      <w:rFonts w:ascii="Titillium Web" w:eastAsia="Titillium Web" w:hAnsi="Titillium Web" w:cs="Titillium Web"/>
+                      <w:color w:val="999999"/>
+                      <w:sz w:val="24"/>
+                      <w:szCs w:val="24"/>
+                    </w:rPr>
+                    <w:t xml:space="preserve">dalità di presentazione </w:t>
+                  </w:r>
+                  <w:r>
+                    <w:rPr>
+                      <w:rFonts w:ascii="Titillium Web" w:eastAsia="Titillium Web" w:hAnsi="Titillium Web" w:cs="Titillium Web"/>
+                      <w:color w:val="999999"/>
+                      <w:sz w:val="24"/>
+                      <w:szCs w:val="24"/>
+                    </w:rPr>
+                    <w:t>de</w:t>
+                  </w:r>
+                  <w:r>
+                    <w:rPr>
+                      <w:rFonts w:ascii="Titillium Web" w:eastAsia="Titillium Web" w:hAnsi="Titillium Web" w:cs="Titillium Web"/>
+                      <w:color w:val="999999"/>
+                      <w:sz w:val="24"/>
+                      <w:szCs w:val="24"/>
+                    </w:rPr>
+                    <w:t>lla domanda di iscrizione</w:t>
+                  </w:r>
+                  <w:r>
+                    <w:rPr>
+                      <w:rFonts w:ascii="Titillium Web" w:eastAsia="Titillium Web" w:hAnsi="Titillium Web" w:cs="Titillium Web"/>
+                      <w:color w:val="999999"/>
+                      <w:sz w:val="24"/>
+                      <w:szCs w:val="24"/>
+                    </w:rPr>
+                    <w:t>”</w:t>
                   </w:r>
                   <w:r>
                     <w:rPr>
@@ -4945,15 +5620,6 @@
                       <w:sz w:val="24"/>
                       <w:szCs w:val="24"/>
                     </w:rPr>
-                    <w:t xml:space="preserve"> poi</w:t>
-                  </w:r>
-                  <w:r>
-                    <w:rPr>
-                      <w:rFonts w:ascii="Titillium Web" w:eastAsia="Titillium Web" w:hAnsi="Titillium Web" w:cs="Titillium Web"/>
-                      <w:color w:val="999999"/>
-                      <w:sz w:val="24"/>
-                      <w:szCs w:val="24"/>
-                    </w:rPr>
                     <w:t xml:space="preserve"> </w:t>
                   </w:r>
                   <w:r>
@@ -4963,25 +5629,115 @@
                       <w:sz w:val="24"/>
                       <w:szCs w:val="24"/>
                     </w:rPr>
-                    <w:t>‘</w:t>
-                  </w:r>
-                  <w:r>
-                    <w:rPr>
-                      <w:rFonts w:ascii="Titillium Web" w:eastAsia="Titillium Web" w:hAnsi="Titillium Web" w:cs="Titillium Web"/>
-                      <w:color w:val="999999"/>
-                      <w:sz w:val="24"/>
-                      <w:szCs w:val="24"/>
-                    </w:rPr>
-                    <w:t>informazione per studeti laurenandi</w:t>
-                  </w:r>
-                  <w:r>
-                    <w:rPr>
-                      <w:rFonts w:ascii="Titillium Web" w:eastAsia="Titillium Web" w:hAnsi="Titillium Web" w:cs="Titillium Web"/>
-                      <w:color w:val="999999"/>
-                      <w:sz w:val="24"/>
-                      <w:szCs w:val="24"/>
-                    </w:rPr>
-                    <w:t>’</w:t>
+                    <w:t>si sposta infine su “I</w:t>
+                  </w:r>
+                  <w:r>
+                    <w:rPr>
+                      <w:rFonts w:ascii="Titillium Web" w:eastAsia="Titillium Web" w:hAnsi="Titillium Web" w:cs="Titillium Web"/>
+                      <w:color w:val="999999"/>
+                      <w:sz w:val="24"/>
+                      <w:szCs w:val="24"/>
+                    </w:rPr>
+                    <w:t xml:space="preserve">nformazione per </w:t>
+                  </w:r>
+                  <w:r>
+                    <w:rPr>
+                      <w:rFonts w:ascii="Titillium Web" w:eastAsia="Titillium Web" w:hAnsi="Titillium Web" w:cs="Titillium Web"/>
+                      <w:color w:val="999999"/>
+                      <w:sz w:val="24"/>
+                      <w:szCs w:val="24"/>
+                    </w:rPr>
+                    <w:t>s</w:t>
+                  </w:r>
+                  <w:r>
+                    <w:rPr>
+                      <w:rFonts w:ascii="Titillium Web" w:eastAsia="Titillium Web" w:hAnsi="Titillium Web" w:cs="Titillium Web"/>
+                      <w:color w:val="999999"/>
+                      <w:sz w:val="24"/>
+                      <w:szCs w:val="24"/>
+                    </w:rPr>
+                    <w:t>tude</w:t>
+                  </w:r>
+                  <w:r>
+                    <w:rPr>
+                      <w:rFonts w:ascii="Titillium Web" w:eastAsia="Titillium Web" w:hAnsi="Titillium Web" w:cs="Titillium Web"/>
+                      <w:color w:val="999999"/>
+                      <w:sz w:val="24"/>
+                      <w:szCs w:val="24"/>
+                    </w:rPr>
+                    <w:t>n</w:t>
+                  </w:r>
+                  <w:r>
+                    <w:rPr>
+                      <w:rFonts w:ascii="Titillium Web" w:eastAsia="Titillium Web" w:hAnsi="Titillium Web" w:cs="Titillium Web"/>
+                      <w:color w:val="999999"/>
+                      <w:sz w:val="24"/>
+                      <w:szCs w:val="24"/>
+                    </w:rPr>
+                    <w:t>ti laureandi</w:t>
+                  </w:r>
+                  <w:r>
+                    <w:rPr>
+                      <w:rFonts w:ascii="Titillium Web" w:eastAsia="Titillium Web" w:hAnsi="Titillium Web" w:cs="Titillium Web"/>
+                      <w:color w:val="999999"/>
+                      <w:sz w:val="24"/>
+                      <w:szCs w:val="24"/>
+                    </w:rPr>
+                    <w:t>”. A</w:t>
+                  </w:r>
+                  <w:r>
+                    <w:rPr>
+                      <w:rFonts w:ascii="Titillium Web" w:eastAsia="Titillium Web" w:hAnsi="Titillium Web" w:cs="Titillium Web"/>
+                      <w:color w:val="999999"/>
+                      <w:sz w:val="24"/>
+                      <w:szCs w:val="24"/>
+                    </w:rPr>
+                    <w:t xml:space="preserve"> questo punto</w:t>
+                  </w:r>
+                  <w:r>
+                    <w:rPr>
+                      <w:rFonts w:ascii="Titillium Web" w:eastAsia="Titillium Web" w:hAnsi="Titillium Web" w:cs="Titillium Web"/>
+                      <w:color w:val="999999"/>
+                      <w:sz w:val="24"/>
+                      <w:szCs w:val="24"/>
+                    </w:rPr>
+                    <w:t xml:space="preserve"> la partecipante</w:t>
+                  </w:r>
+                  <w:r>
+                    <w:rPr>
+                      <w:rFonts w:ascii="Titillium Web" w:eastAsia="Titillium Web" w:hAnsi="Titillium Web" w:cs="Titillium Web"/>
+                      <w:color w:val="999999"/>
+                      <w:sz w:val="24"/>
+                      <w:szCs w:val="24"/>
+                    </w:rPr>
+                    <w:t xml:space="preserve"> ha alcune</w:t>
+                  </w:r>
+                  <w:r>
+                    <w:rPr>
+                      <w:rFonts w:ascii="Titillium Web" w:eastAsia="Titillium Web" w:hAnsi="Titillium Web" w:cs="Titillium Web"/>
+                      <w:color w:val="999999"/>
+                      <w:sz w:val="24"/>
+                      <w:szCs w:val="24"/>
+                    </w:rPr>
+                    <w:t xml:space="preserve"> perples</w:t>
+                  </w:r>
+                  <w:r>
+                    <w:rPr>
+                      <w:rFonts w:ascii="Titillium Web" w:eastAsia="Titillium Web" w:hAnsi="Titillium Web" w:cs="Titillium Web"/>
+                      <w:color w:val="999999"/>
+                      <w:sz w:val="24"/>
+                      <w:szCs w:val="24"/>
+                    </w:rPr>
+                    <w:t>s</w:t>
+                  </w:r>
+                  <w:r>
+                    <w:rPr>
+                      <w:rFonts w:ascii="Titillium Web" w:eastAsia="Titillium Web" w:hAnsi="Titillium Web" w:cs="Titillium Web"/>
+                      <w:color w:val="999999"/>
+                      <w:sz w:val="24"/>
+                      <w:szCs w:val="24"/>
+                    </w:rPr>
+                    <w:t>ità</w:t>
                   </w:r>
                   <w:r>
                     <w:rPr>
@@ -4999,43 +5755,61 @@
                       <w:sz w:val="24"/>
                       <w:szCs w:val="24"/>
                     </w:rPr>
-                    <w:t>a questo punto ha alucune</w:t>
-                  </w:r>
-                  <w:r>
-                    <w:rPr>
-                      <w:rFonts w:ascii="Titillium Web" w:eastAsia="Titillium Web" w:hAnsi="Titillium Web" w:cs="Titillium Web"/>
-                      <w:color w:val="999999"/>
-                      <w:sz w:val="24"/>
-                      <w:szCs w:val="24"/>
-                    </w:rPr>
-                    <w:t xml:space="preserve"> perplesità</w:t>
-                  </w:r>
-                  <w:r>
-                    <w:rPr>
-                      <w:rFonts w:ascii="Titillium Web" w:eastAsia="Titillium Web" w:hAnsi="Titillium Web" w:cs="Titillium Web"/>
-                      <w:color w:val="999999"/>
-                      <w:sz w:val="24"/>
-                      <w:szCs w:val="24"/>
-                    </w:rPr>
-                    <w:t xml:space="preserve"> perché si aspettava di trovare lì l’oggetto della sua ricerca. Decide quindi di tornare alla</w:t>
-                  </w:r>
-                  <w:r>
-                    <w:rPr>
-                      <w:rFonts w:ascii="Titillium Web" w:eastAsia="Titillium Web" w:hAnsi="Titillium Web" w:cs="Titillium Web"/>
-                      <w:color w:val="999999"/>
-                      <w:sz w:val="24"/>
-                      <w:szCs w:val="24"/>
-                    </w:rPr>
-                    <w:t xml:space="preserve"> home, </w:t>
-                  </w:r>
-                  <w:r>
-                    <w:rPr>
-                      <w:rFonts w:ascii="Titillium Web" w:eastAsia="Titillium Web" w:hAnsi="Titillium Web" w:cs="Titillium Web"/>
-                      <w:color w:val="999999"/>
-                      <w:sz w:val="24"/>
-                      <w:szCs w:val="24"/>
-                    </w:rPr>
-                    <w:t xml:space="preserve">e </w:t>
+                    <w:t xml:space="preserve"> p</w:t>
+                  </w:r>
+                  <w:r>
+                    <w:rPr>
+                      <w:rFonts w:ascii="Titillium Web" w:eastAsia="Titillium Web" w:hAnsi="Titillium Web" w:cs="Titillium Web"/>
+                      <w:color w:val="999999"/>
+                      <w:sz w:val="24"/>
+                      <w:szCs w:val="24"/>
+                    </w:rPr>
+                    <w:t>oi</w:t>
+                  </w:r>
+                  <w:r>
+                    <w:rPr>
+                      <w:rFonts w:ascii="Titillium Web" w:eastAsia="Titillium Web" w:hAnsi="Titillium Web" w:cs="Titillium Web"/>
+                      <w:color w:val="999999"/>
+                      <w:sz w:val="24"/>
+                      <w:szCs w:val="24"/>
+                    </w:rPr>
+                    <w:t xml:space="preserve">ché si aspettava di trovare lì </w:t>
+                  </w:r>
+                  <w:r>
+                    <w:rPr>
+                      <w:rFonts w:ascii="Titillium Web" w:eastAsia="Titillium Web" w:hAnsi="Titillium Web" w:cs="Titillium Web"/>
+                      <w:color w:val="999999"/>
+                      <w:sz w:val="24"/>
+                      <w:szCs w:val="24"/>
+                    </w:rPr>
+                    <w:t>il risultato desiderato; d</w:t>
+                  </w:r>
+                  <w:r>
+                    <w:rPr>
+                      <w:rFonts w:ascii="Titillium Web" w:eastAsia="Titillium Web" w:hAnsi="Titillium Web" w:cs="Titillium Web"/>
+                      <w:color w:val="999999"/>
+                      <w:sz w:val="24"/>
+                      <w:szCs w:val="24"/>
+                    </w:rPr>
+                    <w:t>ecide quindi di tornare alla</w:t>
+                  </w:r>
+                  <w:r>
+                    <w:rPr>
+                      <w:rFonts w:ascii="Titillium Web" w:eastAsia="Titillium Web" w:hAnsi="Titillium Web" w:cs="Titillium Web"/>
+                      <w:color w:val="999999"/>
+                      <w:sz w:val="24"/>
+                      <w:szCs w:val="24"/>
+                    </w:rPr>
+                    <w:t xml:space="preserve"> home,</w:t>
+                  </w:r>
+                  <w:r>
+                    <w:rPr>
+                      <w:rFonts w:ascii="Titillium Web" w:eastAsia="Titillium Web" w:hAnsi="Titillium Web" w:cs="Titillium Web"/>
+                      <w:color w:val="999999"/>
+                      <w:sz w:val="24"/>
+                      <w:szCs w:val="24"/>
+                    </w:rPr>
+                    <w:t xml:space="preserve"> </w:t>
                   </w:r>
                   <w:r>
                     <w:rPr>
@@ -5073,6 +5847,87 @@
                     </w:rPr>
                     <w:t xml:space="preserve"> si reca nuovamente su</w:t>
                   </w:r>
+                  <w:r>
+                    <w:rPr>
+                      <w:rFonts w:ascii="Titillium Web" w:eastAsia="Titillium Web" w:hAnsi="Titillium Web" w:cs="Titillium Web"/>
+                      <w:color w:val="999999"/>
+                      <w:sz w:val="24"/>
+                      <w:szCs w:val="24"/>
+                    </w:rPr>
+                    <w:t xml:space="preserve"> </w:t>
+                  </w:r>
+                  <w:r>
+                    <w:rPr>
+                      <w:rFonts w:ascii="Titillium Web" w:eastAsia="Titillium Web" w:hAnsi="Titillium Web" w:cs="Titillium Web"/>
+                      <w:color w:val="999999"/>
+                      <w:sz w:val="24"/>
+                      <w:szCs w:val="24"/>
+                    </w:rPr>
+                    <w:t>“</w:t>
+                  </w:r>
+                  <w:r>
+                    <w:rPr>
+                      <w:rFonts w:ascii="Titillium Web" w:eastAsia="Titillium Web" w:hAnsi="Titillium Web" w:cs="Titillium Web"/>
+                      <w:color w:val="999999"/>
+                      <w:sz w:val="24"/>
+                      <w:szCs w:val="24"/>
+                    </w:rPr>
+                    <w:t>iscrizioni</w:t>
+                  </w:r>
+                  <w:r>
+                    <w:rPr>
+                      <w:rFonts w:ascii="Titillium Web" w:eastAsia="Titillium Web" w:hAnsi="Titillium Web" w:cs="Titillium Web"/>
+                      <w:color w:val="999999"/>
+                      <w:sz w:val="24"/>
+                      <w:szCs w:val="24"/>
+                    </w:rPr>
+                    <w:t>”</w:t>
+                  </w:r>
+                  <w:r>
+                    <w:rPr>
+                      <w:rFonts w:ascii="Titillium Web" w:eastAsia="Titillium Web" w:hAnsi="Titillium Web" w:cs="Titillium Web"/>
+                      <w:color w:val="999999"/>
+                      <w:sz w:val="24"/>
+                      <w:szCs w:val="24"/>
+                    </w:rPr>
+                    <w:t>,</w:t>
+                  </w:r>
+                  <w:r>
+                    <w:rPr>
+                      <w:rFonts w:ascii="Titillium Web" w:eastAsia="Titillium Web" w:hAnsi="Titillium Web" w:cs="Titillium Web"/>
+                      <w:color w:val="999999"/>
+                      <w:sz w:val="24"/>
+                      <w:szCs w:val="24"/>
+                    </w:rPr>
+                    <w:t xml:space="preserve"> </w:t>
+                  </w:r>
+                  <w:r>
+                    <w:rPr>
+                      <w:rFonts w:ascii="Titillium Web" w:eastAsia="Titillium Web" w:hAnsi="Titillium Web" w:cs="Titillium Web"/>
+                      <w:color w:val="999999"/>
+                      <w:sz w:val="24"/>
+                      <w:szCs w:val="24"/>
+                    </w:rPr>
+                    <w:t>senza ottenere risultati. Dopo un po’ la partecipante si arrende, esprimendo l’esigenza</w:t>
+                  </w:r>
+                  <w:r>
+                    <w:rPr>
+                      <w:rFonts w:ascii="Titillium Web" w:eastAsia="Titillium Web" w:hAnsi="Titillium Web" w:cs="Titillium Web"/>
+                      <w:color w:val="999999"/>
+                      <w:sz w:val="24"/>
+                      <w:szCs w:val="24"/>
+                    </w:rPr>
+                    <w:t xml:space="preserve"> un menu apposito </w:t>
+                  </w:r>
+                  <w:r>
+                    <w:rPr>
+                      <w:rFonts w:ascii="Titillium Web" w:eastAsia="Titillium Web" w:hAnsi="Titillium Web" w:cs="Titillium Web"/>
+                      <w:color w:val="999999"/>
+                      <w:sz w:val="24"/>
+                      <w:szCs w:val="24"/>
+                    </w:rPr>
+                    <w:t>per informazioni sulle tesi.</w:t>
+                  </w:r>
                 </w:p>
                 <w:p>
                   <w:pPr>
@@ -5092,151 +5947,7 @@
                       <w:sz w:val="24"/>
                       <w:szCs w:val="24"/>
                     </w:rPr>
-                    <w:t>‘</w:t>
-                  </w:r>
-                  <w:r>
-                    <w:rPr>
-                      <w:rFonts w:ascii="Titillium Web" w:eastAsia="Titillium Web" w:hAnsi="Titillium Web" w:cs="Titillium Web"/>
-                      <w:color w:val="999999"/>
-                      <w:sz w:val="24"/>
-                      <w:szCs w:val="24"/>
-                    </w:rPr>
-                    <w:t>iscrizioni</w:t>
-                  </w:r>
-                  <w:r>
-                    <w:rPr>
-                      <w:rFonts w:ascii="Titillium Web" w:eastAsia="Titillium Web" w:hAnsi="Titillium Web" w:cs="Titillium Web"/>
-                      <w:color w:val="999999"/>
-                      <w:sz w:val="24"/>
-                      <w:szCs w:val="24"/>
-                    </w:rPr>
-                    <w:t>’</w:t>
-                  </w:r>
-                  <w:r>
-                    <w:rPr>
-                      <w:rFonts w:ascii="Titillium Web" w:eastAsia="Titillium Web" w:hAnsi="Titillium Web" w:cs="Titillium Web"/>
-                      <w:color w:val="999999"/>
-                      <w:sz w:val="24"/>
-                      <w:szCs w:val="24"/>
-                    </w:rPr>
-                    <w:t>,</w:t>
-                  </w:r>
-                  <w:r>
-                    <w:rPr>
-                      <w:rFonts w:ascii="Titillium Web" w:eastAsia="Titillium Web" w:hAnsi="Titillium Web" w:cs="Titillium Web"/>
-                      <w:color w:val="999999"/>
-                      <w:sz w:val="24"/>
-                      <w:szCs w:val="24"/>
-                    </w:rPr>
-                    <w:t>ha alcune</w:t>
-                  </w:r>
-                  <w:r>
-                    <w:rPr>
-                      <w:rFonts w:ascii="Titillium Web" w:eastAsia="Titillium Web" w:hAnsi="Titillium Web" w:cs="Titillium Web"/>
-                      <w:color w:val="999999"/>
-                      <w:sz w:val="24"/>
-                      <w:szCs w:val="24"/>
-                    </w:rPr>
-                    <w:t xml:space="preserve"> perplessità per </w:t>
-                  </w:r>
-                  <w:r>
-                    <w:rPr>
-                      <w:rFonts w:ascii="Titillium Web" w:eastAsia="Titillium Web" w:hAnsi="Titillium Web" w:cs="Titillium Web"/>
-                      <w:color w:val="999999"/>
-                      <w:sz w:val="24"/>
-                      <w:szCs w:val="24"/>
-                    </w:rPr>
-                    <w:t>il significato della voce ‘</w:t>
-                  </w:r>
-                  <w:r>
-                    <w:rPr>
-                      <w:rFonts w:ascii="Titillium Web" w:eastAsia="Titillium Web" w:hAnsi="Titillium Web" w:cs="Titillium Web"/>
-                      <w:color w:val="999999"/>
-                      <w:sz w:val="24"/>
-                      <w:szCs w:val="24"/>
-                    </w:rPr>
-                    <w:t>esami di stato</w:t>
-                  </w:r>
-                  <w:r>
-                    <w:rPr>
-                      <w:rFonts w:ascii="Titillium Web" w:eastAsia="Titillium Web" w:hAnsi="Titillium Web" w:cs="Titillium Web"/>
-                      <w:color w:val="999999"/>
-                      <w:sz w:val="24"/>
-                      <w:szCs w:val="24"/>
-                    </w:rPr>
-                    <w:t>’ comparsa a schermo</w:t>
-                  </w:r>
-                  <w:r>
-                    <w:rPr>
-                      <w:rFonts w:ascii="Titillium Web" w:eastAsia="Titillium Web" w:hAnsi="Titillium Web" w:cs="Titillium Web"/>
-                      <w:color w:val="999999"/>
-                      <w:sz w:val="24"/>
-                      <w:szCs w:val="24"/>
-                    </w:rPr>
-                    <w:t>,</w:t>
-                  </w:r>
-                  <w:r>
-                    <w:rPr>
-                      <w:rFonts w:ascii="Titillium Web" w:eastAsia="Titillium Web" w:hAnsi="Titillium Web" w:cs="Titillium Web"/>
-                      <w:color w:val="999999"/>
-                      <w:sz w:val="24"/>
-                      <w:szCs w:val="24"/>
-                    </w:rPr>
-                    <w:t>l’utente va in</w:t>
-                  </w:r>
-                  <w:r>
-                    <w:rPr>
-                      <w:rFonts w:ascii="Titillium Web" w:eastAsia="Titillium Web" w:hAnsi="Titillium Web" w:cs="Titillium Web"/>
-                      <w:color w:val="999999"/>
-                      <w:sz w:val="24"/>
-                      <w:szCs w:val="24"/>
-                    </w:rPr>
-                    <w:t xml:space="preserve"> confusione</w:t>
-                  </w:r>
-                  <w:r>
-                    <w:rPr>
-                      <w:rFonts w:ascii="Titillium Web" w:eastAsia="Titillium Web" w:hAnsi="Titillium Web" w:cs="Titillium Web"/>
-                      <w:color w:val="999999"/>
-                      <w:sz w:val="24"/>
-                      <w:szCs w:val="24"/>
-                    </w:rPr>
-                    <w:t xml:space="preserve"> perché non ha idea di dove andare per completare il task</w:t>
-                  </w:r>
-                  <w:r>
-                    <w:rPr>
-                      <w:rFonts w:ascii="Titillium Web" w:eastAsia="Titillium Web" w:hAnsi="Titillium Web" w:cs="Titillium Web"/>
-                      <w:color w:val="999999"/>
-                      <w:sz w:val="24"/>
-                      <w:szCs w:val="24"/>
-                    </w:rPr>
-                    <w:t>,</w:t>
-                  </w:r>
-                  <w:r>
-                    <w:rPr>
-                      <w:rFonts w:ascii="Titillium Web" w:eastAsia="Titillium Web" w:hAnsi="Titillium Web" w:cs="Titillium Web"/>
-                      <w:color w:val="999999"/>
-                      <w:sz w:val="24"/>
-                      <w:szCs w:val="24"/>
-                    </w:rPr>
-                    <w:t xml:space="preserve"> dopo unj po di tempo a pensare dove andare l’utente</w:t>
-                  </w:r>
-                  <w:r>
-                    <w:rPr>
-                      <w:rFonts w:ascii="Titillium Web" w:eastAsia="Titillium Web" w:hAnsi="Titillium Web" w:cs="Titillium Web"/>
-                      <w:color w:val="999999"/>
-                      <w:sz w:val="24"/>
-                      <w:szCs w:val="24"/>
-                    </w:rPr>
-                    <w:t xml:space="preserve"> si arrende</w:t>
-                  </w:r>
-                  <w:r>
-                    <w:rPr>
-                      <w:rFonts w:ascii="Titillium Web" w:eastAsia="Titillium Web" w:hAnsi="Titillium Web" w:cs="Titillium Web"/>
-                      <w:color w:val="999999"/>
-                      <w:sz w:val="24"/>
-                      <w:szCs w:val="24"/>
-                    </w:rPr>
-                    <w:t>.</w:t>
+                    <w:t>Task fallito.</w:t>
                   </w:r>
                 </w:p>
                 <w:p>
@@ -5250,33 +5961,6 @@
                       <w:szCs w:val="24"/>
                     </w:rPr>
                   </w:pPr>
-                  <w:r>
-                    <w:rPr>
-                      <w:rFonts w:ascii="Titillium Web" w:eastAsia="Titillium Web" w:hAnsi="Titillium Web" w:cs="Titillium Web"/>
-                      <w:color w:val="999999"/>
-                      <w:sz w:val="24"/>
-                      <w:szCs w:val="24"/>
-                    </w:rPr>
-                    <w:t>L</w:t>
-                  </w:r>
-                  <w:r>
-                    <w:rPr>
-                      <w:rFonts w:ascii="Titillium Web" w:eastAsia="Titillium Web" w:hAnsi="Titillium Web" w:cs="Titillium Web"/>
-                      <w:color w:val="999999"/>
-                      <w:sz w:val="24"/>
-                      <w:szCs w:val="24"/>
-                    </w:rPr>
-                    <w:t xml:space="preserve">’utente richiede un menu apposito </w:t>
-                  </w:r>
-                  <w:r>
-                    <w:rPr>
-                      <w:rFonts w:ascii="Titillium Web" w:eastAsia="Titillium Web" w:hAnsi="Titillium Web" w:cs="Titillium Web"/>
-                      <w:color w:val="999999"/>
-                      <w:sz w:val="24"/>
-                      <w:szCs w:val="24"/>
-                    </w:rPr>
-                    <w:t>per informazioni sulle tesi.</w:t>
-                  </w:r>
                 </w:p>
                 <w:p>
                   <w:pPr>
@@ -5309,17 +5993,7 @@
                       <w:sz w:val="24"/>
                       <w:szCs w:val="24"/>
                     </w:rPr>
-                    <w:t xml:space="preserve"> </w:t>
-                  </w:r>
-                  <w:r>
-                    <w:rPr>
-                      <w:rFonts w:ascii="Titillium Web" w:eastAsia="Titillium Web" w:hAnsi="Titillium Web" w:cs="Titillium Web"/>
-                      <w:i/>
-                      <w:iCs/>
-                      <w:sz w:val="24"/>
-                      <w:szCs w:val="24"/>
-                    </w:rPr>
-                    <w:t>3:04:04</w:t>
+                    <w:t xml:space="preserve"> 3 min 4 sec</w:t>
                   </w:r>
                 </w:p>
               </w:tc>
@@ -6092,7 +6766,6 @@
                       <w:szCs w:val="20"/>
                     </w:rPr>
                   </w:pPr>
-                  <w:bookmarkStart w:id="0" w:name="_GoBack"/>
                   <w:r>
                     <w:rPr>
                       <w:rFonts w:ascii="Titillium Web" w:eastAsia="Titillium Web" w:hAnsi="Titillium Web" w:cs="Titillium Web"/>
@@ -6100,7 +6773,7 @@
                       <w:sz w:val="24"/>
                       <w:szCs w:val="20"/>
                     </w:rPr>
-                    <w:t xml:space="preserve">L’utente </w:t>
+                    <w:t>L</w:t>
                   </w:r>
                   <w:r>
                     <w:rPr>
@@ -6109,6 +6782,24 @@
                       <w:sz w:val="24"/>
                       <w:szCs w:val="20"/>
                     </w:rPr>
+                    <w:t>a partecipante</w:t>
+                  </w:r>
+                  <w:r>
+                    <w:rPr>
+                      <w:rFonts w:ascii="Titillium Web" w:eastAsia="Titillium Web" w:hAnsi="Titillium Web" w:cs="Titillium Web"/>
+                      <w:color w:val="999999"/>
+                      <w:sz w:val="24"/>
+                      <w:szCs w:val="20"/>
+                    </w:rPr>
+                    <w:t xml:space="preserve"> </w:t>
+                  </w:r>
+                  <w:r>
+                    <w:rPr>
+                      <w:rFonts w:ascii="Titillium Web" w:eastAsia="Titillium Web" w:hAnsi="Titillium Web" w:cs="Titillium Web"/>
+                      <w:color w:val="999999"/>
+                      <w:sz w:val="24"/>
+                      <w:szCs w:val="20"/>
+                    </w:rPr>
                     <w:t>aveva</w:t>
                   </w:r>
                   <w:r>
@@ -6127,7 +6818,7 @@
                       <w:sz w:val="24"/>
                       <w:szCs w:val="20"/>
                     </w:rPr>
-                    <w:t xml:space="preserve"> visto</w:t>
+                    <w:t xml:space="preserve"> </w:t>
                   </w:r>
                   <w:r>
                     <w:rPr>
@@ -6136,7 +6827,7 @@
                       <w:sz w:val="24"/>
                       <w:szCs w:val="20"/>
                     </w:rPr>
-                    <w:t xml:space="preserve"> la voce durante il completamento dei task precedenti</w:t>
+                    <w:t>individuato</w:t>
                   </w:r>
                   <w:r>
                     <w:rPr>
@@ -6145,6 +6836,51 @@
                       <w:sz w:val="24"/>
                       <w:szCs w:val="20"/>
                     </w:rPr>
+                    <w:t xml:space="preserve"> la voce </w:t>
+                  </w:r>
+                  <w:r>
+                    <w:rPr>
+                      <w:rFonts w:ascii="Titillium Web" w:eastAsia="Titillium Web" w:hAnsi="Titillium Web" w:cs="Titillium Web"/>
+                      <w:color w:val="999999"/>
+                      <w:sz w:val="24"/>
+                      <w:szCs w:val="20"/>
+                    </w:rPr>
+                    <w:t xml:space="preserve">desiderata </w:t>
+                  </w:r>
+                  <w:r>
+                    <w:rPr>
+                      <w:rFonts w:ascii="Titillium Web" w:eastAsia="Titillium Web" w:hAnsi="Titillium Web" w:cs="Titillium Web"/>
+                      <w:color w:val="999999"/>
+                      <w:sz w:val="24"/>
+                      <w:szCs w:val="20"/>
+                    </w:rPr>
+                    <w:t xml:space="preserve">durante </w:t>
+                  </w:r>
+                  <w:r>
+                    <w:rPr>
+                      <w:rFonts w:ascii="Titillium Web" w:eastAsia="Titillium Web" w:hAnsi="Titillium Web" w:cs="Titillium Web"/>
+                      <w:color w:val="999999"/>
+                      <w:sz w:val="24"/>
+                      <w:szCs w:val="20"/>
+                    </w:rPr>
+                    <w:t>lo svolgimento</w:t>
+                  </w:r>
+                  <w:r>
+                    <w:rPr>
+                      <w:rFonts w:ascii="Titillium Web" w:eastAsia="Titillium Web" w:hAnsi="Titillium Web" w:cs="Titillium Web"/>
+                      <w:color w:val="999999"/>
+                      <w:sz w:val="24"/>
+                      <w:szCs w:val="20"/>
+                    </w:rPr>
+                    <w:t xml:space="preserve"> dei task precedenti</w:t>
+                  </w:r>
+                  <w:r>
+                    <w:rPr>
+                      <w:rFonts w:ascii="Titillium Web" w:eastAsia="Titillium Web" w:hAnsi="Titillium Web" w:cs="Titillium Web"/>
+                      <w:color w:val="999999"/>
+                      <w:sz w:val="24"/>
+                      <w:szCs w:val="20"/>
+                    </w:rPr>
                     <w:t>,</w:t>
                   </w:r>
                   <w:r>
@@ -6172,7 +6908,7 @@
                       <w:sz w:val="24"/>
                       <w:szCs w:val="20"/>
                     </w:rPr>
-                    <w:t>‘</w:t>
+                    <w:t>“S</w:t>
                   </w:r>
                   <w:r>
                     <w:rPr>
@@ -6181,7 +6917,7 @@
                       <w:sz w:val="24"/>
                       <w:szCs w:val="20"/>
                     </w:rPr>
-                    <w:t>servizi agli studenti</w:t>
+                    <w:t>ervizi agli student</w:t>
                   </w:r>
                   <w:r>
                     <w:rPr>
@@ -6190,7 +6926,7 @@
                       <w:sz w:val="24"/>
                       <w:szCs w:val="20"/>
                     </w:rPr>
-                    <w:t xml:space="preserve">’ </w:t>
+                    <w:t>i”</w:t>
                   </w:r>
                   <w:r>
                     <w:rPr>
@@ -6208,7 +6944,7 @@
                       <w:sz w:val="24"/>
                       <w:szCs w:val="20"/>
                     </w:rPr>
-                    <w:t xml:space="preserve"> poi ‘</w:t>
+                    <w:t xml:space="preserve"> poi </w:t>
                   </w:r>
                   <w:r>
                     <w:rPr>
@@ -6217,7 +6953,7 @@
                       <w:sz w:val="24"/>
                       <w:szCs w:val="20"/>
                     </w:rPr>
-                    <w:t>studenti con disabilita o dsa</w:t>
+                    <w:t>su “S</w:t>
                   </w:r>
                   <w:r>
                     <w:rPr>
@@ -6226,7 +6962,16 @@
                       <w:sz w:val="24"/>
                       <w:szCs w:val="20"/>
                     </w:rPr>
-                    <w:t>’</w:t>
+                    <w:t xml:space="preserve">tudenti con disabilita o </w:t>
+                  </w:r>
+                  <w:r>
+                    <w:rPr>
+                      <w:rFonts w:ascii="Titillium Web" w:eastAsia="Titillium Web" w:hAnsi="Titillium Web" w:cs="Titillium Web"/>
+                      <w:color w:val="999999"/>
+                      <w:sz w:val="24"/>
+                      <w:szCs w:val="20"/>
+                    </w:rPr>
+                    <w:t>DSA”</w:t>
                   </w:r>
                 </w:p>
                 <w:p>
@@ -6259,7 +7004,6 @@
                     <w:t>ask completato</w:t>
                   </w:r>
                 </w:p>
-                <w:bookmarkEnd w:id="0"/>
                 <w:p>
                   <w:pPr>
                     <w:widowControl w:val="0"/>
@@ -6304,7 +7048,7 @@
                       <w:sz w:val="24"/>
                       <w:szCs w:val="24"/>
                     </w:rPr>
-                    <w:t>00:04:97</w:t>
+                    <w:t xml:space="preserve"> 4 sec</w:t>
                   </w:r>
                 </w:p>
               </w:tc>
@@ -6340,7 +7084,7 @@
         <w:rPr>
           <w:rFonts w:ascii="Titillium Web" w:eastAsia="Titillium Web" w:hAnsi="Titillium Web" w:cs="Titillium Web"/>
           <w:b/>
-          <w:color w:val="666666"/>
+          <w:color w:val="548DD4" w:themeColor="text2" w:themeTint="99"/>
           <w:sz w:val="28"/>
           <w:szCs w:val="28"/>
         </w:rPr>
@@ -6349,19 +7093,29 @@
         <w:rPr>
           <w:rFonts w:ascii="Titillium Web" w:eastAsia="Titillium Web" w:hAnsi="Titillium Web" w:cs="Titillium Web"/>
           <w:b/>
-          <w:color w:val="666666"/>
+          <w:color w:val="548DD4" w:themeColor="text2" w:themeTint="99"/>
           <w:sz w:val="28"/>
           <w:szCs w:val="28"/>
         </w:rPr>
-        <w:t>COMMENTO AL SITO</w:t>
+        <w:t xml:space="preserve">COMMENTO </w:t>
+      </w:r>
+      <w:r>
+        <w:rPr>
+          <w:rFonts w:ascii="Titillium Web" w:eastAsia="Titillium Web" w:hAnsi="Titillium Web" w:cs="Titillium Web"/>
+          <w:b/>
+          <w:color w:val="548DD4" w:themeColor="text2" w:themeTint="99"/>
+          <w:sz w:val="28"/>
+          <w:szCs w:val="28"/>
+        </w:rPr>
+        <w:t>UTENTE</w:t>
       </w:r>
     </w:p>
     <w:p>
       <w:pPr>
         <w:rPr>
           <w:rFonts w:ascii="Titillium Web" w:eastAsia="Titillium Web" w:hAnsi="Titillium Web" w:cs="Titillium Web"/>
-          <w:b/>
-          <w:color w:val="666666"/>
+          <w:bCs/>
+          <w:color w:val="000000" w:themeColor="text1"/>
           <w:sz w:val="28"/>
           <w:szCs w:val="28"/>
         </w:rPr>
@@ -6369,42 +7123,132 @@
       <w:r>
         <w:rPr>
           <w:rFonts w:ascii="Titillium Web" w:eastAsia="Titillium Web" w:hAnsi="Titillium Web" w:cs="Titillium Web"/>
-          <w:b/>
-          <w:color w:val="666666"/>
+          <w:bCs/>
+          <w:color w:val="000000" w:themeColor="text1"/>
           <w:sz w:val="28"/>
           <w:szCs w:val="28"/>
         </w:rPr>
-        <w:t xml:space="preserve">Alcune cose non sono chiare come ad esepio l’iscrizione per la tesi di laurea,si aspettava campi appositi e non la </w:t>
+        <w:t xml:space="preserve">Alcune </w:t>
       </w:r>
       <w:r>
         <w:rPr>
           <w:rFonts w:ascii="Titillium Web" w:eastAsia="Titillium Web" w:hAnsi="Titillium Web" w:cs="Titillium Web"/>
-          <w:b/>
-          <w:color w:val="666666"/>
+          <w:bCs/>
+          <w:color w:val="000000" w:themeColor="text1"/>
           <w:sz w:val="28"/>
           <w:szCs w:val="28"/>
         </w:rPr>
-        <w:t>voce ‘faq’. I</w:t>
+        <w:t>informazioni</w:t>
       </w:r>
       <w:r>
         <w:rPr>
           <w:rFonts w:ascii="Titillium Web" w:eastAsia="Titillium Web" w:hAnsi="Titillium Web" w:cs="Titillium Web"/>
-          <w:b/>
-          <w:color w:val="666666"/>
+          <w:bCs/>
+          <w:color w:val="000000" w:themeColor="text1"/>
           <w:sz w:val="28"/>
           <w:szCs w:val="28"/>
         </w:rPr>
-        <w:t xml:space="preserve">l cerca </w:t>
+        <w:t xml:space="preserve"> non sono chiare</w:t>
       </w:r>
       <w:r>
         <w:rPr>
           <w:rFonts w:ascii="Titillium Web" w:eastAsia="Titillium Web" w:hAnsi="Titillium Web" w:cs="Titillium Web"/>
-          <w:b/>
-          <w:color w:val="666666"/>
+          <w:bCs/>
+          <w:color w:val="000000" w:themeColor="text1"/>
           <w:sz w:val="28"/>
           <w:szCs w:val="28"/>
         </w:rPr>
-        <w:t>del sito non ritrova cosa vuole,un aspetto positivo è l’estetica del sito.</w:t>
+        <w:t xml:space="preserve">. </w:t>
+      </w:r>
+      <w:r>
+        <w:rPr>
+          <w:rFonts w:ascii="Titillium Web" w:eastAsia="Titillium Web" w:hAnsi="Titillium Web" w:cs="Titillium Web"/>
+          <w:bCs/>
+          <w:color w:val="000000" w:themeColor="text1"/>
+          <w:sz w:val="28"/>
+          <w:szCs w:val="28"/>
+        </w:rPr>
+        <w:t>La funzione di</w:t>
+      </w:r>
+      <w:r>
+        <w:rPr>
+          <w:rFonts w:ascii="Titillium Web" w:eastAsia="Titillium Web" w:hAnsi="Titillium Web" w:cs="Titillium Web"/>
+          <w:bCs/>
+          <w:color w:val="000000" w:themeColor="text1"/>
+          <w:sz w:val="28"/>
+          <w:szCs w:val="28"/>
+        </w:rPr>
+        <w:t xml:space="preserve"> </w:t>
+      </w:r>
+      <w:r>
+        <w:rPr>
+          <w:rFonts w:ascii="Titillium Web" w:eastAsia="Titillium Web" w:hAnsi="Titillium Web" w:cs="Titillium Web"/>
+          <w:bCs/>
+          <w:color w:val="000000" w:themeColor="text1"/>
+          <w:sz w:val="28"/>
+          <w:szCs w:val="28"/>
+        </w:rPr>
+        <w:t>ri</w:t>
+      </w:r>
+      <w:r>
+        <w:rPr>
+          <w:rFonts w:ascii="Titillium Web" w:eastAsia="Titillium Web" w:hAnsi="Titillium Web" w:cs="Titillium Web"/>
+          <w:bCs/>
+          <w:color w:val="000000" w:themeColor="text1"/>
+          <w:sz w:val="28"/>
+          <w:szCs w:val="28"/>
+        </w:rPr>
+        <w:t xml:space="preserve">cerca </w:t>
+      </w:r>
+      <w:r>
+        <w:rPr>
+          <w:rFonts w:ascii="Titillium Web" w:eastAsia="Titillium Web" w:hAnsi="Titillium Web" w:cs="Titillium Web"/>
+          <w:bCs/>
+          <w:color w:val="000000" w:themeColor="text1"/>
+          <w:sz w:val="28"/>
+          <w:szCs w:val="28"/>
+        </w:rPr>
+        <w:t xml:space="preserve">del sito non </w:t>
+      </w:r>
+      <w:r>
+        <w:rPr>
+          <w:rFonts w:ascii="Titillium Web" w:eastAsia="Titillium Web" w:hAnsi="Titillium Web" w:cs="Titillium Web"/>
+          <w:bCs/>
+          <w:color w:val="000000" w:themeColor="text1"/>
+          <w:sz w:val="28"/>
+          <w:szCs w:val="28"/>
+        </w:rPr>
+        <w:t>funziona come ci si potrebbe aspettare. U</w:t>
+      </w:r>
+      <w:r>
+        <w:rPr>
+          <w:rFonts w:ascii="Titillium Web" w:eastAsia="Titillium Web" w:hAnsi="Titillium Web" w:cs="Titillium Web"/>
+          <w:bCs/>
+          <w:color w:val="000000" w:themeColor="text1"/>
+          <w:sz w:val="28"/>
+          <w:szCs w:val="28"/>
+        </w:rPr>
+        <w:t xml:space="preserve">n aspetto </w:t>
+      </w:r>
+      <w:r>
+        <w:rPr>
+          <w:rFonts w:ascii="Titillium Web" w:eastAsia="Titillium Web" w:hAnsi="Titillium Web" w:cs="Titillium Web"/>
+          <w:bCs/>
+          <w:color w:val="000000" w:themeColor="text1"/>
+          <w:sz w:val="28"/>
+          <w:szCs w:val="28"/>
+        </w:rPr>
+        <w:t xml:space="preserve">che la partecipante ha apprezzato </w:t>
+      </w:r>
+      <w:r>
+        <w:rPr>
+          <w:rFonts w:ascii="Titillium Web" w:eastAsia="Titillium Web" w:hAnsi="Titillium Web" w:cs="Titillium Web"/>
+          <w:bCs/>
+          <w:color w:val="000000" w:themeColor="text1"/>
+          <w:sz w:val="28"/>
+          <w:szCs w:val="28"/>
+        </w:rPr>
+        <w:t>è l’estetica del sito.</w:t>
       </w:r>
     </w:p>
     <w:p>
@@ -6480,9 +7324,9 @@
           <w:szCs w:val="28"/>
           <w:u w:val="single"/>
         </w:rPr>
-        <w:lastRenderedPageBreak/>
-        <w:t xml:space="preserve">TOT TEMPO IMPIEGATO </w:t>
+        <w:t xml:space="preserve">TOT TEMPO </w:t>
       </w:r>
+      <w:proofErr w:type="gramStart"/>
       <w:r>
         <w:rPr>
           <w:rFonts w:ascii="Titillium Web" w:eastAsia="Titillium Web" w:hAnsi="Titillium Web" w:cs="Titillium Web"/>
@@ -6492,7 +7336,41 @@
           <w:szCs w:val="28"/>
           <w:u w:val="single"/>
         </w:rPr>
-        <w:t>: 9:51</w:t>
+        <w:t xml:space="preserve">IMPIEGATO </w:t>
+      </w:r>
+      <w:r>
+        <w:rPr>
+          <w:rFonts w:ascii="Titillium Web" w:eastAsia="Titillium Web" w:hAnsi="Titillium Web" w:cs="Titillium Web"/>
+          <w:b/>
+          <w:color w:val="666666"/>
+          <w:sz w:val="28"/>
+          <w:szCs w:val="28"/>
+          <w:u w:val="single"/>
+        </w:rPr>
+        <w:t>:</w:t>
+      </w:r>
+      <w:proofErr w:type="gramEnd"/>
+      <w:r>
+        <w:rPr>
+          <w:rFonts w:ascii="Titillium Web" w:eastAsia="Titillium Web" w:hAnsi="Titillium Web" w:cs="Titillium Web"/>
+          <w:b/>
+          <w:color w:val="666666"/>
+          <w:sz w:val="28"/>
+          <w:szCs w:val="28"/>
+          <w:u w:val="single"/>
+        </w:rPr>
+        <w:t xml:space="preserve"> </w:t>
+      </w:r>
+      <w:r>
+        <w:rPr>
+          <w:rFonts w:ascii="Titillium Web" w:eastAsia="Titillium Web" w:hAnsi="Titillium Web" w:cs="Titillium Web"/>
+          <w:b/>
+          <w:color w:val="666666"/>
+          <w:sz w:val="28"/>
+          <w:szCs w:val="28"/>
+          <w:u w:val="single"/>
+        </w:rPr>
+        <w:t>9 min 51 sec</w:t>
       </w:r>
     </w:p>
     <w:sectPr>
@@ -6509,7 +7387,7 @@
 </file>
 
 <file path=word/endnotes.xml><?xml version="1.0" encoding="utf-8"?>
-<w:endnotes xmlns:wpc="http://schemas.microsoft.com/office/word/2010/wordprocessingCanvas" xmlns:cx="http://schemas.microsoft.com/office/drawing/2014/chartex" xmlns:cx1="http://schemas.microsoft.com/office/drawing/2015/9/8/chartex" xmlns:mc="http://schemas.openxmlformats.org/markup-compatibility/2006" xmlns:o="urn:schemas-microsoft-com:office:office" xmlns:r="http://schemas.openxmlformats.org/officeDocument/2006/relationships" xmlns:m="http://schemas.openxmlformats.org/officeDocument/2006/math" xmlns:v="urn:schemas-microsoft-com:vml" xmlns:wp14="http://schemas.microsoft.com/office/word/2010/wordprocessingDrawing" xmlns:wp="http://schemas.openxmlformats.org/drawingml/2006/wordprocessingDrawing" xmlns:w10="urn:schemas-microsoft-com:office:word" xmlns:w="http://schemas.openxmlformats.org/wordprocessingml/2006/main" xmlns:w14="http://schemas.microsoft.com/office/word/2010/wordml" xmlns:w15="http://schemas.microsoft.com/office/word/2012/wordml" xmlns:w16se="http://schemas.microsoft.com/office/word/2015/wordml/symex" xmlns:wpg="http://schemas.microsoft.com/office/word/2010/wordprocessingGroup" xmlns:wpi="http://schemas.microsoft.com/office/word/2010/wordprocessingInk" xmlns:wne="http://schemas.microsoft.com/office/word/2006/wordml" xmlns:wps="http://schemas.microsoft.com/office/word/2010/wordprocessingShape" mc:Ignorable="w14 w15 w16se wp14">
+<w:endnotes xmlns:wpc="http://schemas.microsoft.com/office/word/2010/wordprocessingCanvas" xmlns:cx="http://schemas.microsoft.com/office/drawing/2014/chartex" xmlns:cx1="http://schemas.microsoft.com/office/drawing/2015/9/8/chartex" xmlns:cx2="http://schemas.microsoft.com/office/drawing/2015/10/21/chartex" xmlns:cx3="http://schemas.microsoft.com/office/drawing/2016/5/9/chartex" xmlns:cx4="http://schemas.microsoft.com/office/drawing/2016/5/10/chartex" xmlns:cx5="http://schemas.microsoft.com/office/drawing/2016/5/11/chartex" xmlns:cx6="http://schemas.microsoft.com/office/drawing/2016/5/12/chartex" xmlns:cx7="http://schemas.microsoft.com/office/drawing/2016/5/13/chartex" xmlns:cx8="http://schemas.microsoft.com/office/drawing/2016/5/14/chartex" xmlns:mc="http://schemas.openxmlformats.org/markup-compatibility/2006" xmlns:aink="http://schemas.microsoft.com/office/drawing/2016/ink" xmlns:am3d="http://schemas.microsoft.com/office/drawing/2017/model3d" xmlns:o="urn:schemas-microsoft-com:office:office" xmlns:oel="http://schemas.microsoft.com/office/2019/extlst" xmlns:r="http://schemas.openxmlformats.org/officeDocument/2006/relationships" xmlns:m="http://schemas.openxmlformats.org/officeDocument/2006/math" xmlns:v="urn:schemas-microsoft-com:vml" xmlns:wp14="http://schemas.microsoft.com/office/word/2010/wordprocessingDrawing" xmlns:wp="http://schemas.openxmlformats.org/drawingml/2006/wordprocessingDrawing" xmlns:w10="urn:schemas-microsoft-com:office:word" xmlns:w="http://schemas.openxmlformats.org/wordprocessingml/2006/main" xmlns:w14="http://schemas.microsoft.com/office/word/2010/wordml" xmlns:w15="http://schemas.microsoft.com/office/word/2012/wordml" xmlns:w16cex="http://schemas.microsoft.com/office/word/2018/wordml/cex" xmlns:w16cid="http://schemas.microsoft.com/office/word/2016/wordml/cid" xmlns:w16="http://schemas.microsoft.com/office/word/2018/wordml" xmlns:w16sdtdh="http://schemas.microsoft.com/office/word/2020/wordml/sdtdatahash" xmlns:w16se="http://schemas.microsoft.com/office/word/2015/wordml/symex" xmlns:wpg="http://schemas.microsoft.com/office/word/2010/wordprocessingGroup" xmlns:wpi="http://schemas.microsoft.com/office/word/2010/wordprocessingInk" xmlns:wne="http://schemas.microsoft.com/office/word/2006/wordml" xmlns:wps="http://schemas.microsoft.com/office/word/2010/wordprocessingShape" mc:Ignorable="w14 w15 w16se w16cid w16 w16cex w16sdtdh wp14">
   <w:endnote w:type="separator" w:id="-1">
     <w:p>
       <w:pPr>
@@ -6534,7 +7412,7 @@
 </file>
 
 <file path=word/footer1.xml><?xml version="1.0" encoding="utf-8"?>
-<w:ftr xmlns:wpc="http://schemas.microsoft.com/office/word/2010/wordprocessingCanvas" xmlns:cx="http://schemas.microsoft.com/office/drawing/2014/chartex" xmlns:cx1="http://schemas.microsoft.com/office/drawing/2015/9/8/chartex" xmlns:mc="http://schemas.openxmlformats.org/markup-compatibility/2006" xmlns:o="urn:schemas-microsoft-com:office:office" xmlns:r="http://schemas.openxmlformats.org/officeDocument/2006/relationships" xmlns:m="http://schemas.openxmlformats.org/officeDocument/2006/math" xmlns:v="urn:schemas-microsoft-com:vml" xmlns:wp14="http://schemas.microsoft.com/office/word/2010/wordprocessingDrawing" xmlns:wp="http://schemas.openxmlformats.org/drawingml/2006/wordprocessingDrawing" xmlns:w10="urn:schemas-microsoft-com:office:word" xmlns:w="http://schemas.openxmlformats.org/wordprocessingml/2006/main" xmlns:w14="http://schemas.microsoft.com/office/word/2010/wordml" xmlns:w15="http://schemas.microsoft.com/office/word/2012/wordml" xmlns:w16se="http://schemas.microsoft.com/office/word/2015/wordml/symex" xmlns:wpg="http://schemas.microsoft.com/office/word/2010/wordprocessingGroup" xmlns:wpi="http://schemas.microsoft.com/office/word/2010/wordprocessingInk" xmlns:wne="http://schemas.microsoft.com/office/word/2006/wordml" xmlns:wps="http://schemas.microsoft.com/office/word/2010/wordprocessingShape" mc:Ignorable="w14 w15 w16se wp14">
+<w:ftr xmlns:wpc="http://schemas.microsoft.com/office/word/2010/wordprocessingCanvas" xmlns:cx="http://schemas.microsoft.com/office/drawing/2014/chartex" xmlns:cx1="http://schemas.microsoft.com/office/drawing/2015/9/8/chartex" xmlns:cx2="http://schemas.microsoft.com/office/drawing/2015/10/21/chartex" xmlns:cx3="http://schemas.microsoft.com/office/drawing/2016/5/9/chartex" xmlns:cx4="http://schemas.microsoft.com/office/drawing/2016/5/10/chartex" xmlns:cx5="http://schemas.microsoft.com/office/drawing/2016/5/11/chartex" xmlns:cx6="http://schemas.microsoft.com/office/drawing/2016/5/12/chartex" xmlns:cx7="http://schemas.microsoft.com/office/drawing/2016/5/13/chartex" xmlns:cx8="http://schemas.microsoft.com/office/drawing/2016/5/14/chartex" xmlns:mc="http://schemas.openxmlformats.org/markup-compatibility/2006" xmlns:aink="http://schemas.microsoft.com/office/drawing/2016/ink" xmlns:am3d="http://schemas.microsoft.com/office/drawing/2017/model3d" xmlns:o="urn:schemas-microsoft-com:office:office" xmlns:oel="http://schemas.microsoft.com/office/2019/extlst" xmlns:r="http://schemas.openxmlformats.org/officeDocument/2006/relationships" xmlns:m="http://schemas.openxmlformats.org/officeDocument/2006/math" xmlns:v="urn:schemas-microsoft-com:vml" xmlns:wp14="http://schemas.microsoft.com/office/word/2010/wordprocessingDrawing" xmlns:wp="http://schemas.openxmlformats.org/drawingml/2006/wordprocessingDrawing" xmlns:w10="urn:schemas-microsoft-com:office:word" xmlns:w="http://schemas.openxmlformats.org/wordprocessingml/2006/main" xmlns:w14="http://schemas.microsoft.com/office/word/2010/wordml" xmlns:w15="http://schemas.microsoft.com/office/word/2012/wordml" xmlns:w16cex="http://schemas.microsoft.com/office/word/2018/wordml/cex" xmlns:w16cid="http://schemas.microsoft.com/office/word/2016/wordml/cid" xmlns:w16="http://schemas.microsoft.com/office/word/2018/wordml" xmlns:w16sdtdh="http://schemas.microsoft.com/office/word/2020/wordml/sdtdatahash" xmlns:w16se="http://schemas.microsoft.com/office/word/2015/wordml/symex" xmlns:wpg="http://schemas.microsoft.com/office/word/2010/wordprocessingGroup" xmlns:wpi="http://schemas.microsoft.com/office/word/2010/wordprocessingInk" xmlns:wne="http://schemas.microsoft.com/office/word/2006/wordml" xmlns:wps="http://schemas.microsoft.com/office/word/2010/wordprocessingShape" mc:Ignorable="w14 w15 w16se w16cid w16 w16cex w16sdtdh wp14">
   <w:p>
     <w:pPr>
       <w:jc w:val="right"/>
@@ -6596,7 +7474,7 @@
         <w:noProof/>
       </w:rPr>
       <w:drawing>
-        <wp:anchor distT="114300" distB="114300" distL="114300" distR="114300" simplePos="0" relativeHeight="251658240" behindDoc="1" locked="0" layoutInCell="1" allowOverlap="1">
+        <wp:anchor distT="114300" distB="114300" distL="114300" distR="114300" simplePos="0" relativeHeight="251658240" behindDoc="1" locked="0" layoutInCell="1" allowOverlap="1" wp14:anchorId="74629451" wp14:editId="04E0D92C">
           <wp:simplePos x="0" y="0"/>
           <wp:positionH relativeFrom="column">
             <wp:posOffset>1</wp:posOffset>
@@ -6645,7 +7523,7 @@
 </file>
 
 <file path=word/footer2.xml><?xml version="1.0" encoding="utf-8"?>
-<w:ftr xmlns:wpc="http://schemas.microsoft.com/office/word/2010/wordprocessingCanvas" xmlns:cx="http://schemas.microsoft.com/office/drawing/2014/chartex" xmlns:cx1="http://schemas.microsoft.com/office/drawing/2015/9/8/chartex" xmlns:mc="http://schemas.openxmlformats.org/markup-compatibility/2006" xmlns:o="urn:schemas-microsoft-com:office:office" xmlns:r="http://schemas.openxmlformats.org/officeDocument/2006/relationships" xmlns:m="http://schemas.openxmlformats.org/officeDocument/2006/math" xmlns:v="urn:schemas-microsoft-com:vml" xmlns:wp14="http://schemas.microsoft.com/office/word/2010/wordprocessingDrawing" xmlns:wp="http://schemas.openxmlformats.org/drawingml/2006/wordprocessingDrawing" xmlns:w10="urn:schemas-microsoft-com:office:word" xmlns:w="http://schemas.openxmlformats.org/wordprocessingml/2006/main" xmlns:w14="http://schemas.microsoft.com/office/word/2010/wordml" xmlns:w15="http://schemas.microsoft.com/office/word/2012/wordml" xmlns:w16se="http://schemas.microsoft.com/office/word/2015/wordml/symex" xmlns:wpg="http://schemas.microsoft.com/office/word/2010/wordprocessingGroup" xmlns:wpi="http://schemas.microsoft.com/office/word/2010/wordprocessingInk" xmlns:wne="http://schemas.microsoft.com/office/word/2006/wordml" xmlns:wps="http://schemas.microsoft.com/office/word/2010/wordprocessingShape" mc:Ignorable="w14 w15 w16se wp14">
+<w:ftr xmlns:wpc="http://schemas.microsoft.com/office/word/2010/wordprocessingCanvas" xmlns:cx="http://schemas.microsoft.com/office/drawing/2014/chartex" xmlns:cx1="http://schemas.microsoft.com/office/drawing/2015/9/8/chartex" xmlns:cx2="http://schemas.microsoft.com/office/drawing/2015/10/21/chartex" xmlns:cx3="http://schemas.microsoft.com/office/drawing/2016/5/9/chartex" xmlns:cx4="http://schemas.microsoft.com/office/drawing/2016/5/10/chartex" xmlns:cx5="http://schemas.microsoft.com/office/drawing/2016/5/11/chartex" xmlns:cx6="http://schemas.microsoft.com/office/drawing/2016/5/12/chartex" xmlns:cx7="http://schemas.microsoft.com/office/drawing/2016/5/13/chartex" xmlns:cx8="http://schemas.microsoft.com/office/drawing/2016/5/14/chartex" xmlns:mc="http://schemas.openxmlformats.org/markup-compatibility/2006" xmlns:aink="http://schemas.microsoft.com/office/drawing/2016/ink" xmlns:am3d="http://schemas.microsoft.com/office/drawing/2017/model3d" xmlns:o="urn:schemas-microsoft-com:office:office" xmlns:oel="http://schemas.microsoft.com/office/2019/extlst" xmlns:r="http://schemas.openxmlformats.org/officeDocument/2006/relationships" xmlns:m="http://schemas.openxmlformats.org/officeDocument/2006/math" xmlns:v="urn:schemas-microsoft-com:vml" xmlns:wp14="http://schemas.microsoft.com/office/word/2010/wordprocessingDrawing" xmlns:wp="http://schemas.openxmlformats.org/drawingml/2006/wordprocessingDrawing" xmlns:w10="urn:schemas-microsoft-com:office:word" xmlns:w="http://schemas.openxmlformats.org/wordprocessingml/2006/main" xmlns:w14="http://schemas.microsoft.com/office/word/2010/wordml" xmlns:w15="http://schemas.microsoft.com/office/word/2012/wordml" xmlns:w16cex="http://schemas.microsoft.com/office/word/2018/wordml/cex" xmlns:w16cid="http://schemas.microsoft.com/office/word/2016/wordml/cid" xmlns:w16="http://schemas.microsoft.com/office/word/2018/wordml" xmlns:w16sdtdh="http://schemas.microsoft.com/office/word/2020/wordml/sdtdatahash" xmlns:w16se="http://schemas.microsoft.com/office/word/2015/wordml/symex" xmlns:wpg="http://schemas.microsoft.com/office/word/2010/wordprocessingGroup" xmlns:wpi="http://schemas.microsoft.com/office/word/2010/wordprocessingInk" xmlns:wne="http://schemas.microsoft.com/office/word/2006/wordml" xmlns:wps="http://schemas.microsoft.com/office/word/2010/wordprocessingShape" mc:Ignorable="w14 w15 w16se w16cid w16 w16cex w16sdtdh wp14">
   <w:p>
     <w:pPr>
       <w:jc w:val="right"/>
@@ -6707,7 +7585,7 @@
         <w:noProof/>
       </w:rPr>
       <w:drawing>
-        <wp:anchor distT="114300" distB="114300" distL="114300" distR="114300" simplePos="0" relativeHeight="251659264" behindDoc="1" locked="0" layoutInCell="1" allowOverlap="1">
+        <wp:anchor distT="114300" distB="114300" distL="114300" distR="114300" simplePos="0" relativeHeight="251659264" behindDoc="1" locked="0" layoutInCell="1" allowOverlap="1" wp14:anchorId="40F81645" wp14:editId="087B3222">
           <wp:simplePos x="0" y="0"/>
           <wp:positionH relativeFrom="column">
             <wp:posOffset>1</wp:posOffset>
@@ -6756,7 +7634,7 @@
 </file>
 
 <file path=word/footnotes.xml><?xml version="1.0" encoding="utf-8"?>
-<w:footnotes xmlns:wpc="http://schemas.microsoft.com/office/word/2010/wordprocessingCanvas" xmlns:cx="http://schemas.microsoft.com/office/drawing/2014/chartex" xmlns:cx1="http://schemas.microsoft.com/office/drawing/2015/9/8/chartex" xmlns:mc="http://schemas.openxmlformats.org/markup-compatibility/2006" xmlns:o="urn:schemas-microsoft-com:office:office" xmlns:r="http://schemas.openxmlformats.org/officeDocument/2006/relationships" xmlns:m="http://schemas.openxmlformats.org/officeDocument/2006/math" xmlns:v="urn:schemas-microsoft-com:vml" xmlns:wp14="http://schemas.microsoft.com/office/word/2010/wordprocessingDrawing" xmlns:wp="http://schemas.openxmlformats.org/drawingml/2006/wordprocessingDrawing" xmlns:w10="urn:schemas-microsoft-com:office:word" xmlns:w="http://schemas.openxmlformats.org/wordprocessingml/2006/main" xmlns:w14="http://schemas.microsoft.com/office/word/2010/wordml" xmlns:w15="http://schemas.microsoft.com/office/word/2012/wordml" xmlns:w16se="http://schemas.microsoft.com/office/word/2015/wordml/symex" xmlns:wpg="http://schemas.microsoft.com/office/word/2010/wordprocessingGroup" xmlns:wpi="http://schemas.microsoft.com/office/word/2010/wordprocessingInk" xmlns:wne="http://schemas.microsoft.com/office/word/2006/wordml" xmlns:wps="http://schemas.microsoft.com/office/word/2010/wordprocessingShape" mc:Ignorable="w14 w15 w16se wp14">
+<w:footnotes xmlns:wpc="http://schemas.microsoft.com/office/word/2010/wordprocessingCanvas" xmlns:cx="http://schemas.microsoft.com/office/drawing/2014/chartex" xmlns:cx1="http://schemas.microsoft.com/office/drawing/2015/9/8/chartex" xmlns:cx2="http://schemas.microsoft.com/office/drawing/2015/10/21/chartex" xmlns:cx3="http://schemas.microsoft.com/office/drawing/2016/5/9/chartex" xmlns:cx4="http://schemas.microsoft.com/office/drawing/2016/5/10/chartex" xmlns:cx5="http://schemas.microsoft.com/office/drawing/2016/5/11/chartex" xmlns:cx6="http://schemas.microsoft.com/office/drawing/2016/5/12/chartex" xmlns:cx7="http://schemas.microsoft.com/office/drawing/2016/5/13/chartex" xmlns:cx8="http://schemas.microsoft.com/office/drawing/2016/5/14/chartex" xmlns:mc="http://schemas.openxmlformats.org/markup-compatibility/2006" xmlns:aink="http://schemas.microsoft.com/office/drawing/2016/ink" xmlns:am3d="http://schemas.microsoft.com/office/drawing/2017/model3d" xmlns:o="urn:schemas-microsoft-com:office:office" xmlns:oel="http://schemas.microsoft.com/office/2019/extlst" xmlns:r="http://schemas.openxmlformats.org/officeDocument/2006/relationships" xmlns:m="http://schemas.openxmlformats.org/officeDocument/2006/math" xmlns:v="urn:schemas-microsoft-com:vml" xmlns:wp14="http://schemas.microsoft.com/office/word/2010/wordprocessingDrawing" xmlns:wp="http://schemas.openxmlformats.org/drawingml/2006/wordprocessingDrawing" xmlns:w10="urn:schemas-microsoft-com:office:word" xmlns:w="http://schemas.openxmlformats.org/wordprocessingml/2006/main" xmlns:w14="http://schemas.microsoft.com/office/word/2010/wordml" xmlns:w15="http://schemas.microsoft.com/office/word/2012/wordml" xmlns:w16cex="http://schemas.microsoft.com/office/word/2018/wordml/cex" xmlns:w16cid="http://schemas.microsoft.com/office/word/2016/wordml/cid" xmlns:w16="http://schemas.microsoft.com/office/word/2018/wordml" xmlns:w16sdtdh="http://schemas.microsoft.com/office/word/2020/wordml/sdtdatahash" xmlns:w16se="http://schemas.microsoft.com/office/word/2015/wordml/symex" xmlns:wpg="http://schemas.microsoft.com/office/word/2010/wordprocessingGroup" xmlns:wpi="http://schemas.microsoft.com/office/word/2010/wordprocessingInk" xmlns:wne="http://schemas.microsoft.com/office/word/2006/wordml" xmlns:wps="http://schemas.microsoft.com/office/word/2010/wordprocessingShape" mc:Ignorable="w14 w15 w16se w16cid w16 w16cex w16sdtdh wp14">
   <w:footnote w:type="separator" w:id="-1">
     <w:p>
       <w:pPr>
@@ -6781,13 +7659,13 @@
 </file>
 
 <file path=word/header1.xml><?xml version="1.0" encoding="utf-8"?>
-<w:hdr xmlns:wpc="http://schemas.microsoft.com/office/word/2010/wordprocessingCanvas" xmlns:cx="http://schemas.microsoft.com/office/drawing/2014/chartex" xmlns:cx1="http://schemas.microsoft.com/office/drawing/2015/9/8/chartex" xmlns:mc="http://schemas.openxmlformats.org/markup-compatibility/2006" xmlns:o="urn:schemas-microsoft-com:office:office" xmlns:r="http://schemas.openxmlformats.org/officeDocument/2006/relationships" xmlns:m="http://schemas.openxmlformats.org/officeDocument/2006/math" xmlns:v="urn:schemas-microsoft-com:vml" xmlns:wp14="http://schemas.microsoft.com/office/word/2010/wordprocessingDrawing" xmlns:wp="http://schemas.openxmlformats.org/drawingml/2006/wordprocessingDrawing" xmlns:w10="urn:schemas-microsoft-com:office:word" xmlns:w="http://schemas.openxmlformats.org/wordprocessingml/2006/main" xmlns:w14="http://schemas.microsoft.com/office/word/2010/wordml" xmlns:w15="http://schemas.microsoft.com/office/word/2012/wordml" xmlns:w16se="http://schemas.microsoft.com/office/word/2015/wordml/symex" xmlns:wpg="http://schemas.microsoft.com/office/word/2010/wordprocessingGroup" xmlns:wpi="http://schemas.microsoft.com/office/word/2010/wordprocessingInk" xmlns:wne="http://schemas.microsoft.com/office/word/2006/wordml" xmlns:wps="http://schemas.microsoft.com/office/word/2010/wordprocessingShape" mc:Ignorable="w14 w15 w16se wp14">
+<w:hdr xmlns:wpc="http://schemas.microsoft.com/office/word/2010/wordprocessingCanvas" xmlns:cx="http://schemas.microsoft.com/office/drawing/2014/chartex" xmlns:cx1="http://schemas.microsoft.com/office/drawing/2015/9/8/chartex" xmlns:cx2="http://schemas.microsoft.com/office/drawing/2015/10/21/chartex" xmlns:cx3="http://schemas.microsoft.com/office/drawing/2016/5/9/chartex" xmlns:cx4="http://schemas.microsoft.com/office/drawing/2016/5/10/chartex" xmlns:cx5="http://schemas.microsoft.com/office/drawing/2016/5/11/chartex" xmlns:cx6="http://schemas.microsoft.com/office/drawing/2016/5/12/chartex" xmlns:cx7="http://schemas.microsoft.com/office/drawing/2016/5/13/chartex" xmlns:cx8="http://schemas.microsoft.com/office/drawing/2016/5/14/chartex" xmlns:mc="http://schemas.openxmlformats.org/markup-compatibility/2006" xmlns:aink="http://schemas.microsoft.com/office/drawing/2016/ink" xmlns:am3d="http://schemas.microsoft.com/office/drawing/2017/model3d" xmlns:o="urn:schemas-microsoft-com:office:office" xmlns:oel="http://schemas.microsoft.com/office/2019/extlst" xmlns:r="http://schemas.openxmlformats.org/officeDocument/2006/relationships" xmlns:m="http://schemas.openxmlformats.org/officeDocument/2006/math" xmlns:v="urn:schemas-microsoft-com:vml" xmlns:wp14="http://schemas.microsoft.com/office/word/2010/wordprocessingDrawing" xmlns:wp="http://schemas.openxmlformats.org/drawingml/2006/wordprocessingDrawing" xmlns:w10="urn:schemas-microsoft-com:office:word" xmlns:w="http://schemas.openxmlformats.org/wordprocessingml/2006/main" xmlns:w14="http://schemas.microsoft.com/office/word/2010/wordml" xmlns:w15="http://schemas.microsoft.com/office/word/2012/wordml" xmlns:w16cex="http://schemas.microsoft.com/office/word/2018/wordml/cex" xmlns:w16cid="http://schemas.microsoft.com/office/word/2016/wordml/cid" xmlns:w16="http://schemas.microsoft.com/office/word/2018/wordml" xmlns:w16sdtdh="http://schemas.microsoft.com/office/word/2020/wordml/sdtdatahash" xmlns:w16se="http://schemas.microsoft.com/office/word/2015/wordml/symex" xmlns:wpg="http://schemas.microsoft.com/office/word/2010/wordprocessingGroup" xmlns:wpi="http://schemas.microsoft.com/office/word/2010/wordprocessingInk" xmlns:wne="http://schemas.microsoft.com/office/word/2006/wordml" xmlns:wps="http://schemas.microsoft.com/office/word/2010/wordprocessingShape" mc:Ignorable="w14 w15 w16se w16cid w16 w16cex w16sdtdh wp14">
   <w:p/>
 </w:hdr>
 </file>
 
 <file path=word/numbering.xml><?xml version="1.0" encoding="utf-8"?>
-<w:numbering xmlns:wpc="http://schemas.microsoft.com/office/word/2010/wordprocessingCanvas" xmlns:cx="http://schemas.microsoft.com/office/drawing/2014/chartex" xmlns:cx1="http://schemas.microsoft.com/office/drawing/2015/9/8/chartex" xmlns:mc="http://schemas.openxmlformats.org/markup-compatibility/2006" xmlns:o="urn:schemas-microsoft-com:office:office" xmlns:r="http://schemas.openxmlformats.org/officeDocument/2006/relationships" xmlns:m="http://schemas.openxmlformats.org/officeDocument/2006/math" xmlns:v="urn:schemas-microsoft-com:vml" xmlns:wp14="http://schemas.microsoft.com/office/word/2010/wordprocessingDrawing" xmlns:wp="http://schemas.openxmlformats.org/drawingml/2006/wordprocessingDrawing" xmlns:w10="urn:schemas-microsoft-com:office:word" xmlns:w="http://schemas.openxmlformats.org/wordprocessingml/2006/main" xmlns:w14="http://schemas.microsoft.com/office/word/2010/wordml" xmlns:w15="http://schemas.microsoft.com/office/word/2012/wordml" xmlns:w16se="http://schemas.microsoft.com/office/word/2015/wordml/symex" xmlns:wpg="http://schemas.microsoft.com/office/word/2010/wordprocessingGroup" xmlns:wpi="http://schemas.microsoft.com/office/word/2010/wordprocessingInk" xmlns:wne="http://schemas.microsoft.com/office/word/2006/wordml" xmlns:wps="http://schemas.microsoft.com/office/word/2010/wordprocessingShape" mc:Ignorable="w14 w15 w16se wp14">
+<w:numbering xmlns:wpc="http://schemas.microsoft.com/office/word/2010/wordprocessingCanvas" xmlns:cx="http://schemas.microsoft.com/office/drawing/2014/chartex" xmlns:cx1="http://schemas.microsoft.com/office/drawing/2015/9/8/chartex" xmlns:cx2="http://schemas.microsoft.com/office/drawing/2015/10/21/chartex" xmlns:cx3="http://schemas.microsoft.com/office/drawing/2016/5/9/chartex" xmlns:cx4="http://schemas.microsoft.com/office/drawing/2016/5/10/chartex" xmlns:cx5="http://schemas.microsoft.com/office/drawing/2016/5/11/chartex" xmlns:cx6="http://schemas.microsoft.com/office/drawing/2016/5/12/chartex" xmlns:cx7="http://schemas.microsoft.com/office/drawing/2016/5/13/chartex" xmlns:cx8="http://schemas.microsoft.com/office/drawing/2016/5/14/chartex" xmlns:mc="http://schemas.openxmlformats.org/markup-compatibility/2006" xmlns:aink="http://schemas.microsoft.com/office/drawing/2016/ink" xmlns:am3d="http://schemas.microsoft.com/office/drawing/2017/model3d" xmlns:o="urn:schemas-microsoft-com:office:office" xmlns:oel="http://schemas.microsoft.com/office/2019/extlst" xmlns:r="http://schemas.openxmlformats.org/officeDocument/2006/relationships" xmlns:m="http://schemas.openxmlformats.org/officeDocument/2006/math" xmlns:v="urn:schemas-microsoft-com:vml" xmlns:wp14="http://schemas.microsoft.com/office/word/2010/wordprocessingDrawing" xmlns:wp="http://schemas.openxmlformats.org/drawingml/2006/wordprocessingDrawing" xmlns:w10="urn:schemas-microsoft-com:office:word" xmlns:w="http://schemas.openxmlformats.org/wordprocessingml/2006/main" xmlns:w14="http://schemas.microsoft.com/office/word/2010/wordml" xmlns:w15="http://schemas.microsoft.com/office/word/2012/wordml" xmlns:w16cex="http://schemas.microsoft.com/office/word/2018/wordml/cex" xmlns:w16cid="http://schemas.microsoft.com/office/word/2016/wordml/cid" xmlns:w16="http://schemas.microsoft.com/office/word/2018/wordml" xmlns:w16sdtdh="http://schemas.microsoft.com/office/word/2020/wordml/sdtdatahash" xmlns:w16se="http://schemas.microsoft.com/office/word/2015/wordml/symex" xmlns:wpg="http://schemas.microsoft.com/office/word/2010/wordprocessingGroup" xmlns:wpi="http://schemas.microsoft.com/office/word/2010/wordprocessingInk" xmlns:wne="http://schemas.microsoft.com/office/word/2006/wordml" xmlns:wps="http://schemas.microsoft.com/office/word/2010/wordprocessingShape" mc:Ignorable="w14 w15 w16se w16cid w16 w16cex w16sdtdh wp14">
   <w:abstractNum w:abstractNumId="0" w15:restartNumberingAfterBreak="0">
     <w:nsid w:val="0CE97106"/>
     <w:multiLevelType w:val="hybridMultilevel"/>
@@ -7579,32 +8457,32 @@
       </w:rPr>
     </w:lvl>
   </w:abstractNum>
-  <w:num w:numId="1">
+  <w:num w:numId="1" w16cid:durableId="940337609">
     <w:abstractNumId w:val="0"/>
   </w:num>
-  <w:num w:numId="2">
+  <w:num w:numId="2" w16cid:durableId="56903242">
     <w:abstractNumId w:val="1"/>
   </w:num>
-  <w:num w:numId="3">
+  <w:num w:numId="3" w16cid:durableId="1433940202">
     <w:abstractNumId w:val="4"/>
   </w:num>
-  <w:num w:numId="4">
+  <w:num w:numId="4" w16cid:durableId="250551308">
     <w:abstractNumId w:val="5"/>
   </w:num>
-  <w:num w:numId="5">
+  <w:num w:numId="5" w16cid:durableId="1178929723">
     <w:abstractNumId w:val="2"/>
   </w:num>
-  <w:num w:numId="6">
+  <w:num w:numId="6" w16cid:durableId="350497619">
     <w:abstractNumId w:val="3"/>
   </w:num>
-  <w:num w:numId="7">
+  <w:num w:numId="7" w16cid:durableId="1468543611">
     <w:abstractNumId w:val="6"/>
   </w:num>
 </w:numbering>
 </file>
 
 <file path=word/styles.xml><?xml version="1.0" encoding="utf-8"?>
-<w:styles xmlns:mc="http://schemas.openxmlformats.org/markup-compatibility/2006" xmlns:r="http://schemas.openxmlformats.org/officeDocument/2006/relationships" xmlns:w="http://schemas.openxmlformats.org/wordprocessingml/2006/main" xmlns:w14="http://schemas.microsoft.com/office/word/2010/wordml" xmlns:w15="http://schemas.microsoft.com/office/word/2012/wordml" xmlns:w16se="http://schemas.microsoft.com/office/word/2015/wordml/symex" mc:Ignorable="w14 w15 w16se">
+<w:styles xmlns:mc="http://schemas.openxmlformats.org/markup-compatibility/2006" xmlns:r="http://schemas.openxmlformats.org/officeDocument/2006/relationships" xmlns:w="http://schemas.openxmlformats.org/wordprocessingml/2006/main" xmlns:w14="http://schemas.microsoft.com/office/word/2010/wordml" xmlns:w15="http://schemas.microsoft.com/office/word/2012/wordml" xmlns:w16cex="http://schemas.microsoft.com/office/word/2018/wordml/cex" xmlns:w16cid="http://schemas.microsoft.com/office/word/2016/wordml/cid" xmlns:w16="http://schemas.microsoft.com/office/word/2018/wordml" xmlns:w16sdtdh="http://schemas.microsoft.com/office/word/2020/wordml/sdtdatahash" xmlns:w16se="http://schemas.microsoft.com/office/word/2015/wordml/symex" mc:Ignorable="w14 w15 w16se w16cid w16 w16cex w16sdtdh">
   <w:docDefaults>
     <w:rPrDefault>
       <w:rPr>
@@ -7620,7 +8498,7 @@
       </w:pPr>
     </w:pPrDefault>
   </w:docDefaults>
-  <w:latentStyles w:defLockedState="0" w:defUIPriority="99" w:defSemiHidden="0" w:defUnhideWhenUsed="0" w:defQFormat="0" w:count="371">
+  <w:latentStyles w:defLockedState="0" w:defUIPriority="99" w:defSemiHidden="0" w:defUnhideWhenUsed="0" w:defQFormat="0" w:count="376">
     <w:lsdException w:name="Normal" w:uiPriority="0" w:qFormat="1"/>
     <w:lsdException w:name="heading 1" w:uiPriority="9" w:qFormat="1"/>
     <w:lsdException w:name="heading 2" w:semiHidden="1" w:uiPriority="9" w:unhideWhenUsed="1" w:qFormat="1"/>
@@ -7726,7 +8604,6 @@
     <w:lsdException w:name="HTML Sample" w:semiHidden="1" w:unhideWhenUsed="1"/>
     <w:lsdException w:name="HTML Typewriter" w:semiHidden="1" w:unhideWhenUsed="1"/>
     <w:lsdException w:name="HTML Variable" w:semiHidden="1" w:unhideWhenUsed="1"/>
-    <w:lsdException w:name="Normal Table" w:semiHidden="1" w:unhideWhenUsed="1"/>
     <w:lsdException w:name="annotation subject" w:semiHidden="1" w:unhideWhenUsed="1"/>
     <w:lsdException w:name="No List" w:semiHidden="1" w:unhideWhenUsed="1"/>
     <w:lsdException w:name="Outline List 1" w:semiHidden="1" w:unhideWhenUsed="1"/>
@@ -7769,11 +8646,8 @@
     <w:lsdException w:name="Table Contemporary" w:semiHidden="1" w:unhideWhenUsed="1"/>
     <w:lsdException w:name="Table Elegant" w:semiHidden="1" w:unhideWhenUsed="1"/>
     <w:lsdException w:name="Table Professional" w:semiHidden="1" w:unhideWhenUsed="1"/>
-    <w:lsdException w:name="Table Subtle 1" w:semiHidden="1" w:unhideWhenUsed="1"/>
     <w:lsdException w:name="Table Subtle 2" w:semiHidden="1" w:unhideWhenUsed="1"/>
     <w:lsdException w:name="Table Web 1" w:semiHidden="1" w:unhideWhenUsed="1"/>
-    <w:lsdException w:name="Table Web 2" w:semiHidden="1" w:unhideWhenUsed="1"/>
-    <w:lsdException w:name="Table Web 3" w:semiHidden="1" w:unhideWhenUsed="1"/>
     <w:lsdException w:name="Balloon Text" w:semiHidden="1" w:unhideWhenUsed="1"/>
     <w:lsdException w:name="Table Grid" w:uiPriority="39"/>
     <w:lsdException w:name="Table Theme" w:semiHidden="1" w:unhideWhenUsed="1"/>
@@ -7992,6 +8866,11 @@
     <w:lsdException w:name="List Table 5 Dark Accent 6" w:uiPriority="50"/>
     <w:lsdException w:name="List Table 6 Colorful Accent 6" w:uiPriority="51"/>
     <w:lsdException w:name="List Table 7 Colorful Accent 6" w:uiPriority="52"/>
+    <w:lsdException w:name="Mention" w:semiHidden="1" w:unhideWhenUsed="1"/>
+    <w:lsdException w:name="Smart Hyperlink" w:semiHidden="1" w:unhideWhenUsed="1"/>
+    <w:lsdException w:name="Hashtag" w:semiHidden="1" w:unhideWhenUsed="1"/>
+    <w:lsdException w:name="Unresolved Mention" w:semiHidden="1" w:unhideWhenUsed="1"/>
+    <w:lsdException w:name="Smart Link" w:semiHidden="1" w:unhideWhenUsed="1"/>
   </w:latentStyles>
   <w:style w:type="paragraph" w:default="1" w:styleId="Normale">
     <w:name w:val="Normal"/>
@@ -8356,8 +9235,8 @@
       <w:u w:val="single"/>
     </w:rPr>
   </w:style>
-  <w:style w:type="character" w:customStyle="1" w:styleId="UnresolvedMention">
-    <w:name w:val="Unresolved Mention"/>
+  <w:style w:type="character" w:customStyle="1" w:styleId="Menzionenonrisolta1">
+    <w:name w:val="Menzione non risolta1"/>
     <w:basedOn w:val="Carpredefinitoparagrafo"/>
     <w:uiPriority w:val="99"/>
     <w:semiHidden/>

</xml_diff>